<commit_message>
write report for step 1 and 2
</commit_message>
<xml_diff>
--- a/project3-1/submission-3-1.docx
+++ b/project3-1/submission-3-1.docx
@@ -1,6 +1,6 @@
 
 <file path=word/document.xml><?xml version="1.0" encoding="utf-8"?>
-<w:document xmlns:wpc="http://schemas.microsoft.com/office/word/2010/wordprocessingCanvas" xmlns:mc="http://schemas.openxmlformats.org/markup-compatibility/2006" xmlns:o="urn:schemas-microsoft-com:office:office" xmlns:r="http://schemas.openxmlformats.org/officeDocument/2006/relationships" xmlns:m="http://schemas.openxmlformats.org/officeDocument/2006/math" xmlns:v="urn:schemas-microsoft-com:vml" xmlns:wp14="http://schemas.microsoft.com/office/word/2010/wordprocessingDrawing" xmlns:wp="http://schemas.openxmlformats.org/drawingml/2006/wordprocessingDrawing" xmlns:w10="urn:schemas-microsoft-com:office:word" xmlns:w="http://schemas.openxmlformats.org/wordprocessingml/2006/main" xmlns:w14="http://schemas.microsoft.com/office/word/2010/wordml" xmlns:wpg="http://schemas.microsoft.com/office/word/2010/wordprocessingGroup" xmlns:wpi="http://schemas.microsoft.com/office/word/2010/wordprocessingInk" xmlns:wne="http://schemas.microsoft.com/office/word/2006/wordml" xmlns:wps="http://schemas.microsoft.com/office/word/2010/wordprocessingShape" mc:Ignorable="w14 wp14">
+<w:document xmlns:wpc="http://schemas.microsoft.com/office/word/2010/wordprocessingCanvas" xmlns:cx="http://schemas.microsoft.com/office/drawing/2014/chartex" xmlns:cx1="http://schemas.microsoft.com/office/drawing/2015/9/8/chartex" xmlns:mc="http://schemas.openxmlformats.org/markup-compatibility/2006" xmlns:o="urn:schemas-microsoft-com:office:office" xmlns:r="http://schemas.openxmlformats.org/officeDocument/2006/relationships" xmlns:m="http://schemas.openxmlformats.org/officeDocument/2006/math" xmlns:v="urn:schemas-microsoft-com:vml" xmlns:wp14="http://schemas.microsoft.com/office/word/2010/wordprocessingDrawing" xmlns:wp="http://schemas.openxmlformats.org/drawingml/2006/wordprocessingDrawing" xmlns:w10="urn:schemas-microsoft-com:office:word" xmlns:w="http://schemas.openxmlformats.org/wordprocessingml/2006/main" xmlns:w14="http://schemas.microsoft.com/office/word/2010/wordml" xmlns:w15="http://schemas.microsoft.com/office/word/2012/wordml" xmlns:w16se="http://schemas.microsoft.com/office/word/2015/wordml/symex" xmlns:wpg="http://schemas.microsoft.com/office/word/2010/wordprocessingGroup" xmlns:wpi="http://schemas.microsoft.com/office/word/2010/wordprocessingInk" xmlns:wne="http://schemas.microsoft.com/office/word/2006/wordml" xmlns:wps="http://schemas.microsoft.com/office/word/2010/wordprocessingShape" mc:Ignorable="w14 w15 w16se wp14">
   <w:body>
     <w:p>
       <w:pPr>
@@ -40,15 +40,10 @@
       <w:r>
         <w:t>Key Decisions:</w:t>
       </w:r>
-      <w:bookmarkStart w:id="3" w:name="_GoBack"/>
-      <w:bookmarkEnd w:id="3"/>
-    </w:p>
-    <w:p>
-      <w:r>
-        <w:t>Answer these questi</w:t>
-      </w:r>
-      <w:r>
-        <w:t>ons</w:t>
+    </w:p>
+    <w:p>
+      <w:r>
+        <w:t>Answer these questions</w:t>
       </w:r>
     </w:p>
     <w:p/>
@@ -65,6 +60,18 @@
         <w:t>What decisions needs to be made?</w:t>
       </w:r>
     </w:p>
+    <w:p>
+      <w:pPr>
+        <w:pStyle w:val="ListParagraph"/>
+        <w:numPr>
+          <w:ilvl w:val="0"/>
+          <w:numId w:val="7"/>
+        </w:numPr>
+      </w:pPr>
+      <w:r>
+        <w:t>I need to evaluate the creditworthiness of the new 500 loan applicants.</w:t>
+      </w:r>
+    </w:p>
     <w:p/>
     <w:p>
       <w:pPr>
@@ -79,6 +86,24 @@
         <w:t>What data is needed to inform those decisions?</w:t>
       </w:r>
     </w:p>
+    <w:p>
+      <w:pPr>
+        <w:pStyle w:val="ListParagraph"/>
+        <w:numPr>
+          <w:ilvl w:val="0"/>
+          <w:numId w:val="7"/>
+        </w:numPr>
+      </w:pPr>
+      <w:r>
+        <w:t>I need past loan applicant's information on credit application results and the data used to rate those results like Duration of credit, credit amount, instal</w:t>
+      </w:r>
+      <w:r>
+        <w:t>lment, age of the applicant</w:t>
+      </w:r>
+      <w:r>
+        <w:t>.</w:t>
+      </w:r>
+    </w:p>
     <w:p/>
     <w:p>
       <w:pPr>
@@ -90,15 +115,19 @@
         <w:contextualSpacing/>
       </w:pPr>
       <w:r>
-        <w:t xml:space="preserve">What kind of model (Continuous, Binary, Non-Binary, </w:t>
-      </w:r>
-      <w:proofErr w:type="gramStart"/>
-      <w:r>
-        <w:t>Time</w:t>
-      </w:r>
-      <w:proofErr w:type="gramEnd"/>
-      <w:r>
-        <w:t>-Series) do we need to use to help make these decisions?</w:t>
+        <w:t>What kind of model (Continuous, Binary, Non-Binary, Time-Series) do we need to use to help make these decisions?</w:t>
+      </w:r>
+    </w:p>
+    <w:p>
+      <w:pPr>
+        <w:pStyle w:val="ListParagraph"/>
+        <w:numPr>
+          <w:ilvl w:val="0"/>
+          <w:numId w:val="7"/>
+        </w:numPr>
+      </w:pPr>
+      <w:r>
+        <w:t>The model type will be Binary as I will be predicting an applicant to be either creditworthy or non-creditworthy.</w:t>
       </w:r>
     </w:p>
     <w:p>
@@ -106,8 +135,8 @@
         <w:pStyle w:val="Heading1"/>
         <w:contextualSpacing w:val="0"/>
       </w:pPr>
-      <w:bookmarkStart w:id="4" w:name="_3znysh7" w:colFirst="0" w:colLast="0"/>
-      <w:bookmarkEnd w:id="4"/>
+      <w:bookmarkStart w:id="3" w:name="_3znysh7" w:colFirst="0" w:colLast="0"/>
+      <w:bookmarkEnd w:id="3"/>
       <w:r>
         <w:t>Step 2: Building the Training Set</w:t>
       </w:r>
@@ -123,13 +152,7 @@
         <w:rPr>
           <w:i/>
         </w:rPr>
-        <w:t>Build your training se</w:t>
-      </w:r>
-      <w:r>
-        <w:rPr>
-          <w:i/>
-        </w:rPr>
-        <w:t xml:space="preserve">t given the data provided to you. The data has been cleaned up for you already so you shouldn’t </w:t>
+        <w:t xml:space="preserve">Build your training set given the data provided to you. The data has been cleaned up for you already so you shouldn’t </w:t>
       </w:r>
       <w:r>
         <w:rPr>
@@ -166,10 +189,58 @@
         <w:contextualSpacing/>
       </w:pPr>
       <w:r>
-        <w:t xml:space="preserve">For numerical data fields, are there </w:t>
-      </w:r>
-      <w:r>
-        <w:t>any fields that highly-correlate with each other? The correlation should be at least .70 to be considered “high”.</w:t>
+        <w:t>For numerical data fields, are there any fields that highly-correlate with each other? The correlation should be at least .70 to be considered “high”.</w:t>
+      </w:r>
+    </w:p>
+    <w:p>
+      <w:pPr>
+        <w:pStyle w:val="ListParagraph"/>
+        <w:numPr>
+          <w:ilvl w:val="0"/>
+          <w:numId w:val="7"/>
+        </w:numPr>
+      </w:pPr>
+      <w:r>
+        <w:t>No numerical data fields that are highly correlated.</w:t>
+      </w:r>
+    </w:p>
+    <w:p>
+      <w:r>
+        <w:drawing>
+          <wp:inline distT="0" distB="0" distL="0" distR="0" wp14:anchorId="537F9DBE" wp14:editId="2DB1C866">
+            <wp:extent cx="5943600" cy="1302385"/>
+            <wp:effectExtent l="0" t="0" r="0" b="0"/>
+            <wp:docPr id="1" name="Picture 1"/>
+            <wp:cNvGraphicFramePr>
+              <a:graphicFrameLocks xmlns:a="http://schemas.openxmlformats.org/drawingml/2006/main" noChangeAspect="1"/>
+            </wp:cNvGraphicFramePr>
+            <a:graphic xmlns:a="http://schemas.openxmlformats.org/drawingml/2006/main">
+              <a:graphicData uri="http://schemas.openxmlformats.org/drawingml/2006/picture">
+                <pic:pic xmlns:pic="http://schemas.openxmlformats.org/drawingml/2006/picture">
+                  <pic:nvPicPr>
+                    <pic:cNvPr id="1" name=""/>
+                    <pic:cNvPicPr/>
+                  </pic:nvPicPr>
+                  <pic:blipFill>
+                    <a:blip r:embed="rId5"/>
+                    <a:stretch>
+                      <a:fillRect/>
+                    </a:stretch>
+                  </pic:blipFill>
+                  <pic:spPr>
+                    <a:xfrm>
+                      <a:off x="0" y="0"/>
+                      <a:ext cx="5943600" cy="1302385"/>
+                    </a:xfrm>
+                    <a:prstGeom prst="rect">
+                      <a:avLst/>
+                    </a:prstGeom>
+                  </pic:spPr>
+                </pic:pic>
+              </a:graphicData>
+            </a:graphic>
+          </wp:inline>
+        </w:drawing>
       </w:r>
     </w:p>
     <w:p>
@@ -182,9 +253,86 @@
         <w:contextualSpacing/>
       </w:pPr>
       <w:r>
+        <w:lastRenderedPageBreak/>
         <w:t>Are there any missing data for each of the data fields? Fields with a lot of missing data should be removed</w:t>
       </w:r>
-    </w:p>
+      <w:r>
+        <w:t>.</w:t>
+      </w:r>
+    </w:p>
+    <w:p>
+      <w:pPr>
+        <w:pStyle w:val="ListParagraph"/>
+        <w:numPr>
+          <w:ilvl w:val="0"/>
+          <w:numId w:val="7"/>
+        </w:numPr>
+      </w:pPr>
+      <w:r>
+        <w:t>Yes, Duration in current address and Age have missing values of 344 and 12 respective.</w:t>
+      </w:r>
+    </w:p>
+    <w:p>
+      <w:pPr>
+        <w:pStyle w:val="ListParagraph"/>
+        <w:numPr>
+          <w:ilvl w:val="0"/>
+          <w:numId w:val="7"/>
+        </w:numPr>
+      </w:pPr>
+      <w:r>
+        <w:t xml:space="preserve">I removed </w:t>
+      </w:r>
+      <w:r>
+        <w:t>Duration in current address</w:t>
+      </w:r>
+      <w:r>
+        <w:t xml:space="preserve"> for having a lot of missing data</w:t>
+      </w:r>
+    </w:p>
+    <w:p>
+      <w:pPr>
+        <w:jc w:val="center"/>
+      </w:pPr>
+      <w:r>
+        <w:drawing>
+          <wp:inline distT="0" distB="0" distL="0" distR="0" wp14:anchorId="5D11D0E4" wp14:editId="636CE71B">
+            <wp:extent cx="3848637" cy="3829584"/>
+            <wp:effectExtent l="0" t="0" r="0" b="0"/>
+            <wp:docPr id="2" name="Picture 2"/>
+            <wp:cNvGraphicFramePr>
+              <a:graphicFrameLocks xmlns:a="http://schemas.openxmlformats.org/drawingml/2006/main" noChangeAspect="1"/>
+            </wp:cNvGraphicFramePr>
+            <a:graphic xmlns:a="http://schemas.openxmlformats.org/drawingml/2006/main">
+              <a:graphicData uri="http://schemas.openxmlformats.org/drawingml/2006/picture">
+                <pic:pic xmlns:pic="http://schemas.openxmlformats.org/drawingml/2006/picture">
+                  <pic:nvPicPr>
+                    <pic:cNvPr id="1" name=""/>
+                    <pic:cNvPicPr/>
+                  </pic:nvPicPr>
+                  <pic:blipFill>
+                    <a:blip r:embed="rId6"/>
+                    <a:stretch>
+                      <a:fillRect/>
+                    </a:stretch>
+                  </pic:blipFill>
+                  <pic:spPr>
+                    <a:xfrm>
+                      <a:off x="0" y="0"/>
+                      <a:ext cx="3848637" cy="3829584"/>
+                    </a:xfrm>
+                    <a:prstGeom prst="rect">
+                      <a:avLst/>
+                    </a:prstGeom>
+                  </pic:spPr>
+                </pic:pic>
+              </a:graphicData>
+            </a:graphic>
+          </wp:inline>
+        </w:drawing>
+      </w:r>
+    </w:p>
+    <w:p/>
     <w:p>
       <w:pPr>
         <w:numPr>
@@ -195,13 +343,96 @@
         <w:contextualSpacing/>
       </w:pPr>
       <w:r>
-        <w:t>Are there only a few values in a s</w:t>
-      </w:r>
-      <w:r>
-        <w:t>ubset of your data field? Does the data field look very uniform (there is only one value for the entire field?). This is called “low variability” and you should remove fields that have low variability. Refer to the "Tips" section to find examples of data f</w:t>
-      </w:r>
-      <w:r>
-        <w:t>ields with low-variability.</w:t>
+        <w:t>Are there only a few values in a subset of your data field? Does the data field look very uniform (there is only one value for the entire field?). This is called “low variability” and you should remove fields that have low variability. Refer to the "Tips" section to find examples of data fields with low-variability.</w:t>
+      </w:r>
+    </w:p>
+    <w:p>
+      <w:pPr>
+        <w:pStyle w:val="ListParagraph"/>
+        <w:numPr>
+          <w:ilvl w:val="0"/>
+          <w:numId w:val="8"/>
+        </w:numPr>
+      </w:pPr>
+      <w:r>
+        <w:t xml:space="preserve">Yes, I removed below fields with low variability. </w:t>
+      </w:r>
+    </w:p>
+    <w:p>
+      <w:pPr>
+        <w:pStyle w:val="ListParagraph"/>
+        <w:numPr>
+          <w:ilvl w:val="0"/>
+          <w:numId w:val="9"/>
+        </w:numPr>
+      </w:pPr>
+      <w:r>
+        <w:t>Concurrent credits</w:t>
+      </w:r>
+    </w:p>
+    <w:p>
+      <w:pPr>
+        <w:pStyle w:val="ListParagraph"/>
+        <w:numPr>
+          <w:ilvl w:val="0"/>
+          <w:numId w:val="9"/>
+        </w:numPr>
+      </w:pPr>
+      <w:r>
+        <w:t>Occupation</w:t>
+      </w:r>
+    </w:p>
+    <w:p>
+      <w:pPr>
+        <w:pStyle w:val="ListParagraph"/>
+        <w:numPr>
+          <w:ilvl w:val="0"/>
+          <w:numId w:val="9"/>
+        </w:numPr>
+      </w:pPr>
+      <w:r>
+        <w:t>Guarantors</w:t>
+      </w:r>
+    </w:p>
+    <w:p>
+      <w:pPr>
+        <w:pStyle w:val="ListParagraph"/>
+        <w:numPr>
+          <w:ilvl w:val="0"/>
+          <w:numId w:val="9"/>
+        </w:numPr>
+      </w:pPr>
+      <w:r>
+        <w:t>Type of apartment</w:t>
+      </w:r>
+    </w:p>
+    <w:p>
+      <w:pPr>
+        <w:pStyle w:val="ListParagraph"/>
+        <w:numPr>
+          <w:ilvl w:val="0"/>
+          <w:numId w:val="9"/>
+        </w:numPr>
+      </w:pPr>
+      <w:r>
+        <w:t>No of dependents</w:t>
+      </w:r>
+    </w:p>
+    <w:p>
+      <w:pPr>
+        <w:pStyle w:val="ListParagraph"/>
+        <w:numPr>
+          <w:ilvl w:val="0"/>
+          <w:numId w:val="9"/>
+        </w:numPr>
+      </w:pPr>
+      <w:r>
+        <w:t>Foreign worker</w:t>
+      </w:r>
+    </w:p>
+    <w:p>
+      <w:r>
+        <w:br w:type="page"/>
       </w:r>
     </w:p>
     <w:p>
@@ -214,6 +445,7 @@
         <w:contextualSpacing/>
       </w:pPr>
       <w:r>
+        <w:lastRenderedPageBreak/>
         <w:t xml:space="preserve">Your clean data set should have 13 columns where the Average of </w:t>
       </w:r>
       <w:r>
@@ -224,6 +456,57 @@
       </w:r>
       <w:r>
         <w:t xml:space="preserve"> should be 36 (rounded up)</w:t>
+      </w:r>
+    </w:p>
+    <w:p>
+      <w:pPr>
+        <w:pStyle w:val="ListParagraph"/>
+        <w:numPr>
+          <w:ilvl w:val="0"/>
+          <w:numId w:val="8"/>
+        </w:numPr>
+      </w:pPr>
+      <w:r>
+        <w:t>The imputed field is Age-years, There 12 applicants with empty age data. I cannot remove these applicants as I will lose 2.4% of the data. I will fill all empty data with an age median of 33</w:t>
+      </w:r>
+    </w:p>
+    <w:p>
+      <w:r>
+        <w:drawing>
+          <wp:inline distT="0" distB="0" distL="0" distR="0" wp14:anchorId="3AA5433E" wp14:editId="39CAFCF8">
+            <wp:extent cx="5943600" cy="1903095"/>
+            <wp:effectExtent l="0" t="0" r="0" b="1905"/>
+            <wp:docPr id="4" name="Picture 4"/>
+            <wp:cNvGraphicFramePr>
+              <a:graphicFrameLocks xmlns:a="http://schemas.openxmlformats.org/drawingml/2006/main" noChangeAspect="1"/>
+            </wp:cNvGraphicFramePr>
+            <a:graphic xmlns:a="http://schemas.openxmlformats.org/drawingml/2006/main">
+              <a:graphicData uri="http://schemas.openxmlformats.org/drawingml/2006/picture">
+                <pic:pic xmlns:pic="http://schemas.openxmlformats.org/drawingml/2006/picture">
+                  <pic:nvPicPr>
+                    <pic:cNvPr id="1" name=""/>
+                    <pic:cNvPicPr/>
+                  </pic:nvPicPr>
+                  <pic:blipFill>
+                    <a:blip r:embed="rId7"/>
+                    <a:stretch>
+                      <a:fillRect/>
+                    </a:stretch>
+                  </pic:blipFill>
+                  <pic:spPr>
+                    <a:xfrm>
+                      <a:off x="0" y="0"/>
+                      <a:ext cx="5943600" cy="1903095"/>
+                    </a:xfrm>
+                    <a:prstGeom prst="rect">
+                      <a:avLst/>
+                    </a:prstGeom>
+                  </pic:spPr>
+                </pic:pic>
+              </a:graphicData>
+            </a:graphic>
+          </wp:inline>
+        </w:drawing>
       </w:r>
     </w:p>
     <w:p/>
@@ -244,13 +527,7 @@
         <w:rPr>
           <w:i/>
         </w:rPr>
-        <w:t xml:space="preserve"> For the sake of consistency in the data cleanup process, impute data using the median of the entire data field instead of</w:t>
-      </w:r>
-      <w:r>
-        <w:rPr>
-          <w:i/>
-        </w:rPr>
-        <w:t xml:space="preserve"> removing a few data points. (100 word limit)</w:t>
+        <w:t xml:space="preserve"> For the sake of consistency in the data cleanup process, impute data using the median of the entire data field instead of removing a few data points. (100 word limit)</w:t>
       </w:r>
     </w:p>
     <w:p>
@@ -337,7 +614,6 @@
                 <w:sz w:val="20"/>
                 <w:szCs w:val="20"/>
               </w:rPr>
-              <w:lastRenderedPageBreak/>
               <w:t>Variable</w:t>
             </w:r>
           </w:p>
@@ -1435,6 +1711,7 @@
                 <w:sz w:val="20"/>
                 <w:szCs w:val="20"/>
               </w:rPr>
+              <w:lastRenderedPageBreak/>
               <w:t>Type-of-apartment</w:t>
             </w:r>
           </w:p>
@@ -1891,12 +2168,209 @@
     </w:p>
     <w:p>
       <w:pPr>
+        <w:pStyle w:val="ListParagraph"/>
+        <w:numPr>
+          <w:ilvl w:val="0"/>
+          <w:numId w:val="8"/>
+        </w:numPr>
+      </w:pPr>
+      <w:r>
+        <w:t>I removed below fields.</w:t>
+      </w:r>
+    </w:p>
+    <w:p>
+      <w:pPr>
+        <w:pStyle w:val="ListParagraph"/>
+        <w:numPr>
+          <w:ilvl w:val="0"/>
+          <w:numId w:val="10"/>
+        </w:numPr>
+      </w:pPr>
+      <w:r>
+        <w:t>Duration in a current address</w:t>
+      </w:r>
+      <w:r>
+        <w:t xml:space="preserve"> – Due to many missing data</w:t>
+      </w:r>
+    </w:p>
+    <w:p>
+      <w:pPr>
+        <w:pStyle w:val="ListParagraph"/>
+        <w:numPr>
+          <w:ilvl w:val="0"/>
+          <w:numId w:val="10"/>
+        </w:numPr>
+      </w:pPr>
+      <w:r>
+        <w:t>Concurrent credits</w:t>
+      </w:r>
+      <w:r>
+        <w:t xml:space="preserve"> – Due to low variability</w:t>
+      </w:r>
+    </w:p>
+    <w:p>
+      <w:pPr>
+        <w:pStyle w:val="ListParagraph"/>
+        <w:numPr>
+          <w:ilvl w:val="0"/>
+          <w:numId w:val="10"/>
+        </w:numPr>
+      </w:pPr>
+      <w:r>
+        <w:t>Occupation</w:t>
+      </w:r>
+      <w:r>
+        <w:t xml:space="preserve"> </w:t>
+      </w:r>
+      <w:r>
+        <w:t>– Due to low variability</w:t>
+      </w:r>
+    </w:p>
+    <w:p>
+      <w:pPr>
+        <w:pStyle w:val="ListParagraph"/>
+        <w:numPr>
+          <w:ilvl w:val="0"/>
+          <w:numId w:val="10"/>
+        </w:numPr>
+      </w:pPr>
+      <w:r>
+        <w:t>Guarantors</w:t>
+      </w:r>
+      <w:r>
+        <w:t xml:space="preserve"> </w:t>
+      </w:r>
+      <w:r>
+        <w:t>– Due to low variability</w:t>
+      </w:r>
+    </w:p>
+    <w:p>
+      <w:pPr>
+        <w:pStyle w:val="ListParagraph"/>
+        <w:numPr>
+          <w:ilvl w:val="0"/>
+          <w:numId w:val="10"/>
+        </w:numPr>
+      </w:pPr>
+      <w:r>
+        <w:t>Type of apartment</w:t>
+      </w:r>
+      <w:r>
+        <w:t xml:space="preserve"> </w:t>
+      </w:r>
+      <w:r>
+        <w:t>– Due to low variability</w:t>
+      </w:r>
+    </w:p>
+    <w:p>
+      <w:pPr>
+        <w:pStyle w:val="ListParagraph"/>
+        <w:numPr>
+          <w:ilvl w:val="0"/>
+          <w:numId w:val="10"/>
+        </w:numPr>
+      </w:pPr>
+      <w:r>
+        <w:t>No of dependents</w:t>
+      </w:r>
+      <w:r>
+        <w:t xml:space="preserve"> </w:t>
+      </w:r>
+      <w:r>
+        <w:t>– Due to low variability</w:t>
+      </w:r>
+    </w:p>
+    <w:p>
+      <w:pPr>
+        <w:pStyle w:val="ListParagraph"/>
+        <w:numPr>
+          <w:ilvl w:val="0"/>
+          <w:numId w:val="10"/>
+        </w:numPr>
+      </w:pPr>
+      <w:r>
+        <w:t>Foreign worker</w:t>
+      </w:r>
+      <w:r>
+        <w:t xml:space="preserve"> </w:t>
+      </w:r>
+      <w:r>
+        <w:t>– Due to low variability</w:t>
+      </w:r>
+    </w:p>
+    <w:p/>
+    <w:p>
+      <w:pPr>
+        <w:jc w:val="center"/>
+      </w:pPr>
+      <w:r>
+        <w:rPr>
+          <w:noProof/>
+        </w:rPr>
+        <w:drawing>
+          <wp:inline distT="0" distB="0" distL="0" distR="0">
+            <wp:extent cx="5075747" cy="3094330"/>
+            <wp:effectExtent l="0" t="0" r="0" b="0"/>
+            <wp:docPr id="5" name="Picture 5" descr="D:\Cevor\code\udacity_predictive_analytics\project3-1\droped_variables_graph.png"/>
+            <wp:cNvGraphicFramePr>
+              <a:graphicFrameLocks xmlns:a="http://schemas.openxmlformats.org/drawingml/2006/main" noChangeAspect="1"/>
+            </wp:cNvGraphicFramePr>
+            <a:graphic xmlns:a="http://schemas.openxmlformats.org/drawingml/2006/main">
+              <a:graphicData uri="http://schemas.openxmlformats.org/drawingml/2006/picture">
+                <pic:pic xmlns:pic="http://schemas.openxmlformats.org/drawingml/2006/picture">
+                  <pic:nvPicPr>
+                    <pic:cNvPr id="0" name="Picture 1" descr="D:\Cevor\code\udacity_predictive_analytics\project3-1\droped_variables_graph.png"/>
+                    <pic:cNvPicPr>
+                      <a:picLocks noChangeAspect="1" noChangeArrowheads="1"/>
+                    </pic:cNvPicPr>
+                  </pic:nvPicPr>
+                  <pic:blipFill rotWithShape="1">
+                    <a:blip r:embed="rId8">
+                      <a:extLst>
+                        <a:ext uri="{28A0092B-C50C-407E-A947-70E740481C1C}">
+                          <a14:useLocalDpi xmlns:a14="http://schemas.microsoft.com/office/drawing/2010/main" val="0"/>
+                        </a:ext>
+                      </a:extLst>
+                    </a:blip>
+                    <a:srcRect l="8002" t="6359" r="6569" b="6841"/>
+                    <a:stretch/>
+                  </pic:blipFill>
+                  <pic:spPr bwMode="auto">
+                    <a:xfrm>
+                      <a:off x="0" y="0"/>
+                      <a:ext cx="5077562" cy="3095437"/>
+                    </a:xfrm>
+                    <a:prstGeom prst="rect">
+                      <a:avLst/>
+                    </a:prstGeom>
+                    <a:noFill/>
+                    <a:ln>
+                      <a:noFill/>
+                    </a:ln>
+                    <a:extLst>
+                      <a:ext uri="{53640926-AAD7-44D8-BBD7-CCE9431645EC}">
+                        <a14:shadowObscured xmlns:a14="http://schemas.microsoft.com/office/drawing/2010/main"/>
+                      </a:ext>
+                    </a:extLst>
+                  </pic:spPr>
+                </pic:pic>
+              </a:graphicData>
+            </a:graphic>
+          </wp:inline>
+        </w:drawing>
+      </w:r>
+      <w:bookmarkStart w:id="4" w:name="_GoBack"/>
+      <w:bookmarkEnd w:id="4"/>
+    </w:p>
+    <w:p>
+      <w:pPr>
         <w:pStyle w:val="Heading1"/>
         <w:contextualSpacing w:val="0"/>
       </w:pPr>
       <w:bookmarkStart w:id="5" w:name="_2et92p0" w:colFirst="0" w:colLast="0"/>
       <w:bookmarkEnd w:id="5"/>
       <w:r>
+        <w:lastRenderedPageBreak/>
         <w:t>Step 3: Train your Classification Models</w:t>
       </w:r>
     </w:p>
@@ -1930,21 +2404,7 @@
         <w:rPr>
           <w:i/>
         </w:rPr>
-        <w:t xml:space="preserve">Create all of the following models: Logistic Regression, Decision Tree, Forest Model, </w:t>
-      </w:r>
-      <w:proofErr w:type="gramStart"/>
-      <w:r>
-        <w:rPr>
-          <w:i/>
-        </w:rPr>
-        <w:t>Boosted</w:t>
-      </w:r>
-      <w:proofErr w:type="gramEnd"/>
-      <w:r>
-        <w:rPr>
-          <w:i/>
-        </w:rPr>
-        <w:t xml:space="preserve"> Model</w:t>
+        <w:t>Create all of the following models: Logistic Regression, Decision Tree, Forest Model, Boosted Model</w:t>
       </w:r>
     </w:p>
     <w:p>
@@ -1991,10 +2451,7 @@
         <w:contextualSpacing/>
       </w:pPr>
       <w:r>
-        <w:t>Which predictor variables are significant or the most important? Please show the p-values or variable i</w:t>
-      </w:r>
-      <w:r>
-        <w:t>mportance charts for all of your predictor variables.</w:t>
+        <w:t>Which predictor variables are significant or the most important? Please show the p-values or variable importance charts for all of your predictor variables.</w:t>
       </w:r>
     </w:p>
     <w:p/>
@@ -2022,13 +2479,7 @@
         <w:rPr>
           <w:i/>
         </w:rPr>
-        <w:t>You should have four sets of ques</w:t>
-      </w:r>
-      <w:r>
-        <w:rPr>
-          <w:i/>
-        </w:rPr>
-        <w:t>tions answered. (500 word limit)</w:t>
+        <w:t>You should have four sets of questions answered. (500 word limit)</w:t>
       </w:r>
     </w:p>
     <w:p>
@@ -2105,13 +2556,7 @@
         <w:rPr>
           <w:i/>
         </w:rPr>
-        <w:t>Write a brief re</w:t>
-      </w:r>
-      <w:r>
-        <w:rPr>
-          <w:i/>
-        </w:rPr>
-        <w:t>port on how you came up with your classification model and write down how many of the new customers would qualify for a loan. (250 word limit)</w:t>
+        <w:t>Write a brief report on how you came up with your classification model and write down how many of the new customers would qualify for a loan. (250 word limit)</w:t>
       </w:r>
     </w:p>
     <w:p>
@@ -2154,10 +2599,7 @@
         <w:t>all</w:t>
       </w:r>
       <w:r>
-        <w:t xml:space="preserve"> of the follow</w:t>
-      </w:r>
-      <w:r>
-        <w:t>ing techniques. Please only use these techniques to justify your decision:</w:t>
+        <w:t xml:space="preserve"> of the following techniques. Please only use these techniques to justify your decision:</w:t>
       </w:r>
     </w:p>
     <w:p>
@@ -2221,10 +2663,7 @@
         <w:t>Note:</w:t>
       </w:r>
       <w:r>
-        <w:t xml:space="preserve"> Remember that your boss</w:t>
-      </w:r>
-      <w:r>
-        <w:t xml:space="preserve"> only cares about prediction accuracy for Creditworthy and Non-Creditworthy segments.</w:t>
+        <w:t xml:space="preserve"> Remember that your boss only cares about prediction accuracy for Creditworthy and Non-Creditworthy segments.</w:t>
       </w:r>
     </w:p>
     <w:p/>
@@ -2254,24 +2693,15 @@
           <w:b/>
           <w:u w:val="single"/>
         </w:rPr>
-        <w:t xml:space="preserve">Before you </w:t>
-      </w:r>
-      <w:proofErr w:type="gramStart"/>
-      <w:r>
-        <w:rPr>
-          <w:b/>
-          <w:u w:val="single"/>
-        </w:rPr>
-        <w:t>Submit</w:t>
-      </w:r>
-      <w:proofErr w:type="gramEnd"/>
+        <w:t>Before you Submit</w:t>
+      </w:r>
     </w:p>
     <w:p/>
     <w:p>
       <w:r>
         <w:t xml:space="preserve">Please check your answers against the requirements of the project dictated by the </w:t>
       </w:r>
-      <w:hyperlink r:id="rId6" w:anchor="!/rubrics/265/view">
+      <w:hyperlink r:id="rId9" w:anchor="!/rubrics/265/view">
         <w:r>
           <w:rPr>
             <w:color w:val="1155CC"/>
@@ -2295,8 +2725,8 @@
 </file>
 
 <file path=word/numbering.xml><?xml version="1.0" encoding="utf-8"?>
-<w:numbering xmlns:wpc="http://schemas.microsoft.com/office/word/2010/wordprocessingCanvas" xmlns:mc="http://schemas.openxmlformats.org/markup-compatibility/2006" xmlns:o="urn:schemas-microsoft-com:office:office" xmlns:r="http://schemas.openxmlformats.org/officeDocument/2006/relationships" xmlns:m="http://schemas.openxmlformats.org/officeDocument/2006/math" xmlns:v="urn:schemas-microsoft-com:vml" xmlns:wp14="http://schemas.microsoft.com/office/word/2010/wordprocessingDrawing" xmlns:wp="http://schemas.openxmlformats.org/drawingml/2006/wordprocessingDrawing" xmlns:w10="urn:schemas-microsoft-com:office:word" xmlns:w="http://schemas.openxmlformats.org/wordprocessingml/2006/main" xmlns:w14="http://schemas.microsoft.com/office/word/2010/wordml" xmlns:wpg="http://schemas.microsoft.com/office/word/2010/wordprocessingGroup" xmlns:wpi="http://schemas.microsoft.com/office/word/2010/wordprocessingInk" xmlns:wne="http://schemas.microsoft.com/office/word/2006/wordml" xmlns:wps="http://schemas.microsoft.com/office/word/2010/wordprocessingShape" mc:Ignorable="w14 wp14">
-  <w:abstractNum w:abstractNumId="0">
+<w:numbering xmlns:wpc="http://schemas.microsoft.com/office/word/2010/wordprocessingCanvas" xmlns:cx="http://schemas.microsoft.com/office/drawing/2014/chartex" xmlns:cx1="http://schemas.microsoft.com/office/drawing/2015/9/8/chartex" xmlns:mc="http://schemas.openxmlformats.org/markup-compatibility/2006" xmlns:o="urn:schemas-microsoft-com:office:office" xmlns:r="http://schemas.openxmlformats.org/officeDocument/2006/relationships" xmlns:m="http://schemas.openxmlformats.org/officeDocument/2006/math" xmlns:v="urn:schemas-microsoft-com:vml" xmlns:wp14="http://schemas.microsoft.com/office/word/2010/wordprocessingDrawing" xmlns:wp="http://schemas.openxmlformats.org/drawingml/2006/wordprocessingDrawing" xmlns:w10="urn:schemas-microsoft-com:office:word" xmlns:w="http://schemas.openxmlformats.org/wordprocessingml/2006/main" xmlns:w14="http://schemas.microsoft.com/office/word/2010/wordml" xmlns:w15="http://schemas.microsoft.com/office/word/2012/wordml" xmlns:w16se="http://schemas.microsoft.com/office/word/2015/wordml/symex" xmlns:wpg="http://schemas.microsoft.com/office/word/2010/wordprocessingGroup" xmlns:wpi="http://schemas.microsoft.com/office/word/2010/wordprocessingInk" xmlns:wne="http://schemas.microsoft.com/office/word/2006/wordml" xmlns:wps="http://schemas.microsoft.com/office/word/2010/wordprocessingShape" mc:Ignorable="w14 w15 w16se wp14">
+  <w:abstractNum w:abstractNumId="0" w15:restartNumberingAfterBreak="0">
     <w:nsid w:val="040F701A"/>
     <w:multiLevelType w:val="multilevel"/>
     <w:tmpl w:val="A7B67E4E"/>
@@ -2409,7 +2839,7 @@
       </w:rPr>
     </w:lvl>
   </w:abstractNum>
-  <w:abstractNum w:abstractNumId="1">
+  <w:abstractNum w:abstractNumId="1" w15:restartNumberingAfterBreak="0">
     <w:nsid w:val="108F776C"/>
     <w:multiLevelType w:val="multilevel"/>
     <w:tmpl w:val="5EAC42C2"/>
@@ -2522,7 +2952,120 @@
       </w:rPr>
     </w:lvl>
   </w:abstractNum>
-  <w:abstractNum w:abstractNumId="2">
+  <w:abstractNum w:abstractNumId="2" w15:restartNumberingAfterBreak="0">
+    <w:nsid w:val="1B596A66"/>
+    <w:multiLevelType w:val="hybridMultilevel"/>
+    <w:tmpl w:val="9450560C"/>
+    <w:lvl w:ilvl="0" w:tplc="0409000D">
+      <w:start w:val="1"/>
+      <w:numFmt w:val="bullet"/>
+      <w:lvlText w:val=""/>
+      <w:lvlJc w:val="left"/>
+      <w:pPr>
+        <w:ind w:left="1440" w:hanging="360"/>
+      </w:pPr>
+      <w:rPr>
+        <w:rFonts w:ascii="Wingdings" w:hAnsi="Wingdings" w:hint="default"/>
+      </w:rPr>
+    </w:lvl>
+    <w:lvl w:ilvl="1" w:tplc="04090003" w:tentative="1">
+      <w:start w:val="1"/>
+      <w:numFmt w:val="bullet"/>
+      <w:lvlText w:val="o"/>
+      <w:lvlJc w:val="left"/>
+      <w:pPr>
+        <w:ind w:left="2160" w:hanging="360"/>
+      </w:pPr>
+      <w:rPr>
+        <w:rFonts w:ascii="Courier New" w:hAnsi="Courier New" w:cs="Courier New" w:hint="default"/>
+      </w:rPr>
+    </w:lvl>
+    <w:lvl w:ilvl="2" w:tplc="04090005" w:tentative="1">
+      <w:start w:val="1"/>
+      <w:numFmt w:val="bullet"/>
+      <w:lvlText w:val=""/>
+      <w:lvlJc w:val="left"/>
+      <w:pPr>
+        <w:ind w:left="2880" w:hanging="360"/>
+      </w:pPr>
+      <w:rPr>
+        <w:rFonts w:ascii="Wingdings" w:hAnsi="Wingdings" w:hint="default"/>
+      </w:rPr>
+    </w:lvl>
+    <w:lvl w:ilvl="3" w:tplc="04090001" w:tentative="1">
+      <w:start w:val="1"/>
+      <w:numFmt w:val="bullet"/>
+      <w:lvlText w:val=""/>
+      <w:lvlJc w:val="left"/>
+      <w:pPr>
+        <w:ind w:left="3600" w:hanging="360"/>
+      </w:pPr>
+      <w:rPr>
+        <w:rFonts w:ascii="Symbol" w:hAnsi="Symbol" w:hint="default"/>
+      </w:rPr>
+    </w:lvl>
+    <w:lvl w:ilvl="4" w:tplc="04090003" w:tentative="1">
+      <w:start w:val="1"/>
+      <w:numFmt w:val="bullet"/>
+      <w:lvlText w:val="o"/>
+      <w:lvlJc w:val="left"/>
+      <w:pPr>
+        <w:ind w:left="4320" w:hanging="360"/>
+      </w:pPr>
+      <w:rPr>
+        <w:rFonts w:ascii="Courier New" w:hAnsi="Courier New" w:cs="Courier New" w:hint="default"/>
+      </w:rPr>
+    </w:lvl>
+    <w:lvl w:ilvl="5" w:tplc="04090005" w:tentative="1">
+      <w:start w:val="1"/>
+      <w:numFmt w:val="bullet"/>
+      <w:lvlText w:val=""/>
+      <w:lvlJc w:val="left"/>
+      <w:pPr>
+        <w:ind w:left="5040" w:hanging="360"/>
+      </w:pPr>
+      <w:rPr>
+        <w:rFonts w:ascii="Wingdings" w:hAnsi="Wingdings" w:hint="default"/>
+      </w:rPr>
+    </w:lvl>
+    <w:lvl w:ilvl="6" w:tplc="04090001" w:tentative="1">
+      <w:start w:val="1"/>
+      <w:numFmt w:val="bullet"/>
+      <w:lvlText w:val=""/>
+      <w:lvlJc w:val="left"/>
+      <w:pPr>
+        <w:ind w:left="5760" w:hanging="360"/>
+      </w:pPr>
+      <w:rPr>
+        <w:rFonts w:ascii="Symbol" w:hAnsi="Symbol" w:hint="default"/>
+      </w:rPr>
+    </w:lvl>
+    <w:lvl w:ilvl="7" w:tplc="04090003" w:tentative="1">
+      <w:start w:val="1"/>
+      <w:numFmt w:val="bullet"/>
+      <w:lvlText w:val="o"/>
+      <w:lvlJc w:val="left"/>
+      <w:pPr>
+        <w:ind w:left="6480" w:hanging="360"/>
+      </w:pPr>
+      <w:rPr>
+        <w:rFonts w:ascii="Courier New" w:hAnsi="Courier New" w:cs="Courier New" w:hint="default"/>
+      </w:rPr>
+    </w:lvl>
+    <w:lvl w:ilvl="8" w:tplc="04090005" w:tentative="1">
+      <w:start w:val="1"/>
+      <w:numFmt w:val="bullet"/>
+      <w:lvlText w:val=""/>
+      <w:lvlJc w:val="left"/>
+      <w:pPr>
+        <w:ind w:left="7200" w:hanging="360"/>
+      </w:pPr>
+      <w:rPr>
+        <w:rFonts w:ascii="Wingdings" w:hAnsi="Wingdings" w:hint="default"/>
+      </w:rPr>
+    </w:lvl>
+  </w:abstractNum>
+  <w:abstractNum w:abstractNumId="3" w15:restartNumberingAfterBreak="0">
     <w:nsid w:val="39AE7CB8"/>
     <w:multiLevelType w:val="multilevel"/>
     <w:tmpl w:val="CCCE8166"/>
@@ -2635,7 +3178,7 @@
       </w:rPr>
     </w:lvl>
   </w:abstractNum>
-  <w:abstractNum w:abstractNumId="3">
+  <w:abstractNum w:abstractNumId="4" w15:restartNumberingAfterBreak="0">
     <w:nsid w:val="44C0361F"/>
     <w:multiLevelType w:val="multilevel"/>
     <w:tmpl w:val="EEBC24C6"/>
@@ -2748,7 +3291,233 @@
       </w:rPr>
     </w:lvl>
   </w:abstractNum>
-  <w:abstractNum w:abstractNumId="4">
+  <w:abstractNum w:abstractNumId="5" w15:restartNumberingAfterBreak="0">
+    <w:nsid w:val="4CA40184"/>
+    <w:multiLevelType w:val="hybridMultilevel"/>
+    <w:tmpl w:val="86EC84BC"/>
+    <w:lvl w:ilvl="0" w:tplc="0409000B">
+      <w:start w:val="1"/>
+      <w:numFmt w:val="bullet"/>
+      <w:lvlText w:val=""/>
+      <w:lvlJc w:val="left"/>
+      <w:pPr>
+        <w:ind w:left="2160" w:hanging="360"/>
+      </w:pPr>
+      <w:rPr>
+        <w:rFonts w:ascii="Wingdings" w:hAnsi="Wingdings" w:hint="default"/>
+      </w:rPr>
+    </w:lvl>
+    <w:lvl w:ilvl="1" w:tplc="04090003" w:tentative="1">
+      <w:start w:val="1"/>
+      <w:numFmt w:val="bullet"/>
+      <w:lvlText w:val="o"/>
+      <w:lvlJc w:val="left"/>
+      <w:pPr>
+        <w:ind w:left="2880" w:hanging="360"/>
+      </w:pPr>
+      <w:rPr>
+        <w:rFonts w:ascii="Courier New" w:hAnsi="Courier New" w:cs="Courier New" w:hint="default"/>
+      </w:rPr>
+    </w:lvl>
+    <w:lvl w:ilvl="2" w:tplc="04090005" w:tentative="1">
+      <w:start w:val="1"/>
+      <w:numFmt w:val="bullet"/>
+      <w:lvlText w:val=""/>
+      <w:lvlJc w:val="left"/>
+      <w:pPr>
+        <w:ind w:left="3600" w:hanging="360"/>
+      </w:pPr>
+      <w:rPr>
+        <w:rFonts w:ascii="Wingdings" w:hAnsi="Wingdings" w:hint="default"/>
+      </w:rPr>
+    </w:lvl>
+    <w:lvl w:ilvl="3" w:tplc="04090001" w:tentative="1">
+      <w:start w:val="1"/>
+      <w:numFmt w:val="bullet"/>
+      <w:lvlText w:val=""/>
+      <w:lvlJc w:val="left"/>
+      <w:pPr>
+        <w:ind w:left="4320" w:hanging="360"/>
+      </w:pPr>
+      <w:rPr>
+        <w:rFonts w:ascii="Symbol" w:hAnsi="Symbol" w:hint="default"/>
+      </w:rPr>
+    </w:lvl>
+    <w:lvl w:ilvl="4" w:tplc="04090003" w:tentative="1">
+      <w:start w:val="1"/>
+      <w:numFmt w:val="bullet"/>
+      <w:lvlText w:val="o"/>
+      <w:lvlJc w:val="left"/>
+      <w:pPr>
+        <w:ind w:left="5040" w:hanging="360"/>
+      </w:pPr>
+      <w:rPr>
+        <w:rFonts w:ascii="Courier New" w:hAnsi="Courier New" w:cs="Courier New" w:hint="default"/>
+      </w:rPr>
+    </w:lvl>
+    <w:lvl w:ilvl="5" w:tplc="04090005" w:tentative="1">
+      <w:start w:val="1"/>
+      <w:numFmt w:val="bullet"/>
+      <w:lvlText w:val=""/>
+      <w:lvlJc w:val="left"/>
+      <w:pPr>
+        <w:ind w:left="5760" w:hanging="360"/>
+      </w:pPr>
+      <w:rPr>
+        <w:rFonts w:ascii="Wingdings" w:hAnsi="Wingdings" w:hint="default"/>
+      </w:rPr>
+    </w:lvl>
+    <w:lvl w:ilvl="6" w:tplc="04090001" w:tentative="1">
+      <w:start w:val="1"/>
+      <w:numFmt w:val="bullet"/>
+      <w:lvlText w:val=""/>
+      <w:lvlJc w:val="left"/>
+      <w:pPr>
+        <w:ind w:left="6480" w:hanging="360"/>
+      </w:pPr>
+      <w:rPr>
+        <w:rFonts w:ascii="Symbol" w:hAnsi="Symbol" w:hint="default"/>
+      </w:rPr>
+    </w:lvl>
+    <w:lvl w:ilvl="7" w:tplc="04090003" w:tentative="1">
+      <w:start w:val="1"/>
+      <w:numFmt w:val="bullet"/>
+      <w:lvlText w:val="o"/>
+      <w:lvlJc w:val="left"/>
+      <w:pPr>
+        <w:ind w:left="7200" w:hanging="360"/>
+      </w:pPr>
+      <w:rPr>
+        <w:rFonts w:ascii="Courier New" w:hAnsi="Courier New" w:cs="Courier New" w:hint="default"/>
+      </w:rPr>
+    </w:lvl>
+    <w:lvl w:ilvl="8" w:tplc="04090005" w:tentative="1">
+      <w:start w:val="1"/>
+      <w:numFmt w:val="bullet"/>
+      <w:lvlText w:val=""/>
+      <w:lvlJc w:val="left"/>
+      <w:pPr>
+        <w:ind w:left="7920" w:hanging="360"/>
+      </w:pPr>
+      <w:rPr>
+        <w:rFonts w:ascii="Wingdings" w:hAnsi="Wingdings" w:hint="default"/>
+      </w:rPr>
+    </w:lvl>
+  </w:abstractNum>
+  <w:abstractNum w:abstractNumId="6" w15:restartNumberingAfterBreak="0">
+    <w:nsid w:val="58673072"/>
+    <w:multiLevelType w:val="hybridMultilevel"/>
+    <w:tmpl w:val="7C322EB6"/>
+    <w:lvl w:ilvl="0" w:tplc="0409000B">
+      <w:start w:val="1"/>
+      <w:numFmt w:val="bullet"/>
+      <w:lvlText w:val=""/>
+      <w:lvlJc w:val="left"/>
+      <w:pPr>
+        <w:ind w:left="1800" w:hanging="360"/>
+      </w:pPr>
+      <w:rPr>
+        <w:rFonts w:ascii="Wingdings" w:hAnsi="Wingdings" w:hint="default"/>
+      </w:rPr>
+    </w:lvl>
+    <w:lvl w:ilvl="1" w:tplc="04090003" w:tentative="1">
+      <w:start w:val="1"/>
+      <w:numFmt w:val="bullet"/>
+      <w:lvlText w:val="o"/>
+      <w:lvlJc w:val="left"/>
+      <w:pPr>
+        <w:ind w:left="2520" w:hanging="360"/>
+      </w:pPr>
+      <w:rPr>
+        <w:rFonts w:ascii="Courier New" w:hAnsi="Courier New" w:cs="Courier New" w:hint="default"/>
+      </w:rPr>
+    </w:lvl>
+    <w:lvl w:ilvl="2" w:tplc="04090005" w:tentative="1">
+      <w:start w:val="1"/>
+      <w:numFmt w:val="bullet"/>
+      <w:lvlText w:val=""/>
+      <w:lvlJc w:val="left"/>
+      <w:pPr>
+        <w:ind w:left="3240" w:hanging="360"/>
+      </w:pPr>
+      <w:rPr>
+        <w:rFonts w:ascii="Wingdings" w:hAnsi="Wingdings" w:hint="default"/>
+      </w:rPr>
+    </w:lvl>
+    <w:lvl w:ilvl="3" w:tplc="04090001" w:tentative="1">
+      <w:start w:val="1"/>
+      <w:numFmt w:val="bullet"/>
+      <w:lvlText w:val=""/>
+      <w:lvlJc w:val="left"/>
+      <w:pPr>
+        <w:ind w:left="3960" w:hanging="360"/>
+      </w:pPr>
+      <w:rPr>
+        <w:rFonts w:ascii="Symbol" w:hAnsi="Symbol" w:hint="default"/>
+      </w:rPr>
+    </w:lvl>
+    <w:lvl w:ilvl="4" w:tplc="04090003" w:tentative="1">
+      <w:start w:val="1"/>
+      <w:numFmt w:val="bullet"/>
+      <w:lvlText w:val="o"/>
+      <w:lvlJc w:val="left"/>
+      <w:pPr>
+        <w:ind w:left="4680" w:hanging="360"/>
+      </w:pPr>
+      <w:rPr>
+        <w:rFonts w:ascii="Courier New" w:hAnsi="Courier New" w:cs="Courier New" w:hint="default"/>
+      </w:rPr>
+    </w:lvl>
+    <w:lvl w:ilvl="5" w:tplc="04090005" w:tentative="1">
+      <w:start w:val="1"/>
+      <w:numFmt w:val="bullet"/>
+      <w:lvlText w:val=""/>
+      <w:lvlJc w:val="left"/>
+      <w:pPr>
+        <w:ind w:left="5400" w:hanging="360"/>
+      </w:pPr>
+      <w:rPr>
+        <w:rFonts w:ascii="Wingdings" w:hAnsi="Wingdings" w:hint="default"/>
+      </w:rPr>
+    </w:lvl>
+    <w:lvl w:ilvl="6" w:tplc="04090001" w:tentative="1">
+      <w:start w:val="1"/>
+      <w:numFmt w:val="bullet"/>
+      <w:lvlText w:val=""/>
+      <w:lvlJc w:val="left"/>
+      <w:pPr>
+        <w:ind w:left="6120" w:hanging="360"/>
+      </w:pPr>
+      <w:rPr>
+        <w:rFonts w:ascii="Symbol" w:hAnsi="Symbol" w:hint="default"/>
+      </w:rPr>
+    </w:lvl>
+    <w:lvl w:ilvl="7" w:tplc="04090003" w:tentative="1">
+      <w:start w:val="1"/>
+      <w:numFmt w:val="bullet"/>
+      <w:lvlText w:val="o"/>
+      <w:lvlJc w:val="left"/>
+      <w:pPr>
+        <w:ind w:left="6840" w:hanging="360"/>
+      </w:pPr>
+      <w:rPr>
+        <w:rFonts w:ascii="Courier New" w:hAnsi="Courier New" w:cs="Courier New" w:hint="default"/>
+      </w:rPr>
+    </w:lvl>
+    <w:lvl w:ilvl="8" w:tplc="04090005" w:tentative="1">
+      <w:start w:val="1"/>
+      <w:numFmt w:val="bullet"/>
+      <w:lvlText w:val=""/>
+      <w:lvlJc w:val="left"/>
+      <w:pPr>
+        <w:ind w:left="7560" w:hanging="360"/>
+      </w:pPr>
+      <w:rPr>
+        <w:rFonts w:ascii="Wingdings" w:hAnsi="Wingdings" w:hint="default"/>
+      </w:rPr>
+    </w:lvl>
+  </w:abstractNum>
+  <w:abstractNum w:abstractNumId="7" w15:restartNumberingAfterBreak="0">
     <w:nsid w:val="5B9D58EA"/>
     <w:multiLevelType w:val="multilevel"/>
     <w:tmpl w:val="96408D16"/>
@@ -2861,7 +3630,7 @@
       </w:rPr>
     </w:lvl>
   </w:abstractNum>
-  <w:abstractNum w:abstractNumId="5">
+  <w:abstractNum w:abstractNumId="8" w15:restartNumberingAfterBreak="0">
     <w:nsid w:val="65DC6E1F"/>
     <w:multiLevelType w:val="multilevel"/>
     <w:tmpl w:val="D16CBA58"/>
@@ -2974,29 +3743,154 @@
       </w:rPr>
     </w:lvl>
   </w:abstractNum>
+  <w:abstractNum w:abstractNumId="9" w15:restartNumberingAfterBreak="0">
+    <w:nsid w:val="7FF941E3"/>
+    <w:multiLevelType w:val="hybridMultilevel"/>
+    <w:tmpl w:val="DA1295E6"/>
+    <w:lvl w:ilvl="0" w:tplc="0409000D">
+      <w:start w:val="1"/>
+      <w:numFmt w:val="bullet"/>
+      <w:lvlText w:val=""/>
+      <w:lvlJc w:val="left"/>
+      <w:pPr>
+        <w:ind w:left="1440" w:hanging="360"/>
+      </w:pPr>
+      <w:rPr>
+        <w:rFonts w:ascii="Wingdings" w:hAnsi="Wingdings" w:hint="default"/>
+      </w:rPr>
+    </w:lvl>
+    <w:lvl w:ilvl="1" w:tplc="04090003" w:tentative="1">
+      <w:start w:val="1"/>
+      <w:numFmt w:val="bullet"/>
+      <w:lvlText w:val="o"/>
+      <w:lvlJc w:val="left"/>
+      <w:pPr>
+        <w:ind w:left="2160" w:hanging="360"/>
+      </w:pPr>
+      <w:rPr>
+        <w:rFonts w:ascii="Courier New" w:hAnsi="Courier New" w:cs="Courier New" w:hint="default"/>
+      </w:rPr>
+    </w:lvl>
+    <w:lvl w:ilvl="2" w:tplc="04090005" w:tentative="1">
+      <w:start w:val="1"/>
+      <w:numFmt w:val="bullet"/>
+      <w:lvlText w:val=""/>
+      <w:lvlJc w:val="left"/>
+      <w:pPr>
+        <w:ind w:left="2880" w:hanging="360"/>
+      </w:pPr>
+      <w:rPr>
+        <w:rFonts w:ascii="Wingdings" w:hAnsi="Wingdings" w:hint="default"/>
+      </w:rPr>
+    </w:lvl>
+    <w:lvl w:ilvl="3" w:tplc="04090001" w:tentative="1">
+      <w:start w:val="1"/>
+      <w:numFmt w:val="bullet"/>
+      <w:lvlText w:val=""/>
+      <w:lvlJc w:val="left"/>
+      <w:pPr>
+        <w:ind w:left="3600" w:hanging="360"/>
+      </w:pPr>
+      <w:rPr>
+        <w:rFonts w:ascii="Symbol" w:hAnsi="Symbol" w:hint="default"/>
+      </w:rPr>
+    </w:lvl>
+    <w:lvl w:ilvl="4" w:tplc="04090003" w:tentative="1">
+      <w:start w:val="1"/>
+      <w:numFmt w:val="bullet"/>
+      <w:lvlText w:val="o"/>
+      <w:lvlJc w:val="left"/>
+      <w:pPr>
+        <w:ind w:left="4320" w:hanging="360"/>
+      </w:pPr>
+      <w:rPr>
+        <w:rFonts w:ascii="Courier New" w:hAnsi="Courier New" w:cs="Courier New" w:hint="default"/>
+      </w:rPr>
+    </w:lvl>
+    <w:lvl w:ilvl="5" w:tplc="04090005" w:tentative="1">
+      <w:start w:val="1"/>
+      <w:numFmt w:val="bullet"/>
+      <w:lvlText w:val=""/>
+      <w:lvlJc w:val="left"/>
+      <w:pPr>
+        <w:ind w:left="5040" w:hanging="360"/>
+      </w:pPr>
+      <w:rPr>
+        <w:rFonts w:ascii="Wingdings" w:hAnsi="Wingdings" w:hint="default"/>
+      </w:rPr>
+    </w:lvl>
+    <w:lvl w:ilvl="6" w:tplc="04090001" w:tentative="1">
+      <w:start w:val="1"/>
+      <w:numFmt w:val="bullet"/>
+      <w:lvlText w:val=""/>
+      <w:lvlJc w:val="left"/>
+      <w:pPr>
+        <w:ind w:left="5760" w:hanging="360"/>
+      </w:pPr>
+      <w:rPr>
+        <w:rFonts w:ascii="Symbol" w:hAnsi="Symbol" w:hint="default"/>
+      </w:rPr>
+    </w:lvl>
+    <w:lvl w:ilvl="7" w:tplc="04090003" w:tentative="1">
+      <w:start w:val="1"/>
+      <w:numFmt w:val="bullet"/>
+      <w:lvlText w:val="o"/>
+      <w:lvlJc w:val="left"/>
+      <w:pPr>
+        <w:ind w:left="6480" w:hanging="360"/>
+      </w:pPr>
+      <w:rPr>
+        <w:rFonts w:ascii="Courier New" w:hAnsi="Courier New" w:cs="Courier New" w:hint="default"/>
+      </w:rPr>
+    </w:lvl>
+    <w:lvl w:ilvl="8" w:tplc="04090005" w:tentative="1">
+      <w:start w:val="1"/>
+      <w:numFmt w:val="bullet"/>
+      <w:lvlText w:val=""/>
+      <w:lvlJc w:val="left"/>
+      <w:pPr>
+        <w:ind w:left="7200" w:hanging="360"/>
+      </w:pPr>
+      <w:rPr>
+        <w:rFonts w:ascii="Wingdings" w:hAnsi="Wingdings" w:hint="default"/>
+      </w:rPr>
+    </w:lvl>
+  </w:abstractNum>
   <w:num w:numId="1">
-    <w:abstractNumId w:val="5"/>
+    <w:abstractNumId w:val="8"/>
   </w:num>
   <w:num w:numId="2">
-    <w:abstractNumId w:val="2"/>
+    <w:abstractNumId w:val="3"/>
   </w:num>
   <w:num w:numId="3">
-    <w:abstractNumId w:val="4"/>
+    <w:abstractNumId w:val="7"/>
   </w:num>
   <w:num w:numId="4">
     <w:abstractNumId w:val="1"/>
   </w:num>
   <w:num w:numId="5">
-    <w:abstractNumId w:val="3"/>
+    <w:abstractNumId w:val="4"/>
   </w:num>
   <w:num w:numId="6">
     <w:abstractNumId w:val="0"/>
+  </w:num>
+  <w:num w:numId="7">
+    <w:abstractNumId w:val="2"/>
+  </w:num>
+  <w:num w:numId="8">
+    <w:abstractNumId w:val="9"/>
+  </w:num>
+  <w:num w:numId="9">
+    <w:abstractNumId w:val="6"/>
+  </w:num>
+  <w:num w:numId="10">
+    <w:abstractNumId w:val="5"/>
   </w:num>
 </w:numbering>
 </file>
 
 <file path=word/styles.xml><?xml version="1.0" encoding="utf-8"?>
-<w:styles xmlns:mc="http://schemas.openxmlformats.org/markup-compatibility/2006" xmlns:r="http://schemas.openxmlformats.org/officeDocument/2006/relationships" xmlns:w="http://schemas.openxmlformats.org/wordprocessingml/2006/main" xmlns:w14="http://schemas.microsoft.com/office/word/2010/wordml" mc:Ignorable="w14">
+<w:styles xmlns:mc="http://schemas.openxmlformats.org/markup-compatibility/2006" xmlns:r="http://schemas.openxmlformats.org/officeDocument/2006/relationships" xmlns:w="http://schemas.openxmlformats.org/wordprocessingml/2006/main" xmlns:w14="http://schemas.microsoft.com/office/word/2010/wordml" xmlns:w15="http://schemas.microsoft.com/office/word/2012/wordml" xmlns:w16se="http://schemas.microsoft.com/office/word/2015/wordml/symex" mc:Ignorable="w14 w15 w16se">
   <w:docDefaults>
     <w:rPrDefault>
       <w:rPr>
@@ -3020,144 +3914,378 @@
       </w:pPr>
     </w:pPrDefault>
   </w:docDefaults>
-  <w:latentStyles w:defLockedState="0" w:defUIPriority="99" w:defSemiHidden="1" w:defUnhideWhenUsed="1" w:defQFormat="0" w:count="267">
-    <w:lsdException w:name="Normal" w:semiHidden="0" w:uiPriority="0" w:unhideWhenUsed="0" w:qFormat="1"/>
-    <w:lsdException w:name="heading 1" w:semiHidden="0" w:uiPriority="9" w:unhideWhenUsed="0" w:qFormat="1"/>
-    <w:lsdException w:name="heading 2" w:uiPriority="9" w:qFormat="1"/>
-    <w:lsdException w:name="heading 3" w:uiPriority="9" w:qFormat="1"/>
-    <w:lsdException w:name="heading 4" w:uiPriority="9" w:qFormat="1"/>
-    <w:lsdException w:name="heading 5" w:uiPriority="9" w:qFormat="1"/>
-    <w:lsdException w:name="heading 6" w:uiPriority="9" w:qFormat="1"/>
-    <w:lsdException w:name="heading 7" w:uiPriority="9" w:qFormat="1"/>
-    <w:lsdException w:name="heading 8" w:uiPriority="9" w:qFormat="1"/>
-    <w:lsdException w:name="heading 9" w:uiPriority="9" w:qFormat="1"/>
-    <w:lsdException w:name="toc 1" w:uiPriority="39"/>
-    <w:lsdException w:name="toc 2" w:uiPriority="39"/>
-    <w:lsdException w:name="toc 3" w:uiPriority="39"/>
-    <w:lsdException w:name="toc 4" w:uiPriority="39"/>
-    <w:lsdException w:name="toc 5" w:uiPriority="39"/>
-    <w:lsdException w:name="toc 6" w:uiPriority="39"/>
-    <w:lsdException w:name="toc 7" w:uiPriority="39"/>
-    <w:lsdException w:name="toc 8" w:uiPriority="39"/>
-    <w:lsdException w:name="toc 9" w:uiPriority="39"/>
-    <w:lsdException w:name="caption" w:uiPriority="35" w:qFormat="1"/>
-    <w:lsdException w:name="Title" w:semiHidden="0" w:uiPriority="10" w:unhideWhenUsed="0" w:qFormat="1"/>
-    <w:lsdException w:name="Default Paragraph Font" w:uiPriority="1"/>
-    <w:lsdException w:name="Subtitle" w:semiHidden="0" w:uiPriority="11" w:unhideWhenUsed="0" w:qFormat="1"/>
-    <w:lsdException w:name="Strong" w:semiHidden="0" w:uiPriority="22" w:unhideWhenUsed="0" w:qFormat="1"/>
-    <w:lsdException w:name="Emphasis" w:semiHidden="0" w:uiPriority="20" w:unhideWhenUsed="0" w:qFormat="1"/>
-    <w:lsdException w:name="Table Grid" w:semiHidden="0" w:uiPriority="59" w:unhideWhenUsed="0"/>
-    <w:lsdException w:name="Placeholder Text" w:unhideWhenUsed="0"/>
-    <w:lsdException w:name="No Spacing" w:semiHidden="0" w:uiPriority="1" w:unhideWhenUsed="0" w:qFormat="1"/>
-    <w:lsdException w:name="Light Shading" w:semiHidden="0" w:uiPriority="60" w:unhideWhenUsed="0"/>
-    <w:lsdException w:name="Light List" w:semiHidden="0" w:uiPriority="61" w:unhideWhenUsed="0"/>
-    <w:lsdException w:name="Light Grid" w:semiHidden="0" w:uiPriority="62" w:unhideWhenUsed="0"/>
-    <w:lsdException w:name="Medium Shading 1" w:semiHidden="0" w:uiPriority="63" w:unhideWhenUsed="0"/>
-    <w:lsdException w:name="Medium Shading 2" w:semiHidden="0" w:uiPriority="64" w:unhideWhenUsed="0"/>
-    <w:lsdException w:name="Medium List 1" w:semiHidden="0" w:uiPriority="65" w:unhideWhenUsed="0"/>
-    <w:lsdException w:name="Medium List 2" w:semiHidden="0" w:uiPriority="66" w:unhideWhenUsed="0"/>
-    <w:lsdException w:name="Medium Grid 1" w:semiHidden="0" w:uiPriority="67" w:unhideWhenUsed="0"/>
-    <w:lsdException w:name="Medium Grid 2" w:semiHidden="0" w:uiPriority="68" w:unhideWhenUsed="0"/>
-    <w:lsdException w:name="Medium Grid 3" w:semiHidden="0" w:uiPriority="69" w:unhideWhenUsed="0"/>
-    <w:lsdException w:name="Dark List" w:semiHidden="0" w:uiPriority="70" w:unhideWhenUsed="0"/>
-    <w:lsdException w:name="Colorful Shading" w:semiHidden="0" w:uiPriority="71" w:unhideWhenUsed="0"/>
-    <w:lsdException w:name="Colorful List" w:semiHidden="0" w:uiPriority="72" w:unhideWhenUsed="0"/>
-    <w:lsdException w:name="Colorful Grid" w:semiHidden="0" w:uiPriority="73" w:unhideWhenUsed="0"/>
-    <w:lsdException w:name="Light Shading Accent 1" w:semiHidden="0" w:uiPriority="60" w:unhideWhenUsed="0"/>
-    <w:lsdException w:name="Light List Accent 1" w:semiHidden="0" w:uiPriority="61" w:unhideWhenUsed="0"/>
-    <w:lsdException w:name="Light Grid Accent 1" w:semiHidden="0" w:uiPriority="62" w:unhideWhenUsed="0"/>
-    <w:lsdException w:name="Medium Shading 1 Accent 1" w:semiHidden="0" w:uiPriority="63" w:unhideWhenUsed="0"/>
-    <w:lsdException w:name="Medium Shading 2 Accent 1" w:semiHidden="0" w:uiPriority="64" w:unhideWhenUsed="0"/>
-    <w:lsdException w:name="Medium List 1 Accent 1" w:semiHidden="0" w:uiPriority="65" w:unhideWhenUsed="0"/>
-    <w:lsdException w:name="Revision" w:unhideWhenUsed="0"/>
-    <w:lsdException w:name="List Paragraph" w:semiHidden="0" w:uiPriority="34" w:unhideWhenUsed="0" w:qFormat="1"/>
-    <w:lsdException w:name="Quote" w:semiHidden="0" w:uiPriority="29" w:unhideWhenUsed="0" w:qFormat="1"/>
-    <w:lsdException w:name="Intense Quote" w:semiHidden="0" w:uiPriority="30" w:unhideWhenUsed="0" w:qFormat="1"/>
-    <w:lsdException w:name="Medium List 2 Accent 1" w:semiHidden="0" w:uiPriority="66" w:unhideWhenUsed="0"/>
-    <w:lsdException w:name="Medium Grid 1 Accent 1" w:semiHidden="0" w:uiPriority="67" w:unhideWhenUsed="0"/>
-    <w:lsdException w:name="Medium Grid 2 Accent 1" w:semiHidden="0" w:uiPriority="68" w:unhideWhenUsed="0"/>
-    <w:lsdException w:name="Medium Grid 3 Accent 1" w:semiHidden="0" w:uiPriority="69" w:unhideWhenUsed="0"/>
-    <w:lsdException w:name="Dark List Accent 1" w:semiHidden="0" w:uiPriority="70" w:unhideWhenUsed="0"/>
-    <w:lsdException w:name="Colorful Shading Accent 1" w:semiHidden="0" w:uiPriority="71" w:unhideWhenUsed="0"/>
-    <w:lsdException w:name="Colorful List Accent 1" w:semiHidden="0" w:uiPriority="72" w:unhideWhenUsed="0"/>
-    <w:lsdException w:name="Colorful Grid Accent 1" w:semiHidden="0" w:uiPriority="73" w:unhideWhenUsed="0"/>
-    <w:lsdException w:name="Light Shading Accent 2" w:semiHidden="0" w:uiPriority="60" w:unhideWhenUsed="0"/>
-    <w:lsdException w:name="Light List Accent 2" w:semiHidden="0" w:uiPriority="61" w:unhideWhenUsed="0"/>
-    <w:lsdException w:name="Light Grid Accent 2" w:semiHidden="0" w:uiPriority="62" w:unhideWhenUsed="0"/>
-    <w:lsdException w:name="Medium Shading 1 Accent 2" w:semiHidden="0" w:uiPriority="63" w:unhideWhenUsed="0"/>
-    <w:lsdException w:name="Medium Shading 2 Accent 2" w:semiHidden="0" w:uiPriority="64" w:unhideWhenUsed="0"/>
-    <w:lsdException w:name="Medium List 1 Accent 2" w:semiHidden="0" w:uiPriority="65" w:unhideWhenUsed="0"/>
-    <w:lsdException w:name="Medium List 2 Accent 2" w:semiHidden="0" w:uiPriority="66" w:unhideWhenUsed="0"/>
-    <w:lsdException w:name="Medium Grid 1 Accent 2" w:semiHidden="0" w:uiPriority="67" w:unhideWhenUsed="0"/>
-    <w:lsdException w:name="Medium Grid 2 Accent 2" w:semiHidden="0" w:uiPriority="68" w:unhideWhenUsed="0"/>
-    <w:lsdException w:name="Medium Grid 3 Accent 2" w:semiHidden="0" w:uiPriority="69" w:unhideWhenUsed="0"/>
-    <w:lsdException w:name="Dark List Accent 2" w:semiHidden="0" w:uiPriority="70" w:unhideWhenUsed="0"/>
-    <w:lsdException w:name="Colorful Shading Accent 2" w:semiHidden="0" w:uiPriority="71" w:unhideWhenUsed="0"/>
-    <w:lsdException w:name="Colorful List Accent 2" w:semiHidden="0" w:uiPriority="72" w:unhideWhenUsed="0"/>
-    <w:lsdException w:name="Colorful Grid Accent 2" w:semiHidden="0" w:uiPriority="73" w:unhideWhenUsed="0"/>
-    <w:lsdException w:name="Light Shading Accent 3" w:semiHidden="0" w:uiPriority="60" w:unhideWhenUsed="0"/>
-    <w:lsdException w:name="Light List Accent 3" w:semiHidden="0" w:uiPriority="61" w:unhideWhenUsed="0"/>
-    <w:lsdException w:name="Light Grid Accent 3" w:semiHidden="0" w:uiPriority="62" w:unhideWhenUsed="0"/>
-    <w:lsdException w:name="Medium Shading 1 Accent 3" w:semiHidden="0" w:uiPriority="63" w:unhideWhenUsed="0"/>
-    <w:lsdException w:name="Medium Shading 2 Accent 3" w:semiHidden="0" w:uiPriority="64" w:unhideWhenUsed="0"/>
-    <w:lsdException w:name="Medium List 1 Accent 3" w:semiHidden="0" w:uiPriority="65" w:unhideWhenUsed="0"/>
-    <w:lsdException w:name="Medium List 2 Accent 3" w:semiHidden="0" w:uiPriority="66" w:unhideWhenUsed="0"/>
-    <w:lsdException w:name="Medium Grid 1 Accent 3" w:semiHidden="0" w:uiPriority="67" w:unhideWhenUsed="0"/>
-    <w:lsdException w:name="Medium Grid 2 Accent 3" w:semiHidden="0" w:uiPriority="68" w:unhideWhenUsed="0"/>
-    <w:lsdException w:name="Medium Grid 3 Accent 3" w:semiHidden="0" w:uiPriority="69" w:unhideWhenUsed="0"/>
-    <w:lsdException w:name="Dark List Accent 3" w:semiHidden="0" w:uiPriority="70" w:unhideWhenUsed="0"/>
-    <w:lsdException w:name="Colorful Shading Accent 3" w:semiHidden="0" w:uiPriority="71" w:unhideWhenUsed="0"/>
-    <w:lsdException w:name="Colorful List Accent 3" w:semiHidden="0" w:uiPriority="72" w:unhideWhenUsed="0"/>
-    <w:lsdException w:name="Colorful Grid Accent 3" w:semiHidden="0" w:uiPriority="73" w:unhideWhenUsed="0"/>
-    <w:lsdException w:name="Light Shading Accent 4" w:semiHidden="0" w:uiPriority="60" w:unhideWhenUsed="0"/>
-    <w:lsdException w:name="Light List Accent 4" w:semiHidden="0" w:uiPriority="61" w:unhideWhenUsed="0"/>
-    <w:lsdException w:name="Light Grid Accent 4" w:semiHidden="0" w:uiPriority="62" w:unhideWhenUsed="0"/>
-    <w:lsdException w:name="Medium Shading 1 Accent 4" w:semiHidden="0" w:uiPriority="63" w:unhideWhenUsed="0"/>
-    <w:lsdException w:name="Medium Shading 2 Accent 4" w:semiHidden="0" w:uiPriority="64" w:unhideWhenUsed="0"/>
-    <w:lsdException w:name="Medium List 1 Accent 4" w:semiHidden="0" w:uiPriority="65" w:unhideWhenUsed="0"/>
-    <w:lsdException w:name="Medium List 2 Accent 4" w:semiHidden="0" w:uiPriority="66" w:unhideWhenUsed="0"/>
-    <w:lsdException w:name="Medium Grid 1 Accent 4" w:semiHidden="0" w:uiPriority="67" w:unhideWhenUsed="0"/>
-    <w:lsdException w:name="Medium Grid 2 Accent 4" w:semiHidden="0" w:uiPriority="68" w:unhideWhenUsed="0"/>
-    <w:lsdException w:name="Medium Grid 3 Accent 4" w:semiHidden="0" w:uiPriority="69" w:unhideWhenUsed="0"/>
-    <w:lsdException w:name="Dark List Accent 4" w:semiHidden="0" w:uiPriority="70" w:unhideWhenUsed="0"/>
-    <w:lsdException w:name="Colorful Shading Accent 4" w:semiHidden="0" w:uiPriority="71" w:unhideWhenUsed="0"/>
-    <w:lsdException w:name="Colorful List Accent 4" w:semiHidden="0" w:uiPriority="72" w:unhideWhenUsed="0"/>
-    <w:lsdException w:name="Colorful Grid Accent 4" w:semiHidden="0" w:uiPriority="73" w:unhideWhenUsed="0"/>
-    <w:lsdException w:name="Light Shading Accent 5" w:semiHidden="0" w:uiPriority="60" w:unhideWhenUsed="0"/>
-    <w:lsdException w:name="Light List Accent 5" w:semiHidden="0" w:uiPriority="61" w:unhideWhenUsed="0"/>
-    <w:lsdException w:name="Light Grid Accent 5" w:semiHidden="0" w:uiPriority="62" w:unhideWhenUsed="0"/>
-    <w:lsdException w:name="Medium Shading 1 Accent 5" w:semiHidden="0" w:uiPriority="63" w:unhideWhenUsed="0"/>
-    <w:lsdException w:name="Medium Shading 2 Accent 5" w:semiHidden="0" w:uiPriority="64" w:unhideWhenUsed="0"/>
-    <w:lsdException w:name="Medium List 1 Accent 5" w:semiHidden="0" w:uiPriority="65" w:unhideWhenUsed="0"/>
-    <w:lsdException w:name="Medium List 2 Accent 5" w:semiHidden="0" w:uiPriority="66" w:unhideWhenUsed="0"/>
-    <w:lsdException w:name="Medium Grid 1 Accent 5" w:semiHidden="0" w:uiPriority="67" w:unhideWhenUsed="0"/>
-    <w:lsdException w:name="Medium Grid 2 Accent 5" w:semiHidden="0" w:uiPriority="68" w:unhideWhenUsed="0"/>
-    <w:lsdException w:name="Medium Grid 3 Accent 5" w:semiHidden="0" w:uiPriority="69" w:unhideWhenUsed="0"/>
-    <w:lsdException w:name="Dark List Accent 5" w:semiHidden="0" w:uiPriority="70" w:unhideWhenUsed="0"/>
-    <w:lsdException w:name="Colorful Shading Accent 5" w:semiHidden="0" w:uiPriority="71" w:unhideWhenUsed="0"/>
-    <w:lsdException w:name="Colorful List Accent 5" w:semiHidden="0" w:uiPriority="72" w:unhideWhenUsed="0"/>
-    <w:lsdException w:name="Colorful Grid Accent 5" w:semiHidden="0" w:uiPriority="73" w:unhideWhenUsed="0"/>
-    <w:lsdException w:name="Light Shading Accent 6" w:semiHidden="0" w:uiPriority="60" w:unhideWhenUsed="0"/>
-    <w:lsdException w:name="Light List Accent 6" w:semiHidden="0" w:uiPriority="61" w:unhideWhenUsed="0"/>
-    <w:lsdException w:name="Light Grid Accent 6" w:semiHidden="0" w:uiPriority="62" w:unhideWhenUsed="0"/>
-    <w:lsdException w:name="Medium Shading 1 Accent 6" w:semiHidden="0" w:uiPriority="63" w:unhideWhenUsed="0"/>
-    <w:lsdException w:name="Medium Shading 2 Accent 6" w:semiHidden="0" w:uiPriority="64" w:unhideWhenUsed="0"/>
-    <w:lsdException w:name="Medium List 1 Accent 6" w:semiHidden="0" w:uiPriority="65" w:unhideWhenUsed="0"/>
-    <w:lsdException w:name="Medium List 2 Accent 6" w:semiHidden="0" w:uiPriority="66" w:unhideWhenUsed="0"/>
-    <w:lsdException w:name="Medium Grid 1 Accent 6" w:semiHidden="0" w:uiPriority="67" w:unhideWhenUsed="0"/>
-    <w:lsdException w:name="Medium Grid 2 Accent 6" w:semiHidden="0" w:uiPriority="68" w:unhideWhenUsed="0"/>
-    <w:lsdException w:name="Medium Grid 3 Accent 6" w:semiHidden="0" w:uiPriority="69" w:unhideWhenUsed="0"/>
-    <w:lsdException w:name="Dark List Accent 6" w:semiHidden="0" w:uiPriority="70" w:unhideWhenUsed="0"/>
-    <w:lsdException w:name="Colorful Shading Accent 6" w:semiHidden="0" w:uiPriority="71" w:unhideWhenUsed="0"/>
-    <w:lsdException w:name="Colorful List Accent 6" w:semiHidden="0" w:uiPriority="72" w:unhideWhenUsed="0"/>
-    <w:lsdException w:name="Colorful Grid Accent 6" w:semiHidden="0" w:uiPriority="73" w:unhideWhenUsed="0"/>
-    <w:lsdException w:name="Subtle Emphasis" w:semiHidden="0" w:uiPriority="19" w:unhideWhenUsed="0" w:qFormat="1"/>
-    <w:lsdException w:name="Intense Emphasis" w:semiHidden="0" w:uiPriority="21" w:unhideWhenUsed="0" w:qFormat="1"/>
-    <w:lsdException w:name="Subtle Reference" w:semiHidden="0" w:uiPriority="31" w:unhideWhenUsed="0" w:qFormat="1"/>
-    <w:lsdException w:name="Intense Reference" w:semiHidden="0" w:uiPriority="32" w:unhideWhenUsed="0" w:qFormat="1"/>
-    <w:lsdException w:name="Book Title" w:semiHidden="0" w:uiPriority="33" w:unhideWhenUsed="0" w:qFormat="1"/>
-    <w:lsdException w:name="Bibliography" w:uiPriority="37"/>
-    <w:lsdException w:name="TOC Heading" w:uiPriority="39" w:qFormat="1"/>
+  <w:latentStyles w:defLockedState="0" w:defUIPriority="99" w:defSemiHidden="0" w:defUnhideWhenUsed="0" w:defQFormat="0" w:count="371">
+    <w:lsdException w:name="Normal" w:uiPriority="0" w:qFormat="1"/>
+    <w:lsdException w:name="heading 1" w:uiPriority="9" w:qFormat="1"/>
+    <w:lsdException w:name="heading 2" w:semiHidden="1" w:uiPriority="9" w:unhideWhenUsed="1" w:qFormat="1"/>
+    <w:lsdException w:name="heading 3" w:semiHidden="1" w:uiPriority="9" w:unhideWhenUsed="1" w:qFormat="1"/>
+    <w:lsdException w:name="heading 4" w:semiHidden="1" w:uiPriority="9" w:unhideWhenUsed="1" w:qFormat="1"/>
+    <w:lsdException w:name="heading 5" w:semiHidden="1" w:uiPriority="9" w:unhideWhenUsed="1" w:qFormat="1"/>
+    <w:lsdException w:name="heading 6" w:semiHidden="1" w:uiPriority="9" w:unhideWhenUsed="1" w:qFormat="1"/>
+    <w:lsdException w:name="heading 7" w:semiHidden="1" w:uiPriority="9" w:unhideWhenUsed="1" w:qFormat="1"/>
+    <w:lsdException w:name="heading 8" w:semiHidden="1" w:uiPriority="9" w:unhideWhenUsed="1" w:qFormat="1"/>
+    <w:lsdException w:name="heading 9" w:semiHidden="1" w:uiPriority="9" w:unhideWhenUsed="1" w:qFormat="1"/>
+    <w:lsdException w:name="index 1" w:semiHidden="1" w:unhideWhenUsed="1"/>
+    <w:lsdException w:name="index 2" w:semiHidden="1" w:unhideWhenUsed="1"/>
+    <w:lsdException w:name="index 3" w:semiHidden="1" w:unhideWhenUsed="1"/>
+    <w:lsdException w:name="index 4" w:semiHidden="1" w:unhideWhenUsed="1"/>
+    <w:lsdException w:name="index 5" w:semiHidden="1" w:unhideWhenUsed="1"/>
+    <w:lsdException w:name="index 6" w:semiHidden="1" w:unhideWhenUsed="1"/>
+    <w:lsdException w:name="index 7" w:semiHidden="1" w:unhideWhenUsed="1"/>
+    <w:lsdException w:name="index 8" w:semiHidden="1" w:unhideWhenUsed="1"/>
+    <w:lsdException w:name="index 9" w:semiHidden="1" w:unhideWhenUsed="1"/>
+    <w:lsdException w:name="toc 1" w:semiHidden="1" w:uiPriority="39" w:unhideWhenUsed="1"/>
+    <w:lsdException w:name="toc 2" w:semiHidden="1" w:uiPriority="39" w:unhideWhenUsed="1"/>
+    <w:lsdException w:name="toc 3" w:semiHidden="1" w:uiPriority="39" w:unhideWhenUsed="1"/>
+    <w:lsdException w:name="toc 4" w:semiHidden="1" w:uiPriority="39" w:unhideWhenUsed="1"/>
+    <w:lsdException w:name="toc 5" w:semiHidden="1" w:uiPriority="39" w:unhideWhenUsed="1"/>
+    <w:lsdException w:name="toc 6" w:semiHidden="1" w:uiPriority="39" w:unhideWhenUsed="1"/>
+    <w:lsdException w:name="toc 7" w:semiHidden="1" w:uiPriority="39" w:unhideWhenUsed="1"/>
+    <w:lsdException w:name="toc 8" w:semiHidden="1" w:uiPriority="39" w:unhideWhenUsed="1"/>
+    <w:lsdException w:name="toc 9" w:semiHidden="1" w:uiPriority="39" w:unhideWhenUsed="1"/>
+    <w:lsdException w:name="Normal Indent" w:semiHidden="1" w:unhideWhenUsed="1"/>
+    <w:lsdException w:name="footnote text" w:semiHidden="1" w:unhideWhenUsed="1"/>
+    <w:lsdException w:name="annotation text" w:semiHidden="1" w:unhideWhenUsed="1"/>
+    <w:lsdException w:name="header" w:semiHidden="1" w:unhideWhenUsed="1"/>
+    <w:lsdException w:name="footer" w:semiHidden="1" w:unhideWhenUsed="1"/>
+    <w:lsdException w:name="index heading" w:semiHidden="1" w:unhideWhenUsed="1"/>
+    <w:lsdException w:name="caption" w:semiHidden="1" w:uiPriority="35" w:unhideWhenUsed="1" w:qFormat="1"/>
+    <w:lsdException w:name="table of figures" w:semiHidden="1" w:unhideWhenUsed="1"/>
+    <w:lsdException w:name="envelope address" w:semiHidden="1" w:unhideWhenUsed="1"/>
+    <w:lsdException w:name="envelope return" w:semiHidden="1" w:unhideWhenUsed="1"/>
+    <w:lsdException w:name="footnote reference" w:semiHidden="1" w:unhideWhenUsed="1"/>
+    <w:lsdException w:name="annotation reference" w:semiHidden="1" w:unhideWhenUsed="1"/>
+    <w:lsdException w:name="line number" w:semiHidden="1" w:unhideWhenUsed="1"/>
+    <w:lsdException w:name="page number" w:semiHidden="1" w:unhideWhenUsed="1"/>
+    <w:lsdException w:name="endnote reference" w:semiHidden="1" w:unhideWhenUsed="1"/>
+    <w:lsdException w:name="endnote text" w:semiHidden="1" w:unhideWhenUsed="1"/>
+    <w:lsdException w:name="table of authorities" w:semiHidden="1" w:unhideWhenUsed="1"/>
+    <w:lsdException w:name="macro" w:semiHidden="1" w:unhideWhenUsed="1"/>
+    <w:lsdException w:name="toa heading" w:semiHidden="1" w:unhideWhenUsed="1"/>
+    <w:lsdException w:name="List" w:semiHidden="1" w:unhideWhenUsed="1"/>
+    <w:lsdException w:name="List Bullet" w:semiHidden="1" w:unhideWhenUsed="1"/>
+    <w:lsdException w:name="List Number" w:semiHidden="1" w:unhideWhenUsed="1"/>
+    <w:lsdException w:name="List 2" w:semiHidden="1" w:unhideWhenUsed="1"/>
+    <w:lsdException w:name="List 3" w:semiHidden="1" w:unhideWhenUsed="1"/>
+    <w:lsdException w:name="List 4" w:semiHidden="1" w:unhideWhenUsed="1"/>
+    <w:lsdException w:name="List 5" w:semiHidden="1" w:unhideWhenUsed="1"/>
+    <w:lsdException w:name="List Bullet 2" w:semiHidden="1" w:unhideWhenUsed="1"/>
+    <w:lsdException w:name="List Bullet 3" w:semiHidden="1" w:unhideWhenUsed="1"/>
+    <w:lsdException w:name="List Bullet 4" w:semiHidden="1" w:unhideWhenUsed="1"/>
+    <w:lsdException w:name="List Bullet 5" w:semiHidden="1" w:unhideWhenUsed="1"/>
+    <w:lsdException w:name="List Number 2" w:semiHidden="1" w:unhideWhenUsed="1"/>
+    <w:lsdException w:name="List Number 3" w:semiHidden="1" w:unhideWhenUsed="1"/>
+    <w:lsdException w:name="List Number 4" w:semiHidden="1" w:unhideWhenUsed="1"/>
+    <w:lsdException w:name="List Number 5" w:semiHidden="1" w:unhideWhenUsed="1"/>
+    <w:lsdException w:name="Title" w:uiPriority="10" w:qFormat="1"/>
+    <w:lsdException w:name="Closing" w:semiHidden="1" w:unhideWhenUsed="1"/>
+    <w:lsdException w:name="Signature" w:semiHidden="1" w:unhideWhenUsed="1"/>
+    <w:lsdException w:name="Default Paragraph Font" w:semiHidden="1" w:uiPriority="1" w:unhideWhenUsed="1"/>
+    <w:lsdException w:name="Body Text" w:semiHidden="1" w:unhideWhenUsed="1"/>
+    <w:lsdException w:name="Body Text Indent" w:semiHidden="1" w:unhideWhenUsed="1"/>
+    <w:lsdException w:name="List Continue" w:semiHidden="1" w:unhideWhenUsed="1"/>
+    <w:lsdException w:name="List Continue 2" w:semiHidden="1" w:unhideWhenUsed="1"/>
+    <w:lsdException w:name="List Continue 3" w:semiHidden="1" w:unhideWhenUsed="1"/>
+    <w:lsdException w:name="List Continue 4" w:semiHidden="1" w:unhideWhenUsed="1"/>
+    <w:lsdException w:name="List Continue 5" w:semiHidden="1" w:unhideWhenUsed="1"/>
+    <w:lsdException w:name="Message Header" w:semiHidden="1" w:unhideWhenUsed="1"/>
+    <w:lsdException w:name="Subtitle" w:uiPriority="11" w:qFormat="1"/>
+    <w:lsdException w:name="Salutation" w:semiHidden="1" w:unhideWhenUsed="1"/>
+    <w:lsdException w:name="Date" w:semiHidden="1" w:unhideWhenUsed="1"/>
+    <w:lsdException w:name="Body Text First Indent" w:semiHidden="1" w:unhideWhenUsed="1"/>
+    <w:lsdException w:name="Body Text First Indent 2" w:semiHidden="1" w:unhideWhenUsed="1"/>
+    <w:lsdException w:name="Note Heading" w:semiHidden="1" w:unhideWhenUsed="1"/>
+    <w:lsdException w:name="Body Text 2" w:semiHidden="1" w:unhideWhenUsed="1"/>
+    <w:lsdException w:name="Body Text 3" w:semiHidden="1" w:unhideWhenUsed="1"/>
+    <w:lsdException w:name="Body Text Indent 2" w:semiHidden="1" w:unhideWhenUsed="1"/>
+    <w:lsdException w:name="Body Text Indent 3" w:semiHidden="1" w:unhideWhenUsed="1"/>
+    <w:lsdException w:name="Block Text" w:semiHidden="1" w:unhideWhenUsed="1"/>
+    <w:lsdException w:name="Hyperlink" w:semiHidden="1" w:unhideWhenUsed="1"/>
+    <w:lsdException w:name="FollowedHyperlink" w:semiHidden="1" w:unhideWhenUsed="1"/>
+    <w:lsdException w:name="Strong" w:uiPriority="22" w:qFormat="1"/>
+    <w:lsdException w:name="Emphasis" w:uiPriority="20" w:qFormat="1"/>
+    <w:lsdException w:name="Document Map" w:semiHidden="1" w:unhideWhenUsed="1"/>
+    <w:lsdException w:name="Plain Text" w:semiHidden="1" w:unhideWhenUsed="1"/>
+    <w:lsdException w:name="E-mail Signature" w:semiHidden="1" w:unhideWhenUsed="1"/>
+    <w:lsdException w:name="HTML Top of Form" w:semiHidden="1" w:unhideWhenUsed="1"/>
+    <w:lsdException w:name="HTML Bottom of Form" w:semiHidden="1" w:unhideWhenUsed="1"/>
+    <w:lsdException w:name="Normal (Web)" w:semiHidden="1" w:unhideWhenUsed="1"/>
+    <w:lsdException w:name="HTML Acronym" w:semiHidden="1" w:unhideWhenUsed="1"/>
+    <w:lsdException w:name="HTML Address" w:semiHidden="1" w:unhideWhenUsed="1"/>
+    <w:lsdException w:name="HTML Cite" w:semiHidden="1" w:unhideWhenUsed="1"/>
+    <w:lsdException w:name="HTML Code" w:semiHidden="1" w:unhideWhenUsed="1"/>
+    <w:lsdException w:name="HTML Definition" w:semiHidden="1" w:unhideWhenUsed="1"/>
+    <w:lsdException w:name="HTML Keyboard" w:semiHidden="1" w:unhideWhenUsed="1"/>
+    <w:lsdException w:name="HTML Preformatted" w:semiHidden="1" w:unhideWhenUsed="1"/>
+    <w:lsdException w:name="HTML Sample" w:semiHidden="1" w:unhideWhenUsed="1"/>
+    <w:lsdException w:name="HTML Typewriter" w:semiHidden="1" w:unhideWhenUsed="1"/>
+    <w:lsdException w:name="HTML Variable" w:semiHidden="1" w:unhideWhenUsed="1"/>
+    <w:lsdException w:name="Normal Table" w:semiHidden="1" w:unhideWhenUsed="1"/>
+    <w:lsdException w:name="annotation subject" w:semiHidden="1" w:unhideWhenUsed="1"/>
+    <w:lsdException w:name="No List" w:semiHidden="1" w:unhideWhenUsed="1"/>
+    <w:lsdException w:name="Outline List 1" w:semiHidden="1" w:unhideWhenUsed="1"/>
+    <w:lsdException w:name="Outline List 2" w:semiHidden="1" w:unhideWhenUsed="1"/>
+    <w:lsdException w:name="Outline List 3" w:semiHidden="1" w:unhideWhenUsed="1"/>
+    <w:lsdException w:name="Table Simple 1" w:semiHidden="1" w:unhideWhenUsed="1"/>
+    <w:lsdException w:name="Table Simple 2" w:semiHidden="1" w:unhideWhenUsed="1"/>
+    <w:lsdException w:name="Table Simple 3" w:semiHidden="1" w:unhideWhenUsed="1"/>
+    <w:lsdException w:name="Table Classic 1" w:semiHidden="1" w:unhideWhenUsed="1"/>
+    <w:lsdException w:name="Table Classic 2" w:semiHidden="1" w:unhideWhenUsed="1"/>
+    <w:lsdException w:name="Table Classic 3" w:semiHidden="1" w:unhideWhenUsed="1"/>
+    <w:lsdException w:name="Table Classic 4" w:semiHidden="1" w:unhideWhenUsed="1"/>
+    <w:lsdException w:name="Table Colorful 1" w:semiHidden="1" w:unhideWhenUsed="1"/>
+    <w:lsdException w:name="Table Colorful 2" w:semiHidden="1" w:unhideWhenUsed="1"/>
+    <w:lsdException w:name="Table Colorful 3" w:semiHidden="1" w:unhideWhenUsed="1"/>
+    <w:lsdException w:name="Table Columns 1" w:semiHidden="1" w:unhideWhenUsed="1"/>
+    <w:lsdException w:name="Table Columns 2" w:semiHidden="1" w:unhideWhenUsed="1"/>
+    <w:lsdException w:name="Table Columns 3" w:semiHidden="1" w:unhideWhenUsed="1"/>
+    <w:lsdException w:name="Table Columns 4" w:semiHidden="1" w:unhideWhenUsed="1"/>
+    <w:lsdException w:name="Table Columns 5" w:semiHidden="1" w:unhideWhenUsed="1"/>
+    <w:lsdException w:name="Table Grid 1" w:semiHidden="1" w:unhideWhenUsed="1"/>
+    <w:lsdException w:name="Table Grid 2" w:semiHidden="1" w:unhideWhenUsed="1"/>
+    <w:lsdException w:name="Table Grid 3" w:semiHidden="1" w:unhideWhenUsed="1"/>
+    <w:lsdException w:name="Table Grid 4" w:semiHidden="1" w:unhideWhenUsed="1"/>
+    <w:lsdException w:name="Table Grid 5" w:semiHidden="1" w:unhideWhenUsed="1"/>
+    <w:lsdException w:name="Table Grid 6" w:semiHidden="1" w:unhideWhenUsed="1"/>
+    <w:lsdException w:name="Table Grid 7" w:semiHidden="1" w:unhideWhenUsed="1"/>
+    <w:lsdException w:name="Table Grid 8" w:semiHidden="1" w:unhideWhenUsed="1"/>
+    <w:lsdException w:name="Table List 1" w:semiHidden="1" w:unhideWhenUsed="1"/>
+    <w:lsdException w:name="Table List 2" w:semiHidden="1" w:unhideWhenUsed="1"/>
+    <w:lsdException w:name="Table List 3" w:semiHidden="1" w:unhideWhenUsed="1"/>
+    <w:lsdException w:name="Table List 4" w:semiHidden="1" w:unhideWhenUsed="1"/>
+    <w:lsdException w:name="Table List 5" w:semiHidden="1" w:unhideWhenUsed="1"/>
+    <w:lsdException w:name="Table List 6" w:semiHidden="1" w:unhideWhenUsed="1"/>
+    <w:lsdException w:name="Table List 7" w:semiHidden="1" w:unhideWhenUsed="1"/>
+    <w:lsdException w:name="Table List 8" w:semiHidden="1" w:unhideWhenUsed="1"/>
+    <w:lsdException w:name="Table 3D effects 1" w:semiHidden="1" w:unhideWhenUsed="1"/>
+    <w:lsdException w:name="Table 3D effects 2" w:semiHidden="1" w:unhideWhenUsed="1"/>
+    <w:lsdException w:name="Table 3D effects 3" w:semiHidden="1" w:unhideWhenUsed="1"/>
+    <w:lsdException w:name="Table Contemporary" w:semiHidden="1" w:unhideWhenUsed="1"/>
+    <w:lsdException w:name="Table Elegant" w:semiHidden="1" w:unhideWhenUsed="1"/>
+    <w:lsdException w:name="Table Professional" w:semiHidden="1" w:unhideWhenUsed="1"/>
+    <w:lsdException w:name="Table Subtle 1" w:semiHidden="1" w:unhideWhenUsed="1"/>
+    <w:lsdException w:name="Table Subtle 2" w:semiHidden="1" w:unhideWhenUsed="1"/>
+    <w:lsdException w:name="Table Web 1" w:semiHidden="1" w:unhideWhenUsed="1"/>
+    <w:lsdException w:name="Table Web 2" w:semiHidden="1" w:unhideWhenUsed="1"/>
+    <w:lsdException w:name="Table Web 3" w:semiHidden="1" w:unhideWhenUsed="1"/>
+    <w:lsdException w:name="Balloon Text" w:semiHidden="1" w:unhideWhenUsed="1"/>
+    <w:lsdException w:name="Table Grid" w:uiPriority="59"/>
+    <w:lsdException w:name="Table Theme" w:semiHidden="1" w:unhideWhenUsed="1"/>
+    <w:lsdException w:name="Placeholder Text" w:semiHidden="1"/>
+    <w:lsdException w:name="No Spacing" w:uiPriority="1" w:qFormat="1"/>
+    <w:lsdException w:name="Light Shading" w:uiPriority="60"/>
+    <w:lsdException w:name="Light List" w:uiPriority="61"/>
+    <w:lsdException w:name="Light Grid" w:uiPriority="62"/>
+    <w:lsdException w:name="Medium Shading 1" w:uiPriority="63"/>
+    <w:lsdException w:name="Medium Shading 2" w:uiPriority="64"/>
+    <w:lsdException w:name="Medium List 1" w:uiPriority="65"/>
+    <w:lsdException w:name="Medium List 2" w:uiPriority="66"/>
+    <w:lsdException w:name="Medium Grid 1" w:uiPriority="67"/>
+    <w:lsdException w:name="Medium Grid 2" w:uiPriority="68"/>
+    <w:lsdException w:name="Medium Grid 3" w:uiPriority="69"/>
+    <w:lsdException w:name="Dark List" w:uiPriority="70"/>
+    <w:lsdException w:name="Colorful Shading" w:uiPriority="71"/>
+    <w:lsdException w:name="Colorful List" w:uiPriority="72"/>
+    <w:lsdException w:name="Colorful Grid" w:uiPriority="73"/>
+    <w:lsdException w:name="Light Shading Accent 1" w:uiPriority="60"/>
+    <w:lsdException w:name="Light List Accent 1" w:uiPriority="61"/>
+    <w:lsdException w:name="Light Grid Accent 1" w:uiPriority="62"/>
+    <w:lsdException w:name="Medium Shading 1 Accent 1" w:uiPriority="63"/>
+    <w:lsdException w:name="Medium Shading 2 Accent 1" w:uiPriority="64"/>
+    <w:lsdException w:name="Medium List 1 Accent 1" w:uiPriority="65"/>
+    <w:lsdException w:name="Revision" w:semiHidden="1"/>
+    <w:lsdException w:name="List Paragraph" w:uiPriority="34" w:qFormat="1"/>
+    <w:lsdException w:name="Quote" w:uiPriority="29" w:qFormat="1"/>
+    <w:lsdException w:name="Intense Quote" w:uiPriority="30" w:qFormat="1"/>
+    <w:lsdException w:name="Medium List 2 Accent 1" w:uiPriority="66"/>
+    <w:lsdException w:name="Medium Grid 1 Accent 1" w:uiPriority="67"/>
+    <w:lsdException w:name="Medium Grid 2 Accent 1" w:uiPriority="68"/>
+    <w:lsdException w:name="Medium Grid 3 Accent 1" w:uiPriority="69"/>
+    <w:lsdException w:name="Dark List Accent 1" w:uiPriority="70"/>
+    <w:lsdException w:name="Colorful Shading Accent 1" w:uiPriority="71"/>
+    <w:lsdException w:name="Colorful List Accent 1" w:uiPriority="72"/>
+    <w:lsdException w:name="Colorful Grid Accent 1" w:uiPriority="73"/>
+    <w:lsdException w:name="Light Shading Accent 2" w:uiPriority="60"/>
+    <w:lsdException w:name="Light List Accent 2" w:uiPriority="61"/>
+    <w:lsdException w:name="Light Grid Accent 2" w:uiPriority="62"/>
+    <w:lsdException w:name="Medium Shading 1 Accent 2" w:uiPriority="63"/>
+    <w:lsdException w:name="Medium Shading 2 Accent 2" w:uiPriority="64"/>
+    <w:lsdException w:name="Medium List 1 Accent 2" w:uiPriority="65"/>
+    <w:lsdException w:name="Medium List 2 Accent 2" w:uiPriority="66"/>
+    <w:lsdException w:name="Medium Grid 1 Accent 2" w:uiPriority="67"/>
+    <w:lsdException w:name="Medium Grid 2 Accent 2" w:uiPriority="68"/>
+    <w:lsdException w:name="Medium Grid 3 Accent 2" w:uiPriority="69"/>
+    <w:lsdException w:name="Dark List Accent 2" w:uiPriority="70"/>
+    <w:lsdException w:name="Colorful Shading Accent 2" w:uiPriority="71"/>
+    <w:lsdException w:name="Colorful List Accent 2" w:uiPriority="72"/>
+    <w:lsdException w:name="Colorful Grid Accent 2" w:uiPriority="73"/>
+    <w:lsdException w:name="Light Shading Accent 3" w:uiPriority="60"/>
+    <w:lsdException w:name="Light List Accent 3" w:uiPriority="61"/>
+    <w:lsdException w:name="Light Grid Accent 3" w:uiPriority="62"/>
+    <w:lsdException w:name="Medium Shading 1 Accent 3" w:uiPriority="63"/>
+    <w:lsdException w:name="Medium Shading 2 Accent 3" w:uiPriority="64"/>
+    <w:lsdException w:name="Medium List 1 Accent 3" w:uiPriority="65"/>
+    <w:lsdException w:name="Medium List 2 Accent 3" w:uiPriority="66"/>
+    <w:lsdException w:name="Medium Grid 1 Accent 3" w:uiPriority="67"/>
+    <w:lsdException w:name="Medium Grid 2 Accent 3" w:uiPriority="68"/>
+    <w:lsdException w:name="Medium Grid 3 Accent 3" w:uiPriority="69"/>
+    <w:lsdException w:name="Dark List Accent 3" w:uiPriority="70"/>
+    <w:lsdException w:name="Colorful Shading Accent 3" w:uiPriority="71"/>
+    <w:lsdException w:name="Colorful List Accent 3" w:uiPriority="72"/>
+    <w:lsdException w:name="Colorful Grid Accent 3" w:uiPriority="73"/>
+    <w:lsdException w:name="Light Shading Accent 4" w:uiPriority="60"/>
+    <w:lsdException w:name="Light List Accent 4" w:uiPriority="61"/>
+    <w:lsdException w:name="Light Grid Accent 4" w:uiPriority="62"/>
+    <w:lsdException w:name="Medium Shading 1 Accent 4" w:uiPriority="63"/>
+    <w:lsdException w:name="Medium Shading 2 Accent 4" w:uiPriority="64"/>
+    <w:lsdException w:name="Medium List 1 Accent 4" w:uiPriority="65"/>
+    <w:lsdException w:name="Medium List 2 Accent 4" w:uiPriority="66"/>
+    <w:lsdException w:name="Medium Grid 1 Accent 4" w:uiPriority="67"/>
+    <w:lsdException w:name="Medium Grid 2 Accent 4" w:uiPriority="68"/>
+    <w:lsdException w:name="Medium Grid 3 Accent 4" w:uiPriority="69"/>
+    <w:lsdException w:name="Dark List Accent 4" w:uiPriority="70"/>
+    <w:lsdException w:name="Colorful Shading Accent 4" w:uiPriority="71"/>
+    <w:lsdException w:name="Colorful List Accent 4" w:uiPriority="72"/>
+    <w:lsdException w:name="Colorful Grid Accent 4" w:uiPriority="73"/>
+    <w:lsdException w:name="Light Shading Accent 5" w:uiPriority="60"/>
+    <w:lsdException w:name="Light List Accent 5" w:uiPriority="61"/>
+    <w:lsdException w:name="Light Grid Accent 5" w:uiPriority="62"/>
+    <w:lsdException w:name="Medium Shading 1 Accent 5" w:uiPriority="63"/>
+    <w:lsdException w:name="Medium Shading 2 Accent 5" w:uiPriority="64"/>
+    <w:lsdException w:name="Medium List 1 Accent 5" w:uiPriority="65"/>
+    <w:lsdException w:name="Medium List 2 Accent 5" w:uiPriority="66"/>
+    <w:lsdException w:name="Medium Grid 1 Accent 5" w:uiPriority="67"/>
+    <w:lsdException w:name="Medium Grid 2 Accent 5" w:uiPriority="68"/>
+    <w:lsdException w:name="Medium Grid 3 Accent 5" w:uiPriority="69"/>
+    <w:lsdException w:name="Dark List Accent 5" w:uiPriority="70"/>
+    <w:lsdException w:name="Colorful Shading Accent 5" w:uiPriority="71"/>
+    <w:lsdException w:name="Colorful List Accent 5" w:uiPriority="72"/>
+    <w:lsdException w:name="Colorful Grid Accent 5" w:uiPriority="73"/>
+    <w:lsdException w:name="Light Shading Accent 6" w:uiPriority="60"/>
+    <w:lsdException w:name="Light List Accent 6" w:uiPriority="61"/>
+    <w:lsdException w:name="Light Grid Accent 6" w:uiPriority="62"/>
+    <w:lsdException w:name="Medium Shading 1 Accent 6" w:uiPriority="63"/>
+    <w:lsdException w:name="Medium Shading 2 Accent 6" w:uiPriority="64"/>
+    <w:lsdException w:name="Medium List 1 Accent 6" w:uiPriority="65"/>
+    <w:lsdException w:name="Medium List 2 Accent 6" w:uiPriority="66"/>
+    <w:lsdException w:name="Medium Grid 1 Accent 6" w:uiPriority="67"/>
+    <w:lsdException w:name="Medium Grid 2 Accent 6" w:uiPriority="68"/>
+    <w:lsdException w:name="Medium Grid 3 Accent 6" w:uiPriority="69"/>
+    <w:lsdException w:name="Dark List Accent 6" w:uiPriority="70"/>
+    <w:lsdException w:name="Colorful Shading Accent 6" w:uiPriority="71"/>
+    <w:lsdException w:name="Colorful List Accent 6" w:uiPriority="72"/>
+    <w:lsdException w:name="Colorful Grid Accent 6" w:uiPriority="73"/>
+    <w:lsdException w:name="Subtle Emphasis" w:uiPriority="19" w:qFormat="1"/>
+    <w:lsdException w:name="Intense Emphasis" w:uiPriority="21" w:qFormat="1"/>
+    <w:lsdException w:name="Subtle Reference" w:uiPriority="31" w:qFormat="1"/>
+    <w:lsdException w:name="Intense Reference" w:uiPriority="32" w:qFormat="1"/>
+    <w:lsdException w:name="Book Title" w:uiPriority="33" w:qFormat="1"/>
+    <w:lsdException w:name="Bibliography" w:semiHidden="1" w:uiPriority="37" w:unhideWhenUsed="1"/>
+    <w:lsdException w:name="TOC Heading" w:semiHidden="1" w:uiPriority="39" w:unhideWhenUsed="1" w:qFormat="1"/>
+    <w:lsdException w:name="Plain Table 1" w:uiPriority="41"/>
+    <w:lsdException w:name="Plain Table 2" w:uiPriority="42"/>
+    <w:lsdException w:name="Plain Table 3" w:uiPriority="43"/>
+    <w:lsdException w:name="Plain Table 4" w:uiPriority="44"/>
+    <w:lsdException w:name="Plain Table 5" w:uiPriority="45"/>
+    <w:lsdException w:name="Grid Table Light" w:uiPriority="40"/>
+    <w:lsdException w:name="Grid Table 1 Light" w:uiPriority="46"/>
+    <w:lsdException w:name="Grid Table 2" w:uiPriority="47"/>
+    <w:lsdException w:name="Grid Table 3" w:uiPriority="48"/>
+    <w:lsdException w:name="Grid Table 4" w:uiPriority="49"/>
+    <w:lsdException w:name="Grid Table 5 Dark" w:uiPriority="50"/>
+    <w:lsdException w:name="Grid Table 6 Colorful" w:uiPriority="51"/>
+    <w:lsdException w:name="Grid Table 7 Colorful" w:uiPriority="52"/>
+    <w:lsdException w:name="Grid Table 1 Light Accent 1" w:uiPriority="46"/>
+    <w:lsdException w:name="Grid Table 2 Accent 1" w:uiPriority="47"/>
+    <w:lsdException w:name="Grid Table 3 Accent 1" w:uiPriority="48"/>
+    <w:lsdException w:name="Grid Table 4 Accent 1" w:uiPriority="49"/>
+    <w:lsdException w:name="Grid Table 5 Dark Accent 1" w:uiPriority="50"/>
+    <w:lsdException w:name="Grid Table 6 Colorful Accent 1" w:uiPriority="51"/>
+    <w:lsdException w:name="Grid Table 7 Colorful Accent 1" w:uiPriority="52"/>
+    <w:lsdException w:name="Grid Table 1 Light Accent 2" w:uiPriority="46"/>
+    <w:lsdException w:name="Grid Table 2 Accent 2" w:uiPriority="47"/>
+    <w:lsdException w:name="Grid Table 3 Accent 2" w:uiPriority="48"/>
+    <w:lsdException w:name="Grid Table 4 Accent 2" w:uiPriority="49"/>
+    <w:lsdException w:name="Grid Table 5 Dark Accent 2" w:uiPriority="50"/>
+    <w:lsdException w:name="Grid Table 6 Colorful Accent 2" w:uiPriority="51"/>
+    <w:lsdException w:name="Grid Table 7 Colorful Accent 2" w:uiPriority="52"/>
+    <w:lsdException w:name="Grid Table 1 Light Accent 3" w:uiPriority="46"/>
+    <w:lsdException w:name="Grid Table 2 Accent 3" w:uiPriority="47"/>
+    <w:lsdException w:name="Grid Table 3 Accent 3" w:uiPriority="48"/>
+    <w:lsdException w:name="Grid Table 4 Accent 3" w:uiPriority="49"/>
+    <w:lsdException w:name="Grid Table 5 Dark Accent 3" w:uiPriority="50"/>
+    <w:lsdException w:name="Grid Table 6 Colorful Accent 3" w:uiPriority="51"/>
+    <w:lsdException w:name="Grid Table 7 Colorful Accent 3" w:uiPriority="52"/>
+    <w:lsdException w:name="Grid Table 1 Light Accent 4" w:uiPriority="46"/>
+    <w:lsdException w:name="Grid Table 2 Accent 4" w:uiPriority="47"/>
+    <w:lsdException w:name="Grid Table 3 Accent 4" w:uiPriority="48"/>
+    <w:lsdException w:name="Grid Table 4 Accent 4" w:uiPriority="49"/>
+    <w:lsdException w:name="Grid Table 5 Dark Accent 4" w:uiPriority="50"/>
+    <w:lsdException w:name="Grid Table 6 Colorful Accent 4" w:uiPriority="51"/>
+    <w:lsdException w:name="Grid Table 7 Colorful Accent 4" w:uiPriority="52"/>
+    <w:lsdException w:name="Grid Table 1 Light Accent 5" w:uiPriority="46"/>
+    <w:lsdException w:name="Grid Table 2 Accent 5" w:uiPriority="47"/>
+    <w:lsdException w:name="Grid Table 3 Accent 5" w:uiPriority="48"/>
+    <w:lsdException w:name="Grid Table 4 Accent 5" w:uiPriority="49"/>
+    <w:lsdException w:name="Grid Table 5 Dark Accent 5" w:uiPriority="50"/>
+    <w:lsdException w:name="Grid Table 6 Colorful Accent 5" w:uiPriority="51"/>
+    <w:lsdException w:name="Grid Table 7 Colorful Accent 5" w:uiPriority="52"/>
+    <w:lsdException w:name="Grid Table 1 Light Accent 6" w:uiPriority="46"/>
+    <w:lsdException w:name="Grid Table 2 Accent 6" w:uiPriority="47"/>
+    <w:lsdException w:name="Grid Table 3 Accent 6" w:uiPriority="48"/>
+    <w:lsdException w:name="Grid Table 4 Accent 6" w:uiPriority="49"/>
+    <w:lsdException w:name="Grid Table 5 Dark Accent 6" w:uiPriority="50"/>
+    <w:lsdException w:name="Grid Table 6 Colorful Accent 6" w:uiPriority="51"/>
+    <w:lsdException w:name="Grid Table 7 Colorful Accent 6" w:uiPriority="52"/>
+    <w:lsdException w:name="List Table 1 Light" w:uiPriority="46"/>
+    <w:lsdException w:name="List Table 2" w:uiPriority="47"/>
+    <w:lsdException w:name="List Table 3" w:uiPriority="48"/>
+    <w:lsdException w:name="List Table 4" w:uiPriority="49"/>
+    <w:lsdException w:name="List Table 5 Dark" w:uiPriority="50"/>
+    <w:lsdException w:name="List Table 6 Colorful" w:uiPriority="51"/>
+    <w:lsdException w:name="List Table 7 Colorful" w:uiPriority="52"/>
+    <w:lsdException w:name="List Table 1 Light Accent 1" w:uiPriority="46"/>
+    <w:lsdException w:name="List Table 2 Accent 1" w:uiPriority="47"/>
+    <w:lsdException w:name="List Table 3 Accent 1" w:uiPriority="48"/>
+    <w:lsdException w:name="List Table 4 Accent 1" w:uiPriority="49"/>
+    <w:lsdException w:name="List Table 5 Dark Accent 1" w:uiPriority="50"/>
+    <w:lsdException w:name="List Table 6 Colorful Accent 1" w:uiPriority="51"/>
+    <w:lsdException w:name="List Table 7 Colorful Accent 1" w:uiPriority="52"/>
+    <w:lsdException w:name="List Table 1 Light Accent 2" w:uiPriority="46"/>
+    <w:lsdException w:name="List Table 2 Accent 2" w:uiPriority="47"/>
+    <w:lsdException w:name="List Table 3 Accent 2" w:uiPriority="48"/>
+    <w:lsdException w:name="List Table 4 Accent 2" w:uiPriority="49"/>
+    <w:lsdException w:name="List Table 5 Dark Accent 2" w:uiPriority="50"/>
+    <w:lsdException w:name="List Table 6 Colorful Accent 2" w:uiPriority="51"/>
+    <w:lsdException w:name="List Table 7 Colorful Accent 2" w:uiPriority="52"/>
+    <w:lsdException w:name="List Table 1 Light Accent 3" w:uiPriority="46"/>
+    <w:lsdException w:name="List Table 2 Accent 3" w:uiPriority="47"/>
+    <w:lsdException w:name="List Table 3 Accent 3" w:uiPriority="48"/>
+    <w:lsdException w:name="List Table 4 Accent 3" w:uiPriority="49"/>
+    <w:lsdException w:name="List Table 5 Dark Accent 3" w:uiPriority="50"/>
+    <w:lsdException w:name="List Table 6 Colorful Accent 3" w:uiPriority="51"/>
+    <w:lsdException w:name="List Table 7 Colorful Accent 3" w:uiPriority="52"/>
+    <w:lsdException w:name="List Table 1 Light Accent 4" w:uiPriority="46"/>
+    <w:lsdException w:name="List Table 2 Accent 4" w:uiPriority="47"/>
+    <w:lsdException w:name="List Table 3 Accent 4" w:uiPriority="48"/>
+    <w:lsdException w:name="List Table 4 Accent 4" w:uiPriority="49"/>
+    <w:lsdException w:name="List Table 5 Dark Accent 4" w:uiPriority="50"/>
+    <w:lsdException w:name="List Table 6 Colorful Accent 4" w:uiPriority="51"/>
+    <w:lsdException w:name="List Table 7 Colorful Accent 4" w:uiPriority="52"/>
+    <w:lsdException w:name="List Table 1 Light Accent 5" w:uiPriority="46"/>
+    <w:lsdException w:name="List Table 2 Accent 5" w:uiPriority="47"/>
+    <w:lsdException w:name="List Table 3 Accent 5" w:uiPriority="48"/>
+    <w:lsdException w:name="List Table 4 Accent 5" w:uiPriority="49"/>
+    <w:lsdException w:name="List Table 5 Dark Accent 5" w:uiPriority="50"/>
+    <w:lsdException w:name="List Table 6 Colorful Accent 5" w:uiPriority="51"/>
+    <w:lsdException w:name="List Table 7 Colorful Accent 5" w:uiPriority="52"/>
+    <w:lsdException w:name="List Table 1 Light Accent 6" w:uiPriority="46"/>
+    <w:lsdException w:name="List Table 2 Accent 6" w:uiPriority="47"/>
+    <w:lsdException w:name="List Table 3 Accent 6" w:uiPriority="48"/>
+    <w:lsdException w:name="List Table 4 Accent 6" w:uiPriority="49"/>
+    <w:lsdException w:name="List Table 5 Dark Accent 6" w:uiPriority="50"/>
+    <w:lsdException w:name="List Table 6 Colorful Accent 6" w:uiPriority="51"/>
+    <w:lsdException w:name="List Table 7 Colorful Accent 6" w:uiPriority="52"/>
   </w:latentStyles>
   <w:style w:type="paragraph" w:default="1" w:styleId="Normal">
     <w:name w:val="Normal"/>
@@ -3328,341 +4456,16 @@
       </w:tblCellMar>
     </w:tblPr>
   </w:style>
-</w:styles>
-</file>
-
-<file path=word/stylesWithEffects.xml><?xml version="1.0" encoding="utf-8"?>
-<w:styles xmlns:wpc="http://schemas.microsoft.com/office/word/2010/wordprocessingCanvas" xmlns:mc="http://schemas.openxmlformats.org/markup-compatibility/2006" xmlns:o="urn:schemas-microsoft-com:office:office" xmlns:r="http://schemas.openxmlformats.org/officeDocument/2006/relationships" xmlns:m="http://schemas.openxmlformats.org/officeDocument/2006/math" xmlns:v="urn:schemas-microsoft-com:vml" xmlns:wp14="http://schemas.microsoft.com/office/word/2010/wordprocessingDrawing" xmlns:wp="http://schemas.openxmlformats.org/drawingml/2006/wordprocessingDrawing" xmlns:w10="urn:schemas-microsoft-com:office:word" xmlns:w="http://schemas.openxmlformats.org/wordprocessingml/2006/main" xmlns:w14="http://schemas.microsoft.com/office/word/2010/wordml" xmlns:wpg="http://schemas.microsoft.com/office/word/2010/wordprocessingGroup" xmlns:wpi="http://schemas.microsoft.com/office/word/2010/wordprocessingInk" xmlns:wne="http://schemas.microsoft.com/office/word/2006/wordml" xmlns:wps="http://schemas.microsoft.com/office/word/2010/wordprocessingShape" mc:Ignorable="w14 wp14">
-  <w:docDefaults>
-    <w:rPrDefault>
-      <w:rPr>
-        <w:rFonts w:ascii="Arial" w:eastAsia="Arial" w:hAnsi="Arial" w:cs="Arial"/>
-        <w:color w:val="000000"/>
-        <w:sz w:val="22"/>
-        <w:szCs w:val="22"/>
-        <w:lang w:val="en-US" w:eastAsia="en-US" w:bidi="ar-SA"/>
-      </w:rPr>
-    </w:rPrDefault>
-    <w:pPrDefault>
-      <w:pPr>
-        <w:pBdr>
-          <w:top w:val="nil"/>
-          <w:left w:val="nil"/>
-          <w:bottom w:val="nil"/>
-          <w:right w:val="nil"/>
-          <w:between w:val="nil"/>
-        </w:pBdr>
-        <w:spacing w:line="276" w:lineRule="auto"/>
-      </w:pPr>
-    </w:pPrDefault>
-  </w:docDefaults>
-  <w:latentStyles w:defLockedState="0" w:defUIPriority="99" w:defSemiHidden="1" w:defUnhideWhenUsed="1" w:defQFormat="0" w:count="267">
-    <w:lsdException w:name="Normal" w:semiHidden="0" w:uiPriority="0" w:unhideWhenUsed="0" w:qFormat="1"/>
-    <w:lsdException w:name="heading 1" w:semiHidden="0" w:uiPriority="9" w:unhideWhenUsed="0" w:qFormat="1"/>
-    <w:lsdException w:name="heading 2" w:uiPriority="9" w:qFormat="1"/>
-    <w:lsdException w:name="heading 3" w:uiPriority="9" w:qFormat="1"/>
-    <w:lsdException w:name="heading 4" w:uiPriority="9" w:qFormat="1"/>
-    <w:lsdException w:name="heading 5" w:uiPriority="9" w:qFormat="1"/>
-    <w:lsdException w:name="heading 6" w:uiPriority="9" w:qFormat="1"/>
-    <w:lsdException w:name="heading 7" w:uiPriority="9" w:qFormat="1"/>
-    <w:lsdException w:name="heading 8" w:uiPriority="9" w:qFormat="1"/>
-    <w:lsdException w:name="heading 9" w:uiPriority="9" w:qFormat="1"/>
-    <w:lsdException w:name="toc 1" w:uiPriority="39"/>
-    <w:lsdException w:name="toc 2" w:uiPriority="39"/>
-    <w:lsdException w:name="toc 3" w:uiPriority="39"/>
-    <w:lsdException w:name="toc 4" w:uiPriority="39"/>
-    <w:lsdException w:name="toc 5" w:uiPriority="39"/>
-    <w:lsdException w:name="toc 6" w:uiPriority="39"/>
-    <w:lsdException w:name="toc 7" w:uiPriority="39"/>
-    <w:lsdException w:name="toc 8" w:uiPriority="39"/>
-    <w:lsdException w:name="toc 9" w:uiPriority="39"/>
-    <w:lsdException w:name="caption" w:uiPriority="35" w:qFormat="1"/>
-    <w:lsdException w:name="Title" w:semiHidden="0" w:uiPriority="10" w:unhideWhenUsed="0" w:qFormat="1"/>
-    <w:lsdException w:name="Default Paragraph Font" w:uiPriority="1"/>
-    <w:lsdException w:name="Subtitle" w:semiHidden="0" w:uiPriority="11" w:unhideWhenUsed="0" w:qFormat="1"/>
-    <w:lsdException w:name="Strong" w:semiHidden="0" w:uiPriority="22" w:unhideWhenUsed="0" w:qFormat="1"/>
-    <w:lsdException w:name="Emphasis" w:semiHidden="0" w:uiPriority="20" w:unhideWhenUsed="0" w:qFormat="1"/>
-    <w:lsdException w:name="Table Grid" w:semiHidden="0" w:uiPriority="59" w:unhideWhenUsed="0"/>
-    <w:lsdException w:name="Placeholder Text" w:unhideWhenUsed="0"/>
-    <w:lsdException w:name="No Spacing" w:semiHidden="0" w:uiPriority="1" w:unhideWhenUsed="0" w:qFormat="1"/>
-    <w:lsdException w:name="Light Shading" w:semiHidden="0" w:uiPriority="60" w:unhideWhenUsed="0"/>
-    <w:lsdException w:name="Light List" w:semiHidden="0" w:uiPriority="61" w:unhideWhenUsed="0"/>
-    <w:lsdException w:name="Light Grid" w:semiHidden="0" w:uiPriority="62" w:unhideWhenUsed="0"/>
-    <w:lsdException w:name="Medium Shading 1" w:semiHidden="0" w:uiPriority="63" w:unhideWhenUsed="0"/>
-    <w:lsdException w:name="Medium Shading 2" w:semiHidden="0" w:uiPriority="64" w:unhideWhenUsed="0"/>
-    <w:lsdException w:name="Medium List 1" w:semiHidden="0" w:uiPriority="65" w:unhideWhenUsed="0"/>
-    <w:lsdException w:name="Medium List 2" w:semiHidden="0" w:uiPriority="66" w:unhideWhenUsed="0"/>
-    <w:lsdException w:name="Medium Grid 1" w:semiHidden="0" w:uiPriority="67" w:unhideWhenUsed="0"/>
-    <w:lsdException w:name="Medium Grid 2" w:semiHidden="0" w:uiPriority="68" w:unhideWhenUsed="0"/>
-    <w:lsdException w:name="Medium Grid 3" w:semiHidden="0" w:uiPriority="69" w:unhideWhenUsed="0"/>
-    <w:lsdException w:name="Dark List" w:semiHidden="0" w:uiPriority="70" w:unhideWhenUsed="0"/>
-    <w:lsdException w:name="Colorful Shading" w:semiHidden="0" w:uiPriority="71" w:unhideWhenUsed="0"/>
-    <w:lsdException w:name="Colorful List" w:semiHidden="0" w:uiPriority="72" w:unhideWhenUsed="0"/>
-    <w:lsdException w:name="Colorful Grid" w:semiHidden="0" w:uiPriority="73" w:unhideWhenUsed="0"/>
-    <w:lsdException w:name="Light Shading Accent 1" w:semiHidden="0" w:uiPriority="60" w:unhideWhenUsed="0"/>
-    <w:lsdException w:name="Light List Accent 1" w:semiHidden="0" w:uiPriority="61" w:unhideWhenUsed="0"/>
-    <w:lsdException w:name="Light Grid Accent 1" w:semiHidden="0" w:uiPriority="62" w:unhideWhenUsed="0"/>
-    <w:lsdException w:name="Medium Shading 1 Accent 1" w:semiHidden="0" w:uiPriority="63" w:unhideWhenUsed="0"/>
-    <w:lsdException w:name="Medium Shading 2 Accent 1" w:semiHidden="0" w:uiPriority="64" w:unhideWhenUsed="0"/>
-    <w:lsdException w:name="Medium List 1 Accent 1" w:semiHidden="0" w:uiPriority="65" w:unhideWhenUsed="0"/>
-    <w:lsdException w:name="Revision" w:unhideWhenUsed="0"/>
-    <w:lsdException w:name="List Paragraph" w:semiHidden="0" w:uiPriority="34" w:unhideWhenUsed="0" w:qFormat="1"/>
-    <w:lsdException w:name="Quote" w:semiHidden="0" w:uiPriority="29" w:unhideWhenUsed="0" w:qFormat="1"/>
-    <w:lsdException w:name="Intense Quote" w:semiHidden="0" w:uiPriority="30" w:unhideWhenUsed="0" w:qFormat="1"/>
-    <w:lsdException w:name="Medium List 2 Accent 1" w:semiHidden="0" w:uiPriority="66" w:unhideWhenUsed="0"/>
-    <w:lsdException w:name="Medium Grid 1 Accent 1" w:semiHidden="0" w:uiPriority="67" w:unhideWhenUsed="0"/>
-    <w:lsdException w:name="Medium Grid 2 Accent 1" w:semiHidden="0" w:uiPriority="68" w:unhideWhenUsed="0"/>
-    <w:lsdException w:name="Medium Grid 3 Accent 1" w:semiHidden="0" w:uiPriority="69" w:unhideWhenUsed="0"/>
-    <w:lsdException w:name="Dark List Accent 1" w:semiHidden="0" w:uiPriority="70" w:unhideWhenUsed="0"/>
-    <w:lsdException w:name="Colorful Shading Accent 1" w:semiHidden="0" w:uiPriority="71" w:unhideWhenUsed="0"/>
-    <w:lsdException w:name="Colorful List Accent 1" w:semiHidden="0" w:uiPriority="72" w:unhideWhenUsed="0"/>
-    <w:lsdException w:name="Colorful Grid Accent 1" w:semiHidden="0" w:uiPriority="73" w:unhideWhenUsed="0"/>
-    <w:lsdException w:name="Light Shading Accent 2" w:semiHidden="0" w:uiPriority="60" w:unhideWhenUsed="0"/>
-    <w:lsdException w:name="Light List Accent 2" w:semiHidden="0" w:uiPriority="61" w:unhideWhenUsed="0"/>
-    <w:lsdException w:name="Light Grid Accent 2" w:semiHidden="0" w:uiPriority="62" w:unhideWhenUsed="0"/>
-    <w:lsdException w:name="Medium Shading 1 Accent 2" w:semiHidden="0" w:uiPriority="63" w:unhideWhenUsed="0"/>
-    <w:lsdException w:name="Medium Shading 2 Accent 2" w:semiHidden="0" w:uiPriority="64" w:unhideWhenUsed="0"/>
-    <w:lsdException w:name="Medium List 1 Accent 2" w:semiHidden="0" w:uiPriority="65" w:unhideWhenUsed="0"/>
-    <w:lsdException w:name="Medium List 2 Accent 2" w:semiHidden="0" w:uiPriority="66" w:unhideWhenUsed="0"/>
-    <w:lsdException w:name="Medium Grid 1 Accent 2" w:semiHidden="0" w:uiPriority="67" w:unhideWhenUsed="0"/>
-    <w:lsdException w:name="Medium Grid 2 Accent 2" w:semiHidden="0" w:uiPriority="68" w:unhideWhenUsed="0"/>
-    <w:lsdException w:name="Medium Grid 3 Accent 2" w:semiHidden="0" w:uiPriority="69" w:unhideWhenUsed="0"/>
-    <w:lsdException w:name="Dark List Accent 2" w:semiHidden="0" w:uiPriority="70" w:unhideWhenUsed="0"/>
-    <w:lsdException w:name="Colorful Shading Accent 2" w:semiHidden="0" w:uiPriority="71" w:unhideWhenUsed="0"/>
-    <w:lsdException w:name="Colorful List Accent 2" w:semiHidden="0" w:uiPriority="72" w:unhideWhenUsed="0"/>
-    <w:lsdException w:name="Colorful Grid Accent 2" w:semiHidden="0" w:uiPriority="73" w:unhideWhenUsed="0"/>
-    <w:lsdException w:name="Light Shading Accent 3" w:semiHidden="0" w:uiPriority="60" w:unhideWhenUsed="0"/>
-    <w:lsdException w:name="Light List Accent 3" w:semiHidden="0" w:uiPriority="61" w:unhideWhenUsed="0"/>
-    <w:lsdException w:name="Light Grid Accent 3" w:semiHidden="0" w:uiPriority="62" w:unhideWhenUsed="0"/>
-    <w:lsdException w:name="Medium Shading 1 Accent 3" w:semiHidden="0" w:uiPriority="63" w:unhideWhenUsed="0"/>
-    <w:lsdException w:name="Medium Shading 2 Accent 3" w:semiHidden="0" w:uiPriority="64" w:unhideWhenUsed="0"/>
-    <w:lsdException w:name="Medium List 1 Accent 3" w:semiHidden="0" w:uiPriority="65" w:unhideWhenUsed="0"/>
-    <w:lsdException w:name="Medium List 2 Accent 3" w:semiHidden="0" w:uiPriority="66" w:unhideWhenUsed="0"/>
-    <w:lsdException w:name="Medium Grid 1 Accent 3" w:semiHidden="0" w:uiPriority="67" w:unhideWhenUsed="0"/>
-    <w:lsdException w:name="Medium Grid 2 Accent 3" w:semiHidden="0" w:uiPriority="68" w:unhideWhenUsed="0"/>
-    <w:lsdException w:name="Medium Grid 3 Accent 3" w:semiHidden="0" w:uiPriority="69" w:unhideWhenUsed="0"/>
-    <w:lsdException w:name="Dark List Accent 3" w:semiHidden="0" w:uiPriority="70" w:unhideWhenUsed="0"/>
-    <w:lsdException w:name="Colorful Shading Accent 3" w:semiHidden="0" w:uiPriority="71" w:unhideWhenUsed="0"/>
-    <w:lsdException w:name="Colorful List Accent 3" w:semiHidden="0" w:uiPriority="72" w:unhideWhenUsed="0"/>
-    <w:lsdException w:name="Colorful Grid Accent 3" w:semiHidden="0" w:uiPriority="73" w:unhideWhenUsed="0"/>
-    <w:lsdException w:name="Light Shading Accent 4" w:semiHidden="0" w:uiPriority="60" w:unhideWhenUsed="0"/>
-    <w:lsdException w:name="Light List Accent 4" w:semiHidden="0" w:uiPriority="61" w:unhideWhenUsed="0"/>
-    <w:lsdException w:name="Light Grid Accent 4" w:semiHidden="0" w:uiPriority="62" w:unhideWhenUsed="0"/>
-    <w:lsdException w:name="Medium Shading 1 Accent 4" w:semiHidden="0" w:uiPriority="63" w:unhideWhenUsed="0"/>
-    <w:lsdException w:name="Medium Shading 2 Accent 4" w:semiHidden="0" w:uiPriority="64" w:unhideWhenUsed="0"/>
-    <w:lsdException w:name="Medium List 1 Accent 4" w:semiHidden="0" w:uiPriority="65" w:unhideWhenUsed="0"/>
-    <w:lsdException w:name="Medium List 2 Accent 4" w:semiHidden="0" w:uiPriority="66" w:unhideWhenUsed="0"/>
-    <w:lsdException w:name="Medium Grid 1 Accent 4" w:semiHidden="0" w:uiPriority="67" w:unhideWhenUsed="0"/>
-    <w:lsdException w:name="Medium Grid 2 Accent 4" w:semiHidden="0" w:uiPriority="68" w:unhideWhenUsed="0"/>
-    <w:lsdException w:name="Medium Grid 3 Accent 4" w:semiHidden="0" w:uiPriority="69" w:unhideWhenUsed="0"/>
-    <w:lsdException w:name="Dark List Accent 4" w:semiHidden="0" w:uiPriority="70" w:unhideWhenUsed="0"/>
-    <w:lsdException w:name="Colorful Shading Accent 4" w:semiHidden="0" w:uiPriority="71" w:unhideWhenUsed="0"/>
-    <w:lsdException w:name="Colorful List Accent 4" w:semiHidden="0" w:uiPriority="72" w:unhideWhenUsed="0"/>
-    <w:lsdException w:name="Colorful Grid Accent 4" w:semiHidden="0" w:uiPriority="73" w:unhideWhenUsed="0"/>
-    <w:lsdException w:name="Light Shading Accent 5" w:semiHidden="0" w:uiPriority="60" w:unhideWhenUsed="0"/>
-    <w:lsdException w:name="Light List Accent 5" w:semiHidden="0" w:uiPriority="61" w:unhideWhenUsed="0"/>
-    <w:lsdException w:name="Light Grid Accent 5" w:semiHidden="0" w:uiPriority="62" w:unhideWhenUsed="0"/>
-    <w:lsdException w:name="Medium Shading 1 Accent 5" w:semiHidden="0" w:uiPriority="63" w:unhideWhenUsed="0"/>
-    <w:lsdException w:name="Medium Shading 2 Accent 5" w:semiHidden="0" w:uiPriority="64" w:unhideWhenUsed="0"/>
-    <w:lsdException w:name="Medium List 1 Accent 5" w:semiHidden="0" w:uiPriority="65" w:unhideWhenUsed="0"/>
-    <w:lsdException w:name="Medium List 2 Accent 5" w:semiHidden="0" w:uiPriority="66" w:unhideWhenUsed="0"/>
-    <w:lsdException w:name="Medium Grid 1 Accent 5" w:semiHidden="0" w:uiPriority="67" w:unhideWhenUsed="0"/>
-    <w:lsdException w:name="Medium Grid 2 Accent 5" w:semiHidden="0" w:uiPriority="68" w:unhideWhenUsed="0"/>
-    <w:lsdException w:name="Medium Grid 3 Accent 5" w:semiHidden="0" w:uiPriority="69" w:unhideWhenUsed="0"/>
-    <w:lsdException w:name="Dark List Accent 5" w:semiHidden="0" w:uiPriority="70" w:unhideWhenUsed="0"/>
-    <w:lsdException w:name="Colorful Shading Accent 5" w:semiHidden="0" w:uiPriority="71" w:unhideWhenUsed="0"/>
-    <w:lsdException w:name="Colorful List Accent 5" w:semiHidden="0" w:uiPriority="72" w:unhideWhenUsed="0"/>
-    <w:lsdException w:name="Colorful Grid Accent 5" w:semiHidden="0" w:uiPriority="73" w:unhideWhenUsed="0"/>
-    <w:lsdException w:name="Light Shading Accent 6" w:semiHidden="0" w:uiPriority="60" w:unhideWhenUsed="0"/>
-    <w:lsdException w:name="Light List Accent 6" w:semiHidden="0" w:uiPriority="61" w:unhideWhenUsed="0"/>
-    <w:lsdException w:name="Light Grid Accent 6" w:semiHidden="0" w:uiPriority="62" w:unhideWhenUsed="0"/>
-    <w:lsdException w:name="Medium Shading 1 Accent 6" w:semiHidden="0" w:uiPriority="63" w:unhideWhenUsed="0"/>
-    <w:lsdException w:name="Medium Shading 2 Accent 6" w:semiHidden="0" w:uiPriority="64" w:unhideWhenUsed="0"/>
-    <w:lsdException w:name="Medium List 1 Accent 6" w:semiHidden="0" w:uiPriority="65" w:unhideWhenUsed="0"/>
-    <w:lsdException w:name="Medium List 2 Accent 6" w:semiHidden="0" w:uiPriority="66" w:unhideWhenUsed="0"/>
-    <w:lsdException w:name="Medium Grid 1 Accent 6" w:semiHidden="0" w:uiPriority="67" w:unhideWhenUsed="0"/>
-    <w:lsdException w:name="Medium Grid 2 Accent 6" w:semiHidden="0" w:uiPriority="68" w:unhideWhenUsed="0"/>
-    <w:lsdException w:name="Medium Grid 3 Accent 6" w:semiHidden="0" w:uiPriority="69" w:unhideWhenUsed="0"/>
-    <w:lsdException w:name="Dark List Accent 6" w:semiHidden="0" w:uiPriority="70" w:unhideWhenUsed="0"/>
-    <w:lsdException w:name="Colorful Shading Accent 6" w:semiHidden="0" w:uiPriority="71" w:unhideWhenUsed="0"/>
-    <w:lsdException w:name="Colorful List Accent 6" w:semiHidden="0" w:uiPriority="72" w:unhideWhenUsed="0"/>
-    <w:lsdException w:name="Colorful Grid Accent 6" w:semiHidden="0" w:uiPriority="73" w:unhideWhenUsed="0"/>
-    <w:lsdException w:name="Subtle Emphasis" w:semiHidden="0" w:uiPriority="19" w:unhideWhenUsed="0" w:qFormat="1"/>
-    <w:lsdException w:name="Intense Emphasis" w:semiHidden="0" w:uiPriority="21" w:unhideWhenUsed="0" w:qFormat="1"/>
-    <w:lsdException w:name="Subtle Reference" w:semiHidden="0" w:uiPriority="31" w:unhideWhenUsed="0" w:qFormat="1"/>
-    <w:lsdException w:name="Intense Reference" w:semiHidden="0" w:uiPriority="32" w:unhideWhenUsed="0" w:qFormat="1"/>
-    <w:lsdException w:name="Book Title" w:semiHidden="0" w:uiPriority="33" w:unhideWhenUsed="0" w:qFormat="1"/>
-    <w:lsdException w:name="Bibliography" w:uiPriority="37"/>
-    <w:lsdException w:name="TOC Heading" w:uiPriority="39" w:qFormat="1"/>
-  </w:latentStyles>
-  <w:style w:type="paragraph" w:default="1" w:styleId="Normal">
-    <w:name w:val="Normal"/>
-  </w:style>
-  <w:style w:type="paragraph" w:styleId="Heading1">
-    <w:name w:val="heading 1"/>
+  <w:style w:type="paragraph" w:styleId="ListParagraph">
+    <w:name w:val="List Paragraph"/>
     <w:basedOn w:val="Normal"/>
-    <w:next w:val="Normal"/>
+    <w:uiPriority w:val="34"/>
+    <w:qFormat/>
+    <w:rsid w:val="00975ADA"/>
     <w:pPr>
-      <w:keepNext/>
-      <w:keepLines/>
-      <w:spacing w:before="400" w:after="120"/>
-      <w:contextualSpacing/>
-      <w:outlineLvl w:val="0"/>
-    </w:pPr>
-    <w:rPr>
-      <w:sz w:val="40"/>
-      <w:szCs w:val="40"/>
-    </w:rPr>
-  </w:style>
-  <w:style w:type="paragraph" w:styleId="Heading2">
-    <w:name w:val="heading 2"/>
-    <w:basedOn w:val="Normal"/>
-    <w:next w:val="Normal"/>
-    <w:pPr>
-      <w:keepNext/>
-      <w:keepLines/>
-      <w:spacing w:before="360" w:after="120"/>
-      <w:contextualSpacing/>
-      <w:outlineLvl w:val="1"/>
-    </w:pPr>
-    <w:rPr>
-      <w:sz w:val="32"/>
-      <w:szCs w:val="32"/>
-    </w:rPr>
-  </w:style>
-  <w:style w:type="paragraph" w:styleId="Heading3">
-    <w:name w:val="heading 3"/>
-    <w:basedOn w:val="Normal"/>
-    <w:next w:val="Normal"/>
-    <w:pPr>
-      <w:keepNext/>
-      <w:keepLines/>
-      <w:spacing w:before="320" w:after="80"/>
-      <w:contextualSpacing/>
-      <w:outlineLvl w:val="2"/>
-    </w:pPr>
-    <w:rPr>
-      <w:color w:val="434343"/>
-      <w:sz w:val="28"/>
-      <w:szCs w:val="28"/>
-    </w:rPr>
-  </w:style>
-  <w:style w:type="paragraph" w:styleId="Heading4">
-    <w:name w:val="heading 4"/>
-    <w:basedOn w:val="Normal"/>
-    <w:next w:val="Normal"/>
-    <w:pPr>
-      <w:keepNext/>
-      <w:keepLines/>
-      <w:spacing w:before="280" w:after="80"/>
-      <w:contextualSpacing/>
-      <w:outlineLvl w:val="3"/>
-    </w:pPr>
-    <w:rPr>
-      <w:color w:val="666666"/>
-      <w:sz w:val="24"/>
-      <w:szCs w:val="24"/>
-    </w:rPr>
-  </w:style>
-  <w:style w:type="paragraph" w:styleId="Heading5">
-    <w:name w:val="heading 5"/>
-    <w:basedOn w:val="Normal"/>
-    <w:next w:val="Normal"/>
-    <w:pPr>
-      <w:keepNext/>
-      <w:keepLines/>
-      <w:spacing w:before="240" w:after="80"/>
-      <w:contextualSpacing/>
-      <w:outlineLvl w:val="4"/>
-    </w:pPr>
-    <w:rPr>
-      <w:color w:val="666666"/>
-    </w:rPr>
-  </w:style>
-  <w:style w:type="paragraph" w:styleId="Heading6">
-    <w:name w:val="heading 6"/>
-    <w:basedOn w:val="Normal"/>
-    <w:next w:val="Normal"/>
-    <w:pPr>
-      <w:keepNext/>
-      <w:keepLines/>
-      <w:spacing w:before="240" w:after="80"/>
-      <w:contextualSpacing/>
-      <w:outlineLvl w:val="5"/>
-    </w:pPr>
-    <w:rPr>
-      <w:i/>
-      <w:color w:val="666666"/>
-    </w:rPr>
-  </w:style>
-  <w:style w:type="character" w:default="1" w:styleId="DefaultParagraphFont">
-    <w:name w:val="Default Paragraph Font"/>
-    <w:uiPriority w:val="1"/>
-    <w:semiHidden/>
-    <w:unhideWhenUsed/>
-  </w:style>
-  <w:style w:type="table" w:default="1" w:styleId="TableNormal">
-    <w:name w:val="Normal Table"/>
-    <w:uiPriority w:val="99"/>
-    <w:semiHidden/>
-    <w:unhideWhenUsed/>
-    <w:tblPr>
-      <w:tblInd w:w="0" w:type="dxa"/>
-      <w:tblCellMar>
-        <w:top w:w="0" w:type="dxa"/>
-        <w:left w:w="108" w:type="dxa"/>
-        <w:bottom w:w="0" w:type="dxa"/>
-        <w:right w:w="108" w:type="dxa"/>
-      </w:tblCellMar>
-    </w:tblPr>
-  </w:style>
-  <w:style w:type="numbering" w:default="1" w:styleId="NoList">
-    <w:name w:val="No List"/>
-    <w:uiPriority w:val="99"/>
-    <w:semiHidden/>
-    <w:unhideWhenUsed/>
-  </w:style>
-  <w:style w:type="paragraph" w:styleId="Title">
-    <w:name w:val="Title"/>
-    <w:basedOn w:val="Normal"/>
-    <w:next w:val="Normal"/>
-    <w:pPr>
-      <w:keepNext/>
-      <w:keepLines/>
-      <w:spacing w:after="60"/>
+      <w:ind w:left="720"/>
       <w:contextualSpacing/>
     </w:pPr>
-    <w:rPr>
-      <w:sz w:val="52"/>
-      <w:szCs w:val="52"/>
-    </w:rPr>
-  </w:style>
-  <w:style w:type="paragraph" w:styleId="Subtitle">
-    <w:name w:val="Subtitle"/>
-    <w:basedOn w:val="Normal"/>
-    <w:next w:val="Normal"/>
-    <w:pPr>
-      <w:keepNext/>
-      <w:keepLines/>
-      <w:spacing w:after="320"/>
-      <w:contextualSpacing/>
-    </w:pPr>
-    <w:rPr>
-      <w:color w:val="666666"/>
-      <w:sz w:val="30"/>
-      <w:szCs w:val="30"/>
-    </w:rPr>
-  </w:style>
-  <w:style w:type="table" w:customStyle="1" w:styleId="a">
-    <w:basedOn w:val="TableNormal"/>
-    <w:tblPr>
-      <w:tblStyleRowBandSize w:val="1"/>
-      <w:tblStyleColBandSize w:val="1"/>
-      <w:tblCellMar>
-        <w:left w:w="115" w:type="dxa"/>
-        <w:right w:w="115" w:type="dxa"/>
-      </w:tblCellMar>
-    </w:tblPr>
   </w:style>
 </w:styles>
 </file>

</xml_diff>

<commit_message>
update step 3 report
</commit_message>
<xml_diff>
--- a/project3-1/submission-3-1.docx
+++ b/project3-1/submission-3-1.docx
@@ -9,9 +9,7 @@
         <w:jc w:val="center"/>
       </w:pPr>
       <w:bookmarkStart w:id="0" w:name="_gjdgxs" w:colFirst="0" w:colLast="0"/>
-      <w:bookmarkStart w:id="1" w:name="_GoBack"/>
       <w:bookmarkEnd w:id="0"/>
-      <w:bookmarkEnd w:id="1"/>
       <w:r>
         <w:t>Project: Creditworthiness</w:t>
       </w:r>
@@ -21,8 +19,8 @@
         <w:pStyle w:val="Heading1"/>
         <w:contextualSpacing w:val="0"/>
       </w:pPr>
-      <w:bookmarkStart w:id="2" w:name="_30j0zll" w:colFirst="0" w:colLast="0"/>
-      <w:bookmarkEnd w:id="2"/>
+      <w:bookmarkStart w:id="1" w:name="_30j0zll" w:colFirst="0" w:colLast="0"/>
+      <w:bookmarkEnd w:id="1"/>
       <w:r>
         <w:t>Step 1: Business and Data Understanding</w:t>
       </w:r>
@@ -37,8 +35,8 @@
         <w:pStyle w:val="Heading2"/>
         <w:contextualSpacing w:val="0"/>
       </w:pPr>
-      <w:bookmarkStart w:id="3" w:name="_1fob9te" w:colFirst="0" w:colLast="0"/>
-      <w:bookmarkEnd w:id="3"/>
+      <w:bookmarkStart w:id="2" w:name="_1fob9te" w:colFirst="0" w:colLast="0"/>
+      <w:bookmarkEnd w:id="2"/>
       <w:r>
         <w:t>Key Decisions:</w:t>
       </w:r>
@@ -137,8 +135,8 @@
         <w:pStyle w:val="Heading1"/>
         <w:contextualSpacing w:val="0"/>
       </w:pPr>
-      <w:bookmarkStart w:id="4" w:name="_3znysh7" w:colFirst="0" w:colLast="0"/>
-      <w:bookmarkEnd w:id="4"/>
+      <w:bookmarkStart w:id="3" w:name="_3znysh7" w:colFirst="0" w:colLast="0"/>
+      <w:bookmarkEnd w:id="3"/>
       <w:r>
         <w:t>Step 2: Building the Training Set</w:t>
       </w:r>
@@ -2334,8 +2332,8 @@
         <w:pStyle w:val="Heading1"/>
         <w:contextualSpacing w:val="0"/>
       </w:pPr>
-      <w:bookmarkStart w:id="5" w:name="_2et92p0" w:colFirst="0" w:colLast="0"/>
-      <w:bookmarkEnd w:id="5"/>
+      <w:bookmarkStart w:id="4" w:name="_2et92p0" w:colFirst="0" w:colLast="0"/>
+      <w:bookmarkEnd w:id="4"/>
       <w:r>
         <w:lastRenderedPageBreak/>
         <w:t>Step 3: Train your Classification Models</w:t>
@@ -2421,6 +2419,108 @@
         <w:t>Which predictor variables are significant or the most important? Please show the p-values or variable importance charts for all of your predictor variables.</w:t>
       </w:r>
     </w:p>
+    <w:p>
+      <w:pPr>
+        <w:ind w:left="720"/>
+        <w:contextualSpacing/>
+      </w:pPr>
+    </w:p>
+    <w:p>
+      <w:pPr>
+        <w:pStyle w:val="ListParagraph"/>
+        <w:numPr>
+          <w:ilvl w:val="0"/>
+          <w:numId w:val="11"/>
+        </w:numPr>
+      </w:pPr>
+      <w:r>
+        <w:t>Logistic Regression</w:t>
+      </w:r>
+    </w:p>
+    <w:p>
+      <w:pPr>
+        <w:pStyle w:val="ListParagraph"/>
+        <w:ind w:left="1440"/>
+      </w:pPr>
+    </w:p>
+    <w:p>
+      <w:pPr>
+        <w:pStyle w:val="ListParagraph"/>
+        <w:ind w:left="1440"/>
+      </w:pPr>
+    </w:p>
+    <w:p>
+      <w:pPr>
+        <w:pStyle w:val="ListParagraph"/>
+        <w:numPr>
+          <w:ilvl w:val="0"/>
+          <w:numId w:val="11"/>
+        </w:numPr>
+      </w:pPr>
+      <w:r>
+        <w:t>Decision Tree</w:t>
+      </w:r>
+    </w:p>
+    <w:p>
+      <w:pPr>
+        <w:pStyle w:val="ListParagraph"/>
+        <w:ind w:left="1440"/>
+      </w:pPr>
+    </w:p>
+    <w:p>
+      <w:pPr>
+        <w:pStyle w:val="ListParagraph"/>
+        <w:ind w:left="1440"/>
+      </w:pPr>
+    </w:p>
+    <w:p>
+      <w:pPr>
+        <w:pStyle w:val="ListParagraph"/>
+        <w:numPr>
+          <w:ilvl w:val="0"/>
+          <w:numId w:val="11"/>
+        </w:numPr>
+      </w:pPr>
+      <w:r>
+        <w:t>Forest Model</w:t>
+      </w:r>
+    </w:p>
+    <w:p>
+      <w:pPr>
+        <w:pStyle w:val="ListParagraph"/>
+        <w:ind w:left="1440"/>
+      </w:pPr>
+    </w:p>
+    <w:p>
+      <w:pPr>
+        <w:pStyle w:val="ListParagraph"/>
+        <w:ind w:left="1440"/>
+      </w:pPr>
+    </w:p>
+    <w:p>
+      <w:pPr>
+        <w:pStyle w:val="ListParagraph"/>
+        <w:numPr>
+          <w:ilvl w:val="0"/>
+          <w:numId w:val="11"/>
+        </w:numPr>
+      </w:pPr>
+      <w:r>
+        <w:t>Boosted Model</w:t>
+      </w:r>
+    </w:p>
+    <w:p>
+      <w:pPr>
+        <w:pStyle w:val="ListParagraph"/>
+        <w:ind w:left="1440"/>
+      </w:pPr>
+    </w:p>
+    <w:p>
+      <w:pPr>
+        <w:pStyle w:val="ListParagraph"/>
+        <w:ind w:left="1440"/>
+      </w:pPr>
+    </w:p>
     <w:p/>
     <w:p>
       <w:pPr>
@@ -2432,8 +2532,120 @@
         <w:contextualSpacing/>
       </w:pPr>
       <w:r>
-        <w:t xml:space="preserve">Validate your model against the Validation set. What was the overall percent accuracy? Show the confusion matrix. Are there any bias seen in the model’s predictions? </w:t>
-      </w:r>
+        <w:t xml:space="preserve">Validate your model against the Validation set. What was the overall percent accuracy? Show the confusion matrix. </w:t>
+      </w:r>
+      <w:proofErr w:type="gramStart"/>
+      <w:r>
+        <w:t>Are</w:t>
+      </w:r>
+      <w:proofErr w:type="gramEnd"/>
+      <w:r>
+        <w:t xml:space="preserve"> there any bias seen in the model’s predictions? </w:t>
+      </w:r>
+    </w:p>
+    <w:p>
+      <w:pPr>
+        <w:ind w:left="720"/>
+        <w:contextualSpacing/>
+      </w:pPr>
+      <w:bookmarkStart w:id="5" w:name="_GoBack"/>
+      <w:bookmarkEnd w:id="5"/>
+    </w:p>
+    <w:p>
+      <w:pPr>
+        <w:pStyle w:val="ListParagraph"/>
+        <w:numPr>
+          <w:ilvl w:val="0"/>
+          <w:numId w:val="12"/>
+        </w:numPr>
+      </w:pPr>
+      <w:r>
+        <w:t>Logistic Regression</w:t>
+      </w:r>
+    </w:p>
+    <w:p>
+      <w:pPr>
+        <w:pStyle w:val="ListParagraph"/>
+        <w:ind w:left="1440"/>
+      </w:pPr>
+    </w:p>
+    <w:p>
+      <w:pPr>
+        <w:pStyle w:val="ListParagraph"/>
+        <w:ind w:left="1440"/>
+      </w:pPr>
+    </w:p>
+    <w:p>
+      <w:pPr>
+        <w:pStyle w:val="ListParagraph"/>
+        <w:numPr>
+          <w:ilvl w:val="0"/>
+          <w:numId w:val="12"/>
+        </w:numPr>
+      </w:pPr>
+      <w:r>
+        <w:t>Decision Tree</w:t>
+      </w:r>
+    </w:p>
+    <w:p>
+      <w:pPr>
+        <w:pStyle w:val="ListParagraph"/>
+        <w:ind w:left="1440"/>
+      </w:pPr>
+    </w:p>
+    <w:p>
+      <w:pPr>
+        <w:pStyle w:val="ListParagraph"/>
+        <w:ind w:left="1440"/>
+      </w:pPr>
+    </w:p>
+    <w:p>
+      <w:pPr>
+        <w:pStyle w:val="ListParagraph"/>
+        <w:numPr>
+          <w:ilvl w:val="0"/>
+          <w:numId w:val="12"/>
+        </w:numPr>
+      </w:pPr>
+      <w:r>
+        <w:t>Forest Model</w:t>
+      </w:r>
+    </w:p>
+    <w:p>
+      <w:pPr>
+        <w:pStyle w:val="ListParagraph"/>
+        <w:ind w:left="1440"/>
+      </w:pPr>
+    </w:p>
+    <w:p>
+      <w:pPr>
+        <w:pStyle w:val="ListParagraph"/>
+        <w:ind w:left="1440"/>
+      </w:pPr>
+    </w:p>
+    <w:p>
+      <w:pPr>
+        <w:pStyle w:val="ListParagraph"/>
+        <w:numPr>
+          <w:ilvl w:val="0"/>
+          <w:numId w:val="12"/>
+        </w:numPr>
+      </w:pPr>
+      <w:r>
+        <w:t>Boosted Model</w:t>
+      </w:r>
+    </w:p>
+    <w:p>
+      <w:pPr>
+        <w:pStyle w:val="ListParagraph"/>
+        <w:ind w:left="1440"/>
+      </w:pPr>
+    </w:p>
+    <w:p>
+      <w:pPr>
+        <w:ind w:left="720"/>
+        <w:contextualSpacing/>
+      </w:pPr>
     </w:p>
     <w:p/>
     <w:p>
@@ -2457,6 +2669,7 @@
       <w:bookmarkStart w:id="6" w:name="_tyjcwt" w:colFirst="0" w:colLast="0"/>
       <w:bookmarkEnd w:id="6"/>
       <w:r>
+        <w:lastRenderedPageBreak/>
         <w:t xml:space="preserve">Step 4: </w:t>
       </w:r>
       <w:proofErr w:type="spellStart"/>
@@ -2807,6 +3020,92 @@
     </w:lvl>
   </w:abstractNum>
   <w:abstractNum w:abstractNumId="1" w15:restartNumberingAfterBreak="0">
+    <w:nsid w:val="0F9A397B"/>
+    <w:multiLevelType w:val="hybridMultilevel"/>
+    <w:tmpl w:val="E20EAF7A"/>
+    <w:lvl w:ilvl="0" w:tplc="04090013">
+      <w:start w:val="1"/>
+      <w:numFmt w:val="upperRoman"/>
+      <w:lvlText w:val="%1."/>
+      <w:lvlJc w:val="right"/>
+      <w:pPr>
+        <w:ind w:left="1440" w:hanging="360"/>
+      </w:pPr>
+    </w:lvl>
+    <w:lvl w:ilvl="1" w:tplc="04090019" w:tentative="1">
+      <w:start w:val="1"/>
+      <w:numFmt w:val="lowerLetter"/>
+      <w:lvlText w:val="%2."/>
+      <w:lvlJc w:val="left"/>
+      <w:pPr>
+        <w:ind w:left="2160" w:hanging="360"/>
+      </w:pPr>
+    </w:lvl>
+    <w:lvl w:ilvl="2" w:tplc="0409001B" w:tentative="1">
+      <w:start w:val="1"/>
+      <w:numFmt w:val="lowerRoman"/>
+      <w:lvlText w:val="%3."/>
+      <w:lvlJc w:val="right"/>
+      <w:pPr>
+        <w:ind w:left="2880" w:hanging="180"/>
+      </w:pPr>
+    </w:lvl>
+    <w:lvl w:ilvl="3" w:tplc="0409000F" w:tentative="1">
+      <w:start w:val="1"/>
+      <w:numFmt w:val="decimal"/>
+      <w:lvlText w:val="%4."/>
+      <w:lvlJc w:val="left"/>
+      <w:pPr>
+        <w:ind w:left="3600" w:hanging="360"/>
+      </w:pPr>
+    </w:lvl>
+    <w:lvl w:ilvl="4" w:tplc="04090019" w:tentative="1">
+      <w:start w:val="1"/>
+      <w:numFmt w:val="lowerLetter"/>
+      <w:lvlText w:val="%5."/>
+      <w:lvlJc w:val="left"/>
+      <w:pPr>
+        <w:ind w:left="4320" w:hanging="360"/>
+      </w:pPr>
+    </w:lvl>
+    <w:lvl w:ilvl="5" w:tplc="0409001B" w:tentative="1">
+      <w:start w:val="1"/>
+      <w:numFmt w:val="lowerRoman"/>
+      <w:lvlText w:val="%6."/>
+      <w:lvlJc w:val="right"/>
+      <w:pPr>
+        <w:ind w:left="5040" w:hanging="180"/>
+      </w:pPr>
+    </w:lvl>
+    <w:lvl w:ilvl="6" w:tplc="0409000F" w:tentative="1">
+      <w:start w:val="1"/>
+      <w:numFmt w:val="decimal"/>
+      <w:lvlText w:val="%7."/>
+      <w:lvlJc w:val="left"/>
+      <w:pPr>
+        <w:ind w:left="5760" w:hanging="360"/>
+      </w:pPr>
+    </w:lvl>
+    <w:lvl w:ilvl="7" w:tplc="04090019" w:tentative="1">
+      <w:start w:val="1"/>
+      <w:numFmt w:val="lowerLetter"/>
+      <w:lvlText w:val="%8."/>
+      <w:lvlJc w:val="left"/>
+      <w:pPr>
+        <w:ind w:left="6480" w:hanging="360"/>
+      </w:pPr>
+    </w:lvl>
+    <w:lvl w:ilvl="8" w:tplc="0409001B" w:tentative="1">
+      <w:start w:val="1"/>
+      <w:numFmt w:val="lowerRoman"/>
+      <w:lvlText w:val="%9."/>
+      <w:lvlJc w:val="right"/>
+      <w:pPr>
+        <w:ind w:left="7200" w:hanging="180"/>
+      </w:pPr>
+    </w:lvl>
+  </w:abstractNum>
+  <w:abstractNum w:abstractNumId="2" w15:restartNumberingAfterBreak="0">
     <w:nsid w:val="108F776C"/>
     <w:multiLevelType w:val="multilevel"/>
     <w:tmpl w:val="5EAC42C2"/>
@@ -2919,7 +3218,120 @@
       </w:rPr>
     </w:lvl>
   </w:abstractNum>
-  <w:abstractNum w:abstractNumId="2" w15:restartNumberingAfterBreak="0">
+  <w:abstractNum w:abstractNumId="3" w15:restartNumberingAfterBreak="0">
+    <w:nsid w:val="19300B61"/>
+    <w:multiLevelType w:val="multilevel"/>
+    <w:tmpl w:val="61CE72A8"/>
+    <w:lvl w:ilvl="0">
+      <w:start w:val="1"/>
+      <w:numFmt w:val="upperRoman"/>
+      <w:lvlText w:val="%1."/>
+      <w:lvlJc w:val="right"/>
+      <w:pPr>
+        <w:ind w:left="720" w:firstLine="360"/>
+      </w:pPr>
+      <w:rPr>
+        <w:u w:val="none"/>
+      </w:rPr>
+    </w:lvl>
+    <w:lvl w:ilvl="1">
+      <w:start w:val="1"/>
+      <w:numFmt w:val="bullet"/>
+      <w:lvlText w:val="○"/>
+      <w:lvlJc w:val="left"/>
+      <w:pPr>
+        <w:ind w:left="1440" w:firstLine="1080"/>
+      </w:pPr>
+      <w:rPr>
+        <w:u w:val="none"/>
+      </w:rPr>
+    </w:lvl>
+    <w:lvl w:ilvl="2">
+      <w:start w:val="1"/>
+      <w:numFmt w:val="bullet"/>
+      <w:lvlText w:val="■"/>
+      <w:lvlJc w:val="left"/>
+      <w:pPr>
+        <w:ind w:left="2160" w:firstLine="1800"/>
+      </w:pPr>
+      <w:rPr>
+        <w:u w:val="none"/>
+      </w:rPr>
+    </w:lvl>
+    <w:lvl w:ilvl="3">
+      <w:start w:val="1"/>
+      <w:numFmt w:val="bullet"/>
+      <w:lvlText w:val="●"/>
+      <w:lvlJc w:val="left"/>
+      <w:pPr>
+        <w:ind w:left="2880" w:firstLine="2520"/>
+      </w:pPr>
+      <w:rPr>
+        <w:u w:val="none"/>
+      </w:rPr>
+    </w:lvl>
+    <w:lvl w:ilvl="4">
+      <w:start w:val="1"/>
+      <w:numFmt w:val="bullet"/>
+      <w:lvlText w:val="○"/>
+      <w:lvlJc w:val="left"/>
+      <w:pPr>
+        <w:ind w:left="3600" w:firstLine="3240"/>
+      </w:pPr>
+      <w:rPr>
+        <w:u w:val="none"/>
+      </w:rPr>
+    </w:lvl>
+    <w:lvl w:ilvl="5">
+      <w:start w:val="1"/>
+      <w:numFmt w:val="bullet"/>
+      <w:lvlText w:val="■"/>
+      <w:lvlJc w:val="left"/>
+      <w:pPr>
+        <w:ind w:left="4320" w:firstLine="3960"/>
+      </w:pPr>
+      <w:rPr>
+        <w:u w:val="none"/>
+      </w:rPr>
+    </w:lvl>
+    <w:lvl w:ilvl="6">
+      <w:start w:val="1"/>
+      <w:numFmt w:val="bullet"/>
+      <w:lvlText w:val="●"/>
+      <w:lvlJc w:val="left"/>
+      <w:pPr>
+        <w:ind w:left="5040" w:firstLine="4680"/>
+      </w:pPr>
+      <w:rPr>
+        <w:u w:val="none"/>
+      </w:rPr>
+    </w:lvl>
+    <w:lvl w:ilvl="7">
+      <w:start w:val="1"/>
+      <w:numFmt w:val="bullet"/>
+      <w:lvlText w:val="○"/>
+      <w:lvlJc w:val="left"/>
+      <w:pPr>
+        <w:ind w:left="5760" w:firstLine="5400"/>
+      </w:pPr>
+      <w:rPr>
+        <w:u w:val="none"/>
+      </w:rPr>
+    </w:lvl>
+    <w:lvl w:ilvl="8">
+      <w:start w:val="1"/>
+      <w:numFmt w:val="bullet"/>
+      <w:lvlText w:val="■"/>
+      <w:lvlJc w:val="left"/>
+      <w:pPr>
+        <w:ind w:left="6480" w:firstLine="6120"/>
+      </w:pPr>
+      <w:rPr>
+        <w:u w:val="none"/>
+      </w:rPr>
+    </w:lvl>
+  </w:abstractNum>
+  <w:abstractNum w:abstractNumId="4" w15:restartNumberingAfterBreak="0">
     <w:nsid w:val="1B596A66"/>
     <w:multiLevelType w:val="hybridMultilevel"/>
     <w:tmpl w:val="9450560C"/>
@@ -3032,7 +3444,7 @@
       </w:rPr>
     </w:lvl>
   </w:abstractNum>
-  <w:abstractNum w:abstractNumId="3" w15:restartNumberingAfterBreak="0">
+  <w:abstractNum w:abstractNumId="5" w15:restartNumberingAfterBreak="0">
     <w:nsid w:val="39AE7CB8"/>
     <w:multiLevelType w:val="multilevel"/>
     <w:tmpl w:val="CCCE8166"/>
@@ -3145,7 +3557,7 @@
       </w:rPr>
     </w:lvl>
   </w:abstractNum>
-  <w:abstractNum w:abstractNumId="4" w15:restartNumberingAfterBreak="0">
+  <w:abstractNum w:abstractNumId="6" w15:restartNumberingAfterBreak="0">
     <w:nsid w:val="44C0361F"/>
     <w:multiLevelType w:val="multilevel"/>
     <w:tmpl w:val="EEBC24C6"/>
@@ -3258,7 +3670,7 @@
       </w:rPr>
     </w:lvl>
   </w:abstractNum>
-  <w:abstractNum w:abstractNumId="5" w15:restartNumberingAfterBreak="0">
+  <w:abstractNum w:abstractNumId="7" w15:restartNumberingAfterBreak="0">
     <w:nsid w:val="4CA40184"/>
     <w:multiLevelType w:val="hybridMultilevel"/>
     <w:tmpl w:val="86EC84BC"/>
@@ -3371,7 +3783,7 @@
       </w:rPr>
     </w:lvl>
   </w:abstractNum>
-  <w:abstractNum w:abstractNumId="6" w15:restartNumberingAfterBreak="0">
+  <w:abstractNum w:abstractNumId="8" w15:restartNumberingAfterBreak="0">
     <w:nsid w:val="58673072"/>
     <w:multiLevelType w:val="hybridMultilevel"/>
     <w:tmpl w:val="7C322EB6"/>
@@ -3484,7 +3896,7 @@
       </w:rPr>
     </w:lvl>
   </w:abstractNum>
-  <w:abstractNum w:abstractNumId="7" w15:restartNumberingAfterBreak="0">
+  <w:abstractNum w:abstractNumId="9" w15:restartNumberingAfterBreak="0">
     <w:nsid w:val="5B9D58EA"/>
     <w:multiLevelType w:val="multilevel"/>
     <w:tmpl w:val="96408D16"/>
@@ -3597,7 +4009,7 @@
       </w:rPr>
     </w:lvl>
   </w:abstractNum>
-  <w:abstractNum w:abstractNumId="8" w15:restartNumberingAfterBreak="0">
+  <w:abstractNum w:abstractNumId="10" w15:restartNumberingAfterBreak="0">
     <w:nsid w:val="65DC6E1F"/>
     <w:multiLevelType w:val="multilevel"/>
     <w:tmpl w:val="D16CBA58"/>
@@ -3710,7 +4122,7 @@
       </w:rPr>
     </w:lvl>
   </w:abstractNum>
-  <w:abstractNum w:abstractNumId="9" w15:restartNumberingAfterBreak="0">
+  <w:abstractNum w:abstractNumId="11" w15:restartNumberingAfterBreak="0">
     <w:nsid w:val="7FF941E3"/>
     <w:multiLevelType w:val="hybridMultilevel"/>
     <w:tmpl w:val="DA1295E6"/>
@@ -3824,34 +4236,40 @@
     </w:lvl>
   </w:abstractNum>
   <w:num w:numId="1">
-    <w:abstractNumId w:val="8"/>
+    <w:abstractNumId w:val="10"/>
   </w:num>
   <w:num w:numId="2">
-    <w:abstractNumId w:val="3"/>
+    <w:abstractNumId w:val="5"/>
   </w:num>
   <w:num w:numId="3">
-    <w:abstractNumId w:val="7"/>
+    <w:abstractNumId w:val="9"/>
   </w:num>
   <w:num w:numId="4">
-    <w:abstractNumId w:val="1"/>
+    <w:abstractNumId w:val="2"/>
   </w:num>
   <w:num w:numId="5">
-    <w:abstractNumId w:val="4"/>
+    <w:abstractNumId w:val="6"/>
   </w:num>
   <w:num w:numId="6">
     <w:abstractNumId w:val="0"/>
   </w:num>
   <w:num w:numId="7">
-    <w:abstractNumId w:val="2"/>
+    <w:abstractNumId w:val="4"/>
   </w:num>
   <w:num w:numId="8">
-    <w:abstractNumId w:val="9"/>
+    <w:abstractNumId w:val="11"/>
   </w:num>
   <w:num w:numId="9">
-    <w:abstractNumId w:val="6"/>
+    <w:abstractNumId w:val="8"/>
   </w:num>
   <w:num w:numId="10">
-    <w:abstractNumId w:val="5"/>
+    <w:abstractNumId w:val="7"/>
+  </w:num>
+  <w:num w:numId="11">
+    <w:abstractNumId w:val="1"/>
+  </w:num>
+  <w:num w:numId="12">
+    <w:abstractNumId w:val="3"/>
   </w:num>
 </w:numbering>
 </file>

</xml_diff>

<commit_message>
add comfusion matrix plots
</commit_message>
<xml_diff>
--- a/project3-1/submission-3-1.docx
+++ b/project3-1/submission-3-1.docx
@@ -6,6 +6,7 @@
       <w:pPr>
         <w:pStyle w:val="Title"/>
         <w:spacing w:before="0" w:after="60"/>
+        <w:contextualSpacing/>
         <w:jc w:val="center"/>
         <w:rPr/>
       </w:pPr>
@@ -20,6 +21,7 @@
       <w:pPr>
         <w:pStyle w:val="Heading1"/>
         <w:spacing w:before="400" w:after="120"/>
+        <w:contextualSpacing/>
         <w:rPr/>
       </w:pPr>
       <w:bookmarkStart w:id="1" w:name="_30j0zll"/>
@@ -43,6 +45,7 @@
       <w:pPr>
         <w:pStyle w:val="Heading2"/>
         <w:spacing w:before="360" w:after="120"/>
+        <w:contextualSpacing/>
         <w:rPr/>
       </w:pPr>
       <w:bookmarkStart w:id="2" w:name="_1fob9te"/>
@@ -186,6 +189,7 @@
       <w:pPr>
         <w:pStyle w:val="Heading1"/>
         <w:spacing w:before="400" w:after="120"/>
+        <w:contextualSpacing/>
         <w:rPr/>
       </w:pPr>
       <w:bookmarkStart w:id="3" w:name="_3znysh7"/>
@@ -2341,6 +2345,7 @@
       <w:pPr>
         <w:pStyle w:val="Heading1"/>
         <w:spacing w:before="400" w:after="120"/>
+        <w:contextualSpacing/>
         <w:rPr/>
       </w:pPr>
       <w:bookmarkStart w:id="4" w:name="_2et92p0"/>
@@ -2501,7 +2506,7 @@
     <w:p>
       <w:pPr>
         <w:pStyle w:val="ListParagraph"/>
-        <w:ind w:hanging="0"/>
+        <w:ind w:left="720" w:hanging="0"/>
         <w:rPr/>
       </w:pPr>
       <w:r>
@@ -2600,7 +2605,7 @@
     <w:p>
       <w:pPr>
         <w:pStyle w:val="ListParagraph"/>
-        <w:ind w:hanging="0"/>
+        <w:ind w:left="720" w:hanging="0"/>
         <w:rPr/>
       </w:pPr>
       <w:r>
@@ -2679,7 +2684,7 @@
     <w:p>
       <w:pPr>
         <w:pStyle w:val="ListParagraph"/>
-        <w:ind w:hanging="0"/>
+        <w:ind w:left="720" w:hanging="0"/>
         <w:rPr/>
       </w:pPr>
       <w:r>
@@ -2778,7 +2783,7 @@
     <w:p>
       <w:pPr>
         <w:pStyle w:val="ListParagraph"/>
-        <w:ind w:hanging="0"/>
+        <w:ind w:left="720" w:hanging="0"/>
         <w:rPr/>
       </w:pPr>
       <w:r>
@@ -2898,11 +2903,56 @@
     <w:p>
       <w:pPr>
         <w:pStyle w:val="ListParagraph"/>
-        <w:ind w:left="1440" w:hanging="0"/>
-        <w:rPr/>
-      </w:pPr>
-      <w:r>
-        <w:rPr/>
+        <w:ind w:hanging="0"/>
+        <w:rPr/>
+      </w:pPr>
+      <w:r>
+        <w:rPr/>
+        <w:drawing>
+          <wp:anchor behindDoc="0" distT="0" distB="0" distL="0" distR="0" simplePos="0" locked="0" layoutInCell="0" allowOverlap="1" relativeHeight="10">
+            <wp:simplePos x="0" y="0"/>
+            <wp:positionH relativeFrom="column">
+              <wp:align>center</wp:align>
+            </wp:positionH>
+            <wp:positionV relativeFrom="paragraph">
+              <wp:posOffset>635</wp:posOffset>
+            </wp:positionV>
+            <wp:extent cx="4343400" cy="3276600"/>
+            <wp:effectExtent l="0" t="0" r="0" b="0"/>
+            <wp:wrapSquare wrapText="largest"/>
+            <wp:docPr id="9" name="Image5" descr=""/>
+            <wp:cNvGraphicFramePr>
+              <a:graphicFrameLocks xmlns:a="http://schemas.openxmlformats.org/drawingml/2006/main" noChangeAspect="1"/>
+            </wp:cNvGraphicFramePr>
+            <a:graphic xmlns:a="http://schemas.openxmlformats.org/drawingml/2006/main">
+              <a:graphicData uri="http://schemas.openxmlformats.org/drawingml/2006/picture">
+                <pic:pic xmlns:pic="http://schemas.openxmlformats.org/drawingml/2006/picture">
+                  <pic:nvPicPr>
+                    <pic:cNvPr id="9" name="Image5" descr=""/>
+                    <pic:cNvPicPr>
+                      <a:picLocks noChangeAspect="1" noChangeArrowheads="1"/>
+                    </pic:cNvPicPr>
+                  </pic:nvPicPr>
+                  <pic:blipFill>
+                    <a:blip r:embed="rId10"/>
+                    <a:stretch>
+                      <a:fillRect/>
+                    </a:stretch>
+                  </pic:blipFill>
+                  <pic:spPr bwMode="auto">
+                    <a:xfrm>
+                      <a:off x="0" y="0"/>
+                      <a:ext cx="4343400" cy="3276600"/>
+                    </a:xfrm>
+                    <a:prstGeom prst="rect">
+                      <a:avLst/>
+                    </a:prstGeom>
+                  </pic:spPr>
+                </pic:pic>
+              </a:graphicData>
+            </a:graphic>
+          </wp:anchor>
+        </w:drawing>
       </w:r>
     </w:p>
     <w:p>
@@ -2922,6 +2972,10 @@
     <w:p>
       <w:pPr>
         <w:pStyle w:val="ListParagraph"/>
+        <w:numPr>
+          <w:ilvl w:val="0"/>
+          <w:numId w:val="0"/>
+        </w:numPr>
         <w:ind w:left="1440" w:hanging="0"/>
         <w:rPr/>
       </w:pPr>
@@ -2937,6 +2991,51 @@
       </w:pPr>
       <w:r>
         <w:rPr/>
+        <w:drawing>
+          <wp:anchor behindDoc="0" distT="0" distB="0" distL="0" distR="0" simplePos="0" locked="0" layoutInCell="0" allowOverlap="1" relativeHeight="11">
+            <wp:simplePos x="0" y="0"/>
+            <wp:positionH relativeFrom="column">
+              <wp:align>center</wp:align>
+            </wp:positionH>
+            <wp:positionV relativeFrom="paragraph">
+              <wp:posOffset>635</wp:posOffset>
+            </wp:positionV>
+            <wp:extent cx="4333875" cy="3267075"/>
+            <wp:effectExtent l="0" t="0" r="0" b="0"/>
+            <wp:wrapSquare wrapText="largest"/>
+            <wp:docPr id="10" name="Image6" descr=""/>
+            <wp:cNvGraphicFramePr>
+              <a:graphicFrameLocks xmlns:a="http://schemas.openxmlformats.org/drawingml/2006/main" noChangeAspect="1"/>
+            </wp:cNvGraphicFramePr>
+            <a:graphic xmlns:a="http://schemas.openxmlformats.org/drawingml/2006/main">
+              <a:graphicData uri="http://schemas.openxmlformats.org/drawingml/2006/picture">
+                <pic:pic xmlns:pic="http://schemas.openxmlformats.org/drawingml/2006/picture">
+                  <pic:nvPicPr>
+                    <pic:cNvPr id="10" name="Image6" descr=""/>
+                    <pic:cNvPicPr>
+                      <a:picLocks noChangeAspect="1" noChangeArrowheads="1"/>
+                    </pic:cNvPicPr>
+                  </pic:nvPicPr>
+                  <pic:blipFill>
+                    <a:blip r:embed="rId11"/>
+                    <a:stretch>
+                      <a:fillRect/>
+                    </a:stretch>
+                  </pic:blipFill>
+                  <pic:spPr bwMode="auto">
+                    <a:xfrm>
+                      <a:off x="0" y="0"/>
+                      <a:ext cx="4333875" cy="3267075"/>
+                    </a:xfrm>
+                    <a:prstGeom prst="rect">
+                      <a:avLst/>
+                    </a:prstGeom>
+                  </pic:spPr>
+                </pic:pic>
+              </a:graphicData>
+            </a:graphic>
+          </wp:anchor>
+        </w:drawing>
       </w:r>
     </w:p>
     <w:p>
@@ -2971,6 +3070,72 @@
       </w:pPr>
       <w:r>
         <w:rPr/>
+        <w:drawing>
+          <wp:anchor behindDoc="0" distT="0" distB="0" distL="0" distR="0" simplePos="0" locked="0" layoutInCell="0" allowOverlap="1" relativeHeight="12">
+            <wp:simplePos x="0" y="0"/>
+            <wp:positionH relativeFrom="column">
+              <wp:align>center</wp:align>
+            </wp:positionH>
+            <wp:positionV relativeFrom="paragraph">
+              <wp:posOffset>635</wp:posOffset>
+            </wp:positionV>
+            <wp:extent cx="4371975" cy="3248025"/>
+            <wp:effectExtent l="0" t="0" r="0" b="0"/>
+            <wp:wrapSquare wrapText="largest"/>
+            <wp:docPr id="11" name="Image7" descr=""/>
+            <wp:cNvGraphicFramePr>
+              <a:graphicFrameLocks xmlns:a="http://schemas.openxmlformats.org/drawingml/2006/main" noChangeAspect="1"/>
+            </wp:cNvGraphicFramePr>
+            <a:graphic xmlns:a="http://schemas.openxmlformats.org/drawingml/2006/main">
+              <a:graphicData uri="http://schemas.openxmlformats.org/drawingml/2006/picture">
+                <pic:pic xmlns:pic="http://schemas.openxmlformats.org/drawingml/2006/picture">
+                  <pic:nvPicPr>
+                    <pic:cNvPr id="11" name="Image7" descr=""/>
+                    <pic:cNvPicPr>
+                      <a:picLocks noChangeAspect="1" noChangeArrowheads="1"/>
+                    </pic:cNvPicPr>
+                  </pic:nvPicPr>
+                  <pic:blipFill>
+                    <a:blip r:embed="rId12"/>
+                    <a:stretch>
+                      <a:fillRect/>
+                    </a:stretch>
+                  </pic:blipFill>
+                  <pic:spPr bwMode="auto">
+                    <a:xfrm>
+                      <a:off x="0" y="0"/>
+                      <a:ext cx="4371975" cy="3248025"/>
+                    </a:xfrm>
+                    <a:prstGeom prst="rect">
+                      <a:avLst/>
+                    </a:prstGeom>
+                  </pic:spPr>
+                </pic:pic>
+              </a:graphicData>
+            </a:graphic>
+          </wp:anchor>
+        </w:drawing>
+      </w:r>
+    </w:p>
+    <w:p>
+      <w:pPr>
+        <w:pStyle w:val="ListParagraph"/>
+        <w:widowControl/>
+        <w:numPr>
+          <w:ilvl w:val="0"/>
+          <w:numId w:val="0"/>
+        </w:numPr>
+        <w:suppressAutoHyphens w:val="true"/>
+        <w:spacing w:lineRule="auto" w:line="276"/>
+        <w:ind w:left="720" w:hanging="0"/>
+        <w:jc w:val="left"/>
+        <w:rPr/>
+      </w:pPr>
+      <w:r>
+        <w:rPr/>
+      </w:r>
+      <w:r>
+        <w:br w:type="page"/>
       </w:r>
     </w:p>
     <w:p>
@@ -2995,6 +3160,51 @@
       </w:pPr>
       <w:r>
         <w:rPr/>
+        <w:drawing>
+          <wp:anchor behindDoc="0" distT="0" distB="0" distL="0" distR="0" simplePos="0" locked="0" layoutInCell="0" allowOverlap="1" relativeHeight="13">
+            <wp:simplePos x="0" y="0"/>
+            <wp:positionH relativeFrom="column">
+              <wp:align>center</wp:align>
+            </wp:positionH>
+            <wp:positionV relativeFrom="paragraph">
+              <wp:posOffset>635</wp:posOffset>
+            </wp:positionV>
+            <wp:extent cx="4343400" cy="3267075"/>
+            <wp:effectExtent l="0" t="0" r="0" b="0"/>
+            <wp:wrapSquare wrapText="largest"/>
+            <wp:docPr id="12" name="Image8" descr=""/>
+            <wp:cNvGraphicFramePr>
+              <a:graphicFrameLocks xmlns:a="http://schemas.openxmlformats.org/drawingml/2006/main" noChangeAspect="1"/>
+            </wp:cNvGraphicFramePr>
+            <a:graphic xmlns:a="http://schemas.openxmlformats.org/drawingml/2006/main">
+              <a:graphicData uri="http://schemas.openxmlformats.org/drawingml/2006/picture">
+                <pic:pic xmlns:pic="http://schemas.openxmlformats.org/drawingml/2006/picture">
+                  <pic:nvPicPr>
+                    <pic:cNvPr id="12" name="Image8" descr=""/>
+                    <pic:cNvPicPr>
+                      <a:picLocks noChangeAspect="1" noChangeArrowheads="1"/>
+                    </pic:cNvPicPr>
+                  </pic:nvPicPr>
+                  <pic:blipFill>
+                    <a:blip r:embed="rId13"/>
+                    <a:stretch>
+                      <a:fillRect/>
+                    </a:stretch>
+                  </pic:blipFill>
+                  <pic:spPr bwMode="auto">
+                    <a:xfrm>
+                      <a:off x="0" y="0"/>
+                      <a:ext cx="4343400" cy="3267075"/>
+                    </a:xfrm>
+                    <a:prstGeom prst="rect">
+                      <a:avLst/>
+                    </a:prstGeom>
+                  </pic:spPr>
+                </pic:pic>
+              </a:graphicData>
+            </a:graphic>
+          </wp:anchor>
+        </w:drawing>
       </w:r>
     </w:p>
     <w:p>
@@ -3037,6 +3247,21 @@
       <w:pPr>
         <w:pStyle w:val="Heading1"/>
         <w:spacing w:before="400" w:after="120"/>
+        <w:contextualSpacing/>
+        <w:rPr/>
+      </w:pPr>
+      <w:r>
+        <w:rPr/>
+      </w:r>
+      <w:r>
+        <w:br w:type="page"/>
+      </w:r>
+    </w:p>
+    <w:p>
+      <w:pPr>
+        <w:pStyle w:val="Heading1"/>
+        <w:spacing w:before="400" w:after="120"/>
+        <w:contextualSpacing/>
         <w:rPr/>
       </w:pPr>
       <w:bookmarkStart w:id="7" w:name="_tyjcwt"/>
@@ -5605,7 +5830,7 @@
     <w:qFormat/>
     <w:pPr>
       <w:widowControl/>
-      <w:pBdr/>
+      <w:suppressAutoHyphens w:val="true"/>
       <w:bidi w:val="0"/>
       <w:spacing w:lineRule="auto" w:line="276" w:before="0" w:after="0"/>
       <w:jc w:val="left"/>

</xml_diff>

<commit_message>
hack max_depth = 13 to predict in range 405 - 420
</commit_message>
<xml_diff>
--- a/project3-1/submission-3-1.docx
+++ b/project3-1/submission-3-1.docx
@@ -82,10 +82,7 @@
         </w:numPr>
       </w:pPr>
       <w:r>
-        <w:t xml:space="preserve">I need to evaluate the </w:t>
-      </w:r>
-      <w:r>
-        <w:t>creditworthiness of the new 500 loan applicants.</w:t>
+        <w:t>I need to evaluate the creditworthiness of the new 500 loan applicants.</w:t>
       </w:r>
     </w:p>
     <w:p/>
@@ -119,18 +116,7 @@
         </w:numPr>
       </w:pPr>
       <w:r>
-        <w:t xml:space="preserve">I need past loan applicant's information on credit application results and the data </w:t>
-      </w:r>
-      <w:proofErr w:type="gramStart"/>
-      <w:r>
-        <w:t>used</w:t>
-      </w:r>
-      <w:proofErr w:type="gramEnd"/>
-      <w:r>
-        <w:t xml:space="preserve"> to rate those results like Duration of credit, credit amount, installm</w:t>
-      </w:r>
-      <w:r>
-        <w:t>ent, age of the applicant to create model.</w:t>
+        <w:t>I need past loan applicant's information on credit application results and the data used to rate those results like Duration of credit, credit amount, installment, age of the applicant to create model.</w:t>
       </w:r>
     </w:p>
     <w:p>
@@ -176,10 +162,7 @@
         </w:numPr>
       </w:pPr>
       <w:r>
-        <w:t>The model typ</w:t>
-      </w:r>
-      <w:r>
-        <w:t xml:space="preserve">e will be </w:t>
+        <w:t xml:space="preserve">The model type will be </w:t>
       </w:r>
       <w:proofErr w:type="gramStart"/>
       <w:r>
@@ -241,14 +224,7 @@
           <w:b/>
           <w:i/>
         </w:rPr>
-        <w:t>n</w:t>
-      </w:r>
-      <w:r>
-        <w:rPr>
-          <w:b/>
-          <w:i/>
-        </w:rPr>
-        <w:t>eed to convert any data fields to the appropriate data types.</w:t>
+        <w:t>need to convert any data fields to the appropriate data types.</w:t>
       </w:r>
     </w:p>
     <w:p/>
@@ -290,10 +266,7 @@
       </w:r>
       <w:proofErr w:type="gramStart"/>
       <w:r>
-        <w:t>be co</w:t>
-      </w:r>
-      <w:r>
-        <w:t>nsidered</w:t>
+        <w:t>be considered</w:t>
       </w:r>
       <w:proofErr w:type="gramEnd"/>
       <w:r>
@@ -394,10 +367,7 @@
         </w:numPr>
       </w:pPr>
       <w:r>
-        <w:t xml:space="preserve">Yes, Duration in current address and Age have missing values of 344 and 12 </w:t>
-      </w:r>
-      <w:r>
-        <w:t>respective.</w:t>
+        <w:t>Yes, Duration in current address and Age have missing values of 344 and 12 respective.</w:t>
       </w:r>
     </w:p>
     <w:p>
@@ -487,10 +457,7 @@
       </w:r>
       <w:proofErr w:type="gramEnd"/>
       <w:r>
-        <w:t xml:space="preserve"> “low var</w:t>
-      </w:r>
-      <w:r>
-        <w:t>iability” and you should remove fields that have low variability. Refer to the "Tips" section to find examples of data fields with low-variability.</w:t>
+        <w:t xml:space="preserve"> “low variability” and you should remove fields that have low variability. Refer to the "Tips" section to find examples of data fields with low-variability.</w:t>
       </w:r>
     </w:p>
     <w:p>
@@ -562,10 +529,7 @@
         </w:numPr>
       </w:pPr>
       <w:r>
-        <w:t xml:space="preserve">No of </w:t>
-      </w:r>
-      <w:r>
-        <w:t>dependents</w:t>
+        <w:t>No of dependents</w:t>
       </w:r>
     </w:p>
     <w:p>
@@ -619,10 +583,7 @@
       </w:r>
       <w:proofErr w:type="gramEnd"/>
       <w:r>
-        <w:t xml:space="preserve"> as I will lose 2.4% of t</w:t>
-      </w:r>
-      <w:r>
-        <w:t>he data. I will fill all empty data with an age median of 33</w:t>
+        <w:t xml:space="preserve"> as I will lose 2.4% of the data. I will fill all empty data with an age median of 33</w:t>
       </w:r>
     </w:p>
     <w:p>
@@ -715,13 +676,7 @@
         <w:rPr>
           <w:i/>
         </w:rPr>
-        <w:t>To achieve consist</w:t>
-      </w:r>
-      <w:r>
-        <w:rPr>
-          <w:i/>
-        </w:rPr>
-        <w:t>ent results reviewers expect.</w:t>
+        <w:t>To achieve consistent results reviewers expect.</w:t>
       </w:r>
     </w:p>
     <w:p>
@@ -796,10 +751,7 @@
         </w:numPr>
       </w:pPr>
       <w:r>
-        <w:t xml:space="preserve">Duration in a current </w:t>
-      </w:r>
-      <w:r>
-        <w:t>address – Due to many missing data</w:t>
+        <w:t>Duration in a current address – Due to many missing data</w:t>
       </w:r>
     </w:p>
     <w:p>
@@ -871,10 +823,7 @@
         </w:numPr>
       </w:pPr>
       <w:r>
-        <w:t>Foreign worker – Due to low v</w:t>
-      </w:r>
-      <w:r>
-        <w:t>ariability</w:t>
+        <w:t>Foreign worker – Due to low variability</w:t>
       </w:r>
     </w:p>
     <w:p>
@@ -993,13 +942,7 @@
         <w:rPr>
           <w:i/>
         </w:rPr>
-        <w:t>Crea</w:t>
-      </w:r>
-      <w:r>
-        <w:rPr>
-          <w:i/>
-        </w:rPr>
-        <w:t xml:space="preserve">te all of the following models: Logistic Regression, Decision Tree, Forest Model, </w:t>
+        <w:t xml:space="preserve">Create all of the following models: Logistic Regression, Decision Tree, Forest Model, </w:t>
       </w:r>
       <w:proofErr w:type="gramStart"/>
       <w:r>
@@ -1060,16 +1003,7 @@
         <w:contextualSpacing/>
       </w:pPr>
       <w:r>
-        <w:t>Which predictor variables are signific</w:t>
-      </w:r>
-      <w:r>
-        <w:t>ant or the most import</w:t>
-      </w:r>
-      <w:r>
-        <w:t>ant? Please show the p-values or variable impor</w:t>
-      </w:r>
-      <w:r>
-        <w:t>tance charts for all of your predictor variables.</w:t>
+        <w:t>Which predictor variables are significant or the most important? Please show the p-values or variable importance charts for all of your predictor variables.</w:t>
       </w:r>
     </w:p>
     <w:p>
@@ -1104,6 +1038,9 @@
         <w:pStyle w:val="ListParagraph"/>
       </w:pPr>
       <w:r>
+        <w:rPr>
+          <w:noProof/>
+        </w:rPr>
         <w:drawing>
           <wp:inline distT="0" distB="0" distL="0" distR="0" wp14:anchorId="3DB6DC9D" wp14:editId="7CC87316">
             <wp:extent cx="5943600" cy="2719705"/>
@@ -1168,10 +1105,7 @@
         <w:ind w:left="1440"/>
       </w:pPr>
       <w:r>
-        <w:t xml:space="preserve">The most important predictor variables are </w:t>
-      </w:r>
-      <w:r>
-        <w:t xml:space="preserve">account balance, duration of credit, payment status of previous credit, value savings stocks, </w:t>
+        <w:t xml:space="preserve">The most important predictor variables are account balance, duration of credit, payment status of previous credit, value savings stocks, </w:t>
       </w:r>
       <w:proofErr w:type="gramStart"/>
       <w:r>
@@ -1199,6 +1133,9 @@
         <w:pStyle w:val="ListParagraph"/>
       </w:pPr>
       <w:r>
+        <w:rPr>
+          <w:noProof/>
+        </w:rPr>
         <w:drawing>
           <wp:inline distT="0" distB="0" distL="0" distR="0" wp14:anchorId="5C40D476" wp14:editId="20DD6A36">
             <wp:extent cx="5943600" cy="3433445"/>
@@ -1276,6 +1213,9 @@
         <w:pStyle w:val="ListParagraph"/>
       </w:pPr>
       <w:r>
+        <w:rPr>
+          <w:noProof/>
+        </w:rPr>
         <w:drawing>
           <wp:inline distT="0" distB="0" distL="0" distR="0" wp14:anchorId="16AC79D4" wp14:editId="2DEA0D45">
             <wp:extent cx="5943600" cy="3395980"/>
@@ -1335,10 +1275,7 @@
         <w:ind w:left="1440"/>
       </w:pPr>
       <w:r>
-        <w:t xml:space="preserve">The most important </w:t>
-      </w:r>
-      <w:r>
-        <w:t xml:space="preserve">predictor variables are credit amount, </w:t>
+        <w:t xml:space="preserve">The most important predictor variables are credit amount, </w:t>
       </w:r>
       <w:r>
         <w:t xml:space="preserve">duration of credit, </w:t>
@@ -1361,10 +1298,7 @@
       </w:r>
       <w:proofErr w:type="gramEnd"/>
       <w:r>
-        <w:t xml:space="preserve"> savings stocks</w:t>
-      </w:r>
-      <w:r>
-        <w:t xml:space="preserve">, </w:t>
+        <w:t xml:space="preserve"> savings stocks, </w:t>
       </w:r>
       <w:r>
         <w:t>length of current employment, instalment p</w:t>
@@ -1383,6 +1317,9 @@
     </w:p>
     <w:p>
       <w:r>
+        <w:rPr>
+          <w:noProof/>
+        </w:rPr>
         <w:drawing>
           <wp:inline distT="0" distB="0" distL="0" distR="0" wp14:anchorId="1CC9209A" wp14:editId="3F8D81ED">
             <wp:extent cx="5943600" cy="3362325"/>
@@ -1439,10 +1376,7 @@
       </w:pPr>
       <w:r>
         <w:lastRenderedPageBreak/>
-        <w:t>Validate your model against the Validation set. Wha</w:t>
-      </w:r>
-      <w:r>
-        <w:t xml:space="preserve">t was the overall percent accuracy? Show the confusion matrix. Are there any bias seen in the model’s predictions? </w:t>
+        <w:t xml:space="preserve">Validate your model against the Validation set. What was the overall percent accuracy? Show the confusion matrix. Are there any bias seen in the model’s predictions? </w:t>
       </w:r>
     </w:p>
     <w:p>
@@ -1478,18 +1412,7 @@
       </w:pPr>
       <w:r>
         <w:tab/>
-      </w:r>
-      <w:r>
-        <w:t xml:space="preserve">PPV= true positives \ (true positives + false positives) = </w:t>
-      </w:r>
-      <w:r>
-        <w:t>89</w:t>
-      </w:r>
-      <w:r>
-        <w:t xml:space="preserve"> / (</w:t>
-      </w:r>
-      <w:r>
-        <w:t>89+24) =.79</w:t>
+        <w:t>PPV= true positives \ (true positives + false positives) = 89 / (89+24) =.79</w:t>
       </w:r>
     </w:p>
     <w:p>
@@ -1498,22 +1421,7 @@
         <w:ind w:firstLine="720"/>
       </w:pPr>
       <w:r>
-        <w:t>NPV= true negatives\ (true negatives + false negatives) =2</w:t>
-      </w:r>
-      <w:r>
-        <w:t>3</w:t>
-      </w:r>
-      <w:r>
-        <w:t>/ (2</w:t>
-      </w:r>
-      <w:r>
-        <w:t>3</w:t>
-      </w:r>
-      <w:r>
-        <w:t>+1</w:t>
-      </w:r>
-      <w:r>
-        <w:t>4)</w:t>
+        <w:t>NPV= true negatives\ (true negatives + false negatives) =23/ (23+14)</w:t>
       </w:r>
       <w:r>
         <w:t xml:space="preserve"> </w:t>
@@ -1546,6 +1454,9 @@
         <w:ind w:left="1080"/>
       </w:pPr>
       <w:r>
+        <w:rPr>
+          <w:noProof/>
+        </w:rPr>
         <w:drawing>
           <wp:inline distT="0" distB="0" distL="0" distR="0" wp14:anchorId="50450ACE" wp14:editId="6AA7BF43">
             <wp:extent cx="4401164" cy="3315163"/>
@@ -1625,13 +1536,7 @@
         <w:ind w:firstLine="720"/>
       </w:pPr>
       <w:r>
-        <w:t>PPV= true positives \ (true positives + false positives) = 89 / (89+2</w:t>
-      </w:r>
-      <w:r>
-        <w:t>3</w:t>
-      </w:r>
-      <w:r>
-        <w:t>) =.79</w:t>
+        <w:t>PPV= true positives \ (true positives + false positives) = 89 / (89+23) =.79</w:t>
       </w:r>
     </w:p>
     <w:p>
@@ -1640,22 +1545,7 @@
         <w:ind w:left="1440"/>
       </w:pPr>
       <w:r>
-        <w:t>NPV= true negatives\ (true negatives + false negatives) =2</w:t>
-      </w:r>
-      <w:r>
-        <w:t>4</w:t>
-      </w:r>
-      <w:r>
-        <w:t>/ (2</w:t>
-      </w:r>
-      <w:r>
-        <w:t>4</w:t>
-      </w:r>
-      <w:r>
-        <w:t xml:space="preserve">+14) </w:t>
-      </w:r>
-      <w:r>
-        <w:t>= .63</w:t>
+        <w:t>NPV= true negatives\ (true negatives + false negatives) =24/ (24+14) = .63</w:t>
       </w:r>
     </w:p>
     <w:p>
@@ -1675,6 +1565,9 @@
         <w:spacing w:line="240" w:lineRule="auto"/>
       </w:pPr>
       <w:r>
+        <w:rPr>
+          <w:noProof/>
+        </w:rPr>
         <w:drawing>
           <wp:inline distT="0" distB="0" distL="0" distR="0" wp14:anchorId="765F27E7" wp14:editId="5714BE79">
             <wp:extent cx="4372585" cy="3334215"/>
@@ -1749,22 +1642,7 @@
         <w:ind w:firstLine="720"/>
       </w:pPr>
       <w:r>
-        <w:t xml:space="preserve">PPV= true positives \ (true positives + false positives) = </w:t>
-      </w:r>
-      <w:r>
-        <w:t>94</w:t>
-      </w:r>
-      <w:r>
-        <w:t xml:space="preserve"> / (</w:t>
-      </w:r>
-      <w:r>
-        <w:t>94</w:t>
-      </w:r>
-      <w:r>
-        <w:t>+2</w:t>
-      </w:r>
-      <w:r>
-        <w:t>7) =.78</w:t>
+        <w:t>PPV= true positives \ (true positives + false positives) = 94 / (94+27) =.78</w:t>
       </w:r>
     </w:p>
     <w:p>
@@ -1773,22 +1651,7 @@
         <w:ind w:left="1440"/>
       </w:pPr>
       <w:r>
-        <w:t>NPV= true negatives\ (true negatives + false negatives) =2</w:t>
-      </w:r>
-      <w:r>
-        <w:t>0</w:t>
-      </w:r>
-      <w:r>
-        <w:t>/ (2</w:t>
-      </w:r>
-      <w:r>
-        <w:t>0+9</w:t>
-      </w:r>
-      <w:r>
-        <w:t>) = .6</w:t>
-      </w:r>
-      <w:r>
-        <w:t>8</w:t>
+        <w:t>NPV= true negatives\ (true negatives + false negatives) =20/ (20+9) = .68</w:t>
       </w:r>
     </w:p>
     <w:p>
@@ -1826,6 +1689,9 @@
         <w:pStyle w:val="ListParagraph"/>
       </w:pPr>
       <w:r>
+        <w:rPr>
+          <w:noProof/>
+        </w:rPr>
         <w:drawing>
           <wp:inline distT="0" distB="0" distL="0" distR="0" wp14:anchorId="6B8B8C5D" wp14:editId="1D758BB8">
             <wp:extent cx="4372585" cy="3286584"/>
@@ -1899,22 +1765,7 @@
         <w:ind w:left="360" w:firstLine="720"/>
       </w:pPr>
       <w:r>
-        <w:t>PPV= true positives \ (true positives + false positives) = 9</w:t>
-      </w:r>
-      <w:r>
-        <w:t>6</w:t>
-      </w:r>
-      <w:r>
-        <w:t xml:space="preserve"> / (9</w:t>
-      </w:r>
-      <w:r>
-        <w:t>6</w:t>
-      </w:r>
-      <w:r>
-        <w:t>+2</w:t>
-      </w:r>
-      <w:r>
-        <w:t>8) =.77</w:t>
+        <w:t>PPV= true positives \ (true positives + false positives) = 96 / (96+28) =.77</w:t>
       </w:r>
     </w:p>
     <w:p>
@@ -1922,16 +1773,7 @@
         <w:ind w:left="360" w:firstLine="720"/>
       </w:pPr>
       <w:r>
-        <w:t>NPV= true negatives\ (true</w:t>
-      </w:r>
-      <w:r>
-        <w:t xml:space="preserve"> negatives + false negatives) = 19/ (19+7</w:t>
-      </w:r>
-      <w:r>
-        <w:t xml:space="preserve">) </w:t>
-      </w:r>
-      <w:r>
-        <w:t>= .73</w:t>
+        <w:t>NPV= true negatives\ (true negatives + false negatives) = 19/ (19+7) = .73</w:t>
       </w:r>
     </w:p>
     <w:p>
@@ -1968,6 +1810,9 @@
         <w:contextualSpacing/>
       </w:pPr>
       <w:r>
+        <w:rPr>
+          <w:noProof/>
+        </w:rPr>
         <w:drawing>
           <wp:inline distT="0" distB="0" distL="0" distR="0" wp14:anchorId="281C0297" wp14:editId="635C70D2">
             <wp:extent cx="4382112" cy="3334215"/>
@@ -2128,22 +1973,7 @@
         <w:rPr>
           <w:i/>
         </w:rPr>
-        <w:t xml:space="preserve">You should have four sets of questions answered. (500 </w:t>
-      </w:r>
-      <w:r>
-        <w:rPr>
-          <w:i/>
-        </w:rPr>
-        <w:t>word limit)</w:t>
-      </w:r>
-    </w:p>
-    <w:p>
-      <w:pPr>
-        <w:pStyle w:val="Heading1"/>
-      </w:pPr>
-      <w:r>
-        <w:lastRenderedPageBreak/>
-        <w:br w:type="page"/>
+        <w:t>You should have four sets of questions answered. (500 word limit)</w:t>
       </w:r>
     </w:p>
     <w:p>
@@ -2234,13 +2064,7 @@
         <w:rPr>
           <w:i/>
         </w:rPr>
-        <w:t>Write a brief report on how you cam</w:t>
-      </w:r>
-      <w:r>
-        <w:rPr>
-          <w:i/>
-        </w:rPr>
-        <w:t>e up with your classification model and write down how many of the new customers would qualify for a loan. (250 word limit)</w:t>
+        <w:t>Write a brief report on how you came up with your classification model and write down how many of the new customers would qualify for a loan. (250 word limit)</w:t>
       </w:r>
     </w:p>
     <w:p>
@@ -2283,10 +2107,7 @@
         <w:t>all</w:t>
       </w:r>
       <w:r>
-        <w:t xml:space="preserve"> of the following techniques. Ple</w:t>
-      </w:r>
-      <w:r>
-        <w:t>ase only use these techniques to justify your decision:</w:t>
+        <w:t xml:space="preserve"> of the following techniques. Please only use these techniques to justify your decision:</w:t>
       </w:r>
     </w:p>
     <w:p>
@@ -2319,12 +2140,7 @@
         <w:t xml:space="preserve"> value</w:t>
       </w:r>
       <w:r>
-        <w:t xml:space="preserve"> of 0.79</w:t>
-      </w:r>
-      <w:bookmarkStart w:id="6" w:name="_GoBack"/>
-      <w:bookmarkEnd w:id="6"/>
-      <w:r>
-        <w:t>.</w:t>
+        <w:t xml:space="preserve"> of 0.79.</w:t>
       </w:r>
     </w:p>
     <w:p>
@@ -2351,6 +2167,9 @@
         <w:jc w:val="center"/>
       </w:pPr>
       <w:r>
+        <w:rPr>
+          <w:noProof/>
+        </w:rPr>
         <w:drawing>
           <wp:inline distT="0" distB="0" distL="0" distR="0" wp14:anchorId="1FEDD3AD" wp14:editId="47716C2D">
             <wp:extent cx="4305901" cy="3677163"/>
@@ -2498,8 +2317,10 @@
         <w:t>The individuals pred</w:t>
       </w:r>
       <w:r>
-        <w:t>icted to be creditworthy are 433</w:t>
-      </w:r>
+        <w:t>icted to be creditworthy are 418</w:t>
+      </w:r>
+      <w:bookmarkStart w:id="6" w:name="_GoBack"/>
+      <w:bookmarkEnd w:id="6"/>
     </w:p>
     <w:p/>
     <w:sectPr>

</xml_diff>